<commit_message>
Modifica Strategy: fine personas
</commit_message>
<xml_diff>
--- a/Documentazione.docx
+++ b/Documentazione.docx
@@ -1462,19 +1462,8 @@
           <w:color w:val="365F91" w:themeColor="accent1" w:themeShade="BF"/>
           <w:sz w:val="28"/>
         </w:rPr>
-        <w:t xml:space="preserve">Needs &amp; </w:t>
-      </w:r>
-      <w:proofErr w:type="gramStart"/>
-      <w:r>
-        <w:rPr>
-          <w:rFonts w:ascii="Arial" w:hAnsi="Arial" w:cs="Arial"/>
-          <w:b/>
-          <w:color w:val="365F91" w:themeColor="accent1" w:themeShade="BF"/>
-          <w:sz w:val="28"/>
-        </w:rPr>
-        <w:t>goals</w:t>
-      </w:r>
-      <w:proofErr w:type="gramEnd"/>
+        <w:t>Needs &amp; goals</w:t>
+      </w:r>
     </w:p>
     <w:p>
       <w:pPr>
@@ -1487,21 +1476,7 @@
         <w:rPr>
           <w:rFonts w:ascii="Arial" w:hAnsi="Arial" w:cs="Arial"/>
         </w:rPr>
-        <w:t xml:space="preserve">Describe the NEEDS that you want to fill with your </w:t>
-      </w:r>
-      <w:proofErr w:type="gramStart"/>
-      <w:r>
-        <w:rPr>
-          <w:rFonts w:ascii="Arial" w:hAnsi="Arial" w:cs="Arial"/>
-        </w:rPr>
-        <w:t>app</w:t>
-      </w:r>
-      <w:proofErr w:type="gramEnd"/>
-      <w:r>
-        <w:rPr>
-          <w:rFonts w:ascii="Arial" w:hAnsi="Arial" w:cs="Arial"/>
-        </w:rPr>
-        <w:t xml:space="preserve"> </w:t>
+        <w:t xml:space="preserve">Describe the NEEDS that you want to fill with your app </w:t>
       </w:r>
     </w:p>
     <w:p>
@@ -1515,16 +1490,8 @@
         <w:rPr>
           <w:rFonts w:ascii="Arial" w:hAnsi="Arial" w:cs="Arial"/>
         </w:rPr>
-        <w:t xml:space="preserve">Describe the main GOALS your app allows users to </w:t>
-      </w:r>
-      <w:proofErr w:type="gramStart"/>
-      <w:r>
-        <w:rPr>
-          <w:rFonts w:ascii="Arial" w:hAnsi="Arial" w:cs="Arial"/>
-        </w:rPr>
-        <w:t>achieve</w:t>
-      </w:r>
-      <w:proofErr w:type="gramEnd"/>
+        <w:t>Describe the main GOALS your app allows users to achieve</w:t>
+      </w:r>
     </w:p>
     <w:p>
       <w:pPr>
@@ -1614,6 +1581,8 @@
         </w:rPr>
       </w:pPr>
     </w:p>
+    <w:p/>
+    <w:p/>
     <w:p>
       <w:pPr>
         <w:pStyle w:val="Titolo1"/>
@@ -1622,28 +1591,11 @@
           <w:rFonts w:ascii="Arial" w:hAnsi="Arial" w:cs="Arial"/>
         </w:rPr>
       </w:pPr>
-    </w:p>
-    <w:p>
-      <w:pPr>
-        <w:pStyle w:val="Titolo1"/>
-        <w:jc w:val="both"/>
-        <w:rPr>
-          <w:rFonts w:ascii="Arial" w:hAnsi="Arial" w:cs="Arial"/>
-        </w:rPr>
-      </w:pPr>
-    </w:p>
-    <w:p>
-      <w:pPr>
-        <w:pStyle w:val="Titolo1"/>
-        <w:jc w:val="both"/>
-        <w:rPr>
-          <w:rFonts w:ascii="Arial" w:hAnsi="Arial" w:cs="Arial"/>
-        </w:rPr>
-      </w:pPr>
-      <w:r>
-        <w:rPr>
-          <w:rFonts w:ascii="Arial" w:hAnsi="Arial" w:cs="Arial"/>
-        </w:rPr>
+      <w:r>
+        <w:rPr>
+          <w:rFonts w:ascii="Arial" w:hAnsi="Arial" w:cs="Arial"/>
+        </w:rPr>
+        <w:lastRenderedPageBreak/>
         <w:t>Pe</w:t>
       </w:r>
       <w:r>
@@ -1659,57 +1611,211 @@
         <w:t>sonas</w:t>
       </w:r>
     </w:p>
+    <w:p/>
     <w:p>
       <w:pPr>
         <w:spacing w:line="256" w:lineRule="auto"/>
         <w:ind w:right="104"/>
         <w:rPr>
           <w:rFonts w:ascii="Arial" w:hAnsi="Arial" w:cs="Arial"/>
+          <w:b/>
+        </w:rPr>
+      </w:pPr>
+      <w:r>
+        <w:rPr>
+          <w:rFonts w:ascii="Arial" w:hAnsi="Arial" w:cs="Arial"/>
+          <w:b/>
+        </w:rPr>
+        <w:t>Giulia</w:t>
+      </w:r>
+    </w:p>
+    <w:p>
+      <w:pPr>
+        <w:spacing w:line="256" w:lineRule="auto"/>
+        <w:ind w:right="104"/>
+        <w:rPr>
+          <w:rFonts w:ascii="Arial" w:hAnsi="Arial" w:cs="Arial"/>
           <w:szCs w:val="22"/>
         </w:rPr>
       </w:pPr>
-      <w:r>
-        <w:rPr>
-          <w:rFonts w:ascii="Arial" w:hAnsi="Arial" w:cs="Arial"/>
-          <w:b/>
-        </w:rPr>
-        <w:t>Giulia</w:t>
-      </w:r>
-    </w:p>
-    <w:p>
-      <w:pPr>
-        <w:spacing w:line="256" w:lineRule="auto"/>
-        <w:ind w:left="34"/>
-        <w:rPr>
-          <w:rFonts w:ascii="Arial" w:hAnsi="Arial" w:cs="Arial"/>
-        </w:rPr>
-      </w:pPr>
-      <w:r>
-        <w:rPr>
-          <w:rFonts w:ascii="Arial" w:hAnsi="Arial" w:cs="Arial"/>
-          <w:b/>
-        </w:rPr>
-        <w:t xml:space="preserve"> </w:t>
-      </w:r>
     </w:p>
     <w:tbl>
       <w:tblPr>
         <w:tblStyle w:val="TableGrid"/>
-        <w:tblW w:w="9938" w:type="dxa"/>
-        <w:tblInd w:w="41" w:type="dxa"/>
+        <w:tblpPr w:leftFromText="141" w:rightFromText="141" w:vertAnchor="text" w:horzAnchor="page" w:tblpX="4006" w:tblpY="212"/>
+        <w:tblOverlap w:val="never"/>
+        <w:tblW w:w="7900" w:type="dxa"/>
+        <w:tblInd w:w="0" w:type="dxa"/>
+        <w:tblCellMar>
+          <w:top w:w="7" w:type="dxa"/>
+          <w:right w:w="437" w:type="dxa"/>
+        </w:tblCellMar>
         <w:tblLook w:val="04A0" w:firstRow="1" w:lastRow="0" w:firstColumn="1" w:lastColumn="0" w:noHBand="0" w:noVBand="1"/>
       </w:tblPr>
       <w:tblGrid>
-        <w:gridCol w:w="2010"/>
-        <w:gridCol w:w="11068"/>
+        <w:gridCol w:w="4184"/>
+        <w:gridCol w:w="3716"/>
       </w:tblGrid>
       <w:tr>
         <w:trPr>
-          <w:trHeight w:val="2739"/>
+          <w:trHeight w:val="70"/>
         </w:trPr>
         <w:tc>
           <w:tcPr>
-            <w:tcW w:w="1465" w:type="dxa"/>
+            <w:tcW w:w="4184" w:type="dxa"/>
+            <w:shd w:val="clear" w:color="auto" w:fill="F2F2F2"/>
+            <w:hideMark/>
+          </w:tcPr>
+          <w:p>
+            <w:pPr>
+              <w:rPr>
+                <w:rFonts w:ascii="Arial" w:hAnsi="Arial" w:cs="Arial"/>
+              </w:rPr>
+            </w:pPr>
+            <w:r>
+              <w:rPr>
+                <w:rFonts w:ascii="Arial" w:hAnsi="Arial" w:cs="Arial"/>
+                <w:b/>
+                <w:sz w:val="22"/>
+              </w:rPr>
+              <w:t>Età</w:t>
+            </w:r>
+            <w:r>
+              <w:rPr>
+                <w:rFonts w:ascii="Arial" w:hAnsi="Arial" w:cs="Arial"/>
+                <w:b/>
+                <w:sz w:val="22"/>
+              </w:rPr>
+              <w:t>:</w:t>
+            </w:r>
+            <w:r>
+              <w:rPr>
+                <w:rFonts w:ascii="Arial" w:hAnsi="Arial" w:cs="Arial"/>
+                <w:sz w:val="22"/>
+              </w:rPr>
+              <w:t xml:space="preserve"> </w:t>
+            </w:r>
+            <w:r>
+              <w:rPr>
+                <w:rFonts w:ascii="Arial" w:hAnsi="Arial" w:cs="Arial"/>
+                <w:sz w:val="22"/>
+              </w:rPr>
+              <w:t>32</w:t>
+            </w:r>
+            <w:r>
+              <w:rPr>
+                <w:rFonts w:ascii="Arial" w:hAnsi="Arial" w:cs="Arial"/>
+                <w:sz w:val="22"/>
+              </w:rPr>
+              <w:t xml:space="preserve"> </w:t>
+            </w:r>
+          </w:p>
+        </w:tc>
+        <w:tc>
+          <w:tcPr>
+            <w:tcW w:w="3716" w:type="dxa"/>
+            <w:shd w:val="clear" w:color="auto" w:fill="F2F2F2"/>
+            <w:hideMark/>
+          </w:tcPr>
+          <w:p>
+            <w:pPr>
+              <w:spacing w:line="360" w:lineRule="auto"/>
+              <w:rPr>
+                <w:rFonts w:ascii="Arial" w:hAnsi="Arial" w:cs="Arial"/>
+              </w:rPr>
+            </w:pPr>
+            <w:r>
+              <w:rPr>
+                <w:rFonts w:ascii="Arial" w:hAnsi="Arial" w:cs="Arial"/>
+                <w:b/>
+                <w:sz w:val="22"/>
+              </w:rPr>
+              <w:t>Occupazione</w:t>
+            </w:r>
+            <w:r>
+              <w:rPr>
+                <w:rFonts w:ascii="Arial" w:hAnsi="Arial" w:cs="Arial"/>
+                <w:b/>
+                <w:sz w:val="22"/>
+              </w:rPr>
+              <w:t>:</w:t>
+            </w:r>
+            <w:r>
+              <w:rPr>
+                <w:rFonts w:ascii="Arial" w:hAnsi="Arial" w:cs="Arial"/>
+                <w:sz w:val="22"/>
+              </w:rPr>
+              <w:t xml:space="preserve"> </w:t>
+            </w:r>
+            <w:r>
+              <w:rPr>
+                <w:rFonts w:ascii="Arial" w:hAnsi="Arial" w:cs="Arial"/>
+                <w:sz w:val="22"/>
+              </w:rPr>
+              <w:t>Professoressa</w:t>
+            </w:r>
+            <w:r>
+              <w:rPr>
+                <w:rFonts w:ascii="Arial" w:hAnsi="Arial" w:cs="Arial"/>
+                <w:sz w:val="22"/>
+              </w:rPr>
+              <w:t xml:space="preserve"> </w:t>
+            </w:r>
+          </w:p>
+        </w:tc>
+      </w:tr>
+      <w:tr>
+        <w:trPr>
+          <w:trHeight w:val="70"/>
+        </w:trPr>
+        <w:tc>
+          <w:tcPr>
+            <w:tcW w:w="4184" w:type="dxa"/>
+            <w:vAlign w:val="center"/>
+            <w:hideMark/>
+          </w:tcPr>
+          <w:p>
+            <w:pPr>
+              <w:spacing w:line="276" w:lineRule="auto"/>
+              <w:rPr>
+                <w:rFonts w:ascii="Arial" w:hAnsi="Arial" w:cs="Arial"/>
+              </w:rPr>
+            </w:pPr>
+            <w:r>
+              <w:rPr>
+                <w:rFonts w:ascii="Arial" w:hAnsi="Arial" w:cs="Arial"/>
+                <w:b/>
+                <w:sz w:val="22"/>
+              </w:rPr>
+              <w:t xml:space="preserve"> Famiglia</w:t>
+            </w:r>
+            <w:r>
+              <w:rPr>
+                <w:rFonts w:ascii="Arial" w:hAnsi="Arial" w:cs="Arial"/>
+                <w:b/>
+                <w:sz w:val="22"/>
+              </w:rPr>
+              <w:t>:</w:t>
+            </w:r>
+            <w:r>
+              <w:rPr>
+                <w:rFonts w:ascii="Arial" w:hAnsi="Arial" w:cs="Arial"/>
+                <w:sz w:val="22"/>
+              </w:rPr>
+              <w:t xml:space="preserve"> </w:t>
+            </w:r>
+            <w:r>
+              <w:rPr>
+                <w:rFonts w:ascii="Arial" w:hAnsi="Arial" w:cs="Arial"/>
+                <w:sz w:val="22"/>
+              </w:rPr>
+              <w:t>Sposata, 1 Figlio</w:t>
+            </w:r>
+          </w:p>
+        </w:tc>
+        <w:tc>
+          <w:tcPr>
+            <w:tcW w:w="3716" w:type="dxa"/>
             <w:hideMark/>
           </w:tcPr>
           <w:p>
@@ -1722,364 +1828,157 @@
             <w:r>
               <w:rPr>
                 <w:rFonts w:ascii="Arial" w:hAnsi="Arial" w:cs="Arial"/>
-                <w:noProof/>
-              </w:rPr>
-              <w:drawing>
-                <wp:inline distT="0" distB="0" distL="0" distR="0" wp14:anchorId="32AC787D" wp14:editId="3F88259F">
-                  <wp:extent cx="1266825" cy="1312545"/>
-                  <wp:effectExtent l="0" t="0" r="9525" b="1905"/>
-                  <wp:docPr id="5" name="Immagine 5"/>
-                  <wp:cNvGraphicFramePr>
-                    <a:graphicFrameLocks xmlns:a="http://schemas.openxmlformats.org/drawingml/2006/main" noChangeAspect="1"/>
-                  </wp:cNvGraphicFramePr>
-                  <a:graphic xmlns:a="http://schemas.openxmlformats.org/drawingml/2006/main">
-                    <a:graphicData uri="http://schemas.openxmlformats.org/drawingml/2006/picture">
-                      <pic:pic xmlns:pic="http://schemas.openxmlformats.org/drawingml/2006/picture">
-                        <pic:nvPicPr>
-                          <pic:cNvPr id="0" name="Picture 3"/>
-                          <pic:cNvPicPr>
-                            <a:picLocks noChangeAspect="1" noChangeArrowheads="1"/>
-                          </pic:cNvPicPr>
-                        </pic:nvPicPr>
-                        <pic:blipFill>
-                          <a:blip r:embed="rId12">
-                            <a:extLst>
-                              <a:ext uri="{28A0092B-C50C-407E-A947-70E740481C1C}">
-                                <a14:useLocalDpi xmlns:a14="http://schemas.microsoft.com/office/drawing/2010/main" val="0"/>
-                              </a:ext>
-                            </a:extLst>
-                          </a:blip>
-                          <a:srcRect/>
-                          <a:stretch>
-                            <a:fillRect/>
-                          </a:stretch>
-                        </pic:blipFill>
-                        <pic:spPr bwMode="auto">
-                          <a:xfrm>
-                            <a:off x="0" y="0"/>
-                            <a:ext cx="1328811" cy="1376768"/>
-                          </a:xfrm>
-                          <a:prstGeom prst="rect">
-                            <a:avLst/>
-                          </a:prstGeom>
-                          <a:noFill/>
-                          <a:ln>
-                            <a:noFill/>
-                          </a:ln>
-                        </pic:spPr>
-                      </pic:pic>
-                    </a:graphicData>
-                  </a:graphic>
-                </wp:inline>
-              </w:drawing>
+                <w:b/>
+                <w:sz w:val="22"/>
+              </w:rPr>
+              <w:t>Utilizzo di Internet:</w:t>
+            </w:r>
+            <w:r>
+              <w:rPr>
+                <w:rFonts w:ascii="Arial" w:hAnsi="Arial" w:cs="Arial"/>
+                <w:sz w:val="22"/>
+              </w:rPr>
+              <w:t xml:space="preserve"> Facebook, Instagram,</w:t>
+            </w:r>
+            <w:r>
+              <w:rPr>
+                <w:rFonts w:ascii="Arial" w:hAnsi="Arial" w:cs="Arial"/>
+                <w:sz w:val="22"/>
+              </w:rPr>
+              <w:t xml:space="preserve"> sito della scuola dove insegna.</w:t>
+            </w:r>
+          </w:p>
+        </w:tc>
+      </w:tr>
+      <w:tr>
+        <w:trPr>
+          <w:trHeight w:val="70"/>
+        </w:trPr>
+        <w:tc>
+          <w:tcPr>
+            <w:tcW w:w="4184" w:type="dxa"/>
+            <w:shd w:val="clear" w:color="auto" w:fill="F2F2F2"/>
+            <w:hideMark/>
+          </w:tcPr>
+          <w:p>
+            <w:pPr>
+              <w:spacing w:line="256" w:lineRule="auto"/>
+              <w:ind w:left="108"/>
+              <w:rPr>
+                <w:rFonts w:ascii="Arial" w:hAnsi="Arial" w:cs="Arial"/>
+              </w:rPr>
+            </w:pPr>
+            <w:r>
+              <w:rPr>
+                <w:rFonts w:ascii="Arial" w:hAnsi="Arial" w:cs="Arial"/>
+                <w:b/>
+                <w:sz w:val="22"/>
+              </w:rPr>
+              <w:t xml:space="preserve">Profilo Tecnico: </w:t>
+            </w:r>
+            <w:r>
+              <w:rPr>
+                <w:rFonts w:ascii="Arial" w:hAnsi="Arial" w:cs="Arial"/>
+                <w:sz w:val="22"/>
+              </w:rPr>
+              <w:t>Non ha m</w:t>
+            </w:r>
+            <w:r>
+              <w:rPr>
+                <w:rFonts w:ascii="Arial" w:hAnsi="Arial" w:cs="Arial"/>
+                <w:sz w:val="22"/>
+              </w:rPr>
+              <w:t>olta confidenza con la tecnologia, possiede un Iphone 5</w:t>
             </w:r>
           </w:p>
         </w:tc>
         <w:tc>
           <w:tcPr>
-            <w:tcW w:w="8473" w:type="dxa"/>
+            <w:tcW w:w="3716" w:type="dxa"/>
+            <w:shd w:val="clear" w:color="auto" w:fill="F2F2F2"/>
+            <w:vAlign w:val="center"/>
+            <w:hideMark/>
           </w:tcPr>
-          <w:tbl>
-            <w:tblPr>
-              <w:tblStyle w:val="TableGrid"/>
-              <w:tblpPr w:leftFromText="141" w:rightFromText="141" w:vertAnchor="text" w:horzAnchor="margin" w:tblpY="-197"/>
-              <w:tblOverlap w:val="never"/>
-              <w:tblW w:w="7900" w:type="dxa"/>
-              <w:tblInd w:w="0" w:type="dxa"/>
-              <w:tblCellMar>
-                <w:top w:w="7" w:type="dxa"/>
-                <w:right w:w="437" w:type="dxa"/>
-              </w:tblCellMar>
-              <w:tblLook w:val="04A0" w:firstRow="1" w:lastRow="0" w:firstColumn="1" w:lastColumn="0" w:noHBand="0" w:noVBand="1"/>
-            </w:tblPr>
-            <w:tblGrid>
-              <w:gridCol w:w="4184"/>
-              <w:gridCol w:w="3716"/>
-            </w:tblGrid>
-            <w:tr>
-              <w:trPr>
-                <w:trHeight w:val="70"/>
-              </w:trPr>
-              <w:tc>
-                <w:tcPr>
-                  <w:tcW w:w="4184" w:type="dxa"/>
-                  <w:shd w:val="clear" w:color="auto" w:fill="F2F2F2"/>
-                  <w:hideMark/>
-                </w:tcPr>
-                <w:p>
-                  <w:pPr>
-                    <w:rPr>
-                      <w:rFonts w:ascii="Arial" w:hAnsi="Arial" w:cs="Arial"/>
-                    </w:rPr>
-                  </w:pPr>
-                  <w:r>
-                    <w:rPr>
-                      <w:rFonts w:ascii="Arial" w:hAnsi="Arial" w:cs="Arial"/>
-                      <w:b/>
-                      <w:sz w:val="22"/>
-                    </w:rPr>
-                    <w:t>Età</w:t>
-                  </w:r>
-                  <w:r>
-                    <w:rPr>
-                      <w:rFonts w:ascii="Arial" w:hAnsi="Arial" w:cs="Arial"/>
-                      <w:b/>
-                      <w:sz w:val="22"/>
-                    </w:rPr>
-                    <w:t>:</w:t>
-                  </w:r>
-                  <w:r>
-                    <w:rPr>
-                      <w:rFonts w:ascii="Arial" w:hAnsi="Arial" w:cs="Arial"/>
-                      <w:sz w:val="22"/>
-                    </w:rPr>
-                    <w:t xml:space="preserve"> </w:t>
-                  </w:r>
-                  <w:r>
-                    <w:rPr>
-                      <w:rFonts w:ascii="Arial" w:hAnsi="Arial" w:cs="Arial"/>
-                      <w:sz w:val="22"/>
-                    </w:rPr>
-                    <w:t>32</w:t>
-                  </w:r>
-                  <w:r>
-                    <w:rPr>
-                      <w:rFonts w:ascii="Arial" w:hAnsi="Arial" w:cs="Arial"/>
-                      <w:sz w:val="22"/>
-                    </w:rPr>
-                    <w:t xml:space="preserve"> </w:t>
-                  </w:r>
-                </w:p>
-              </w:tc>
-              <w:tc>
-                <w:tcPr>
-                  <w:tcW w:w="3716" w:type="dxa"/>
-                  <w:shd w:val="clear" w:color="auto" w:fill="F2F2F2"/>
-                  <w:hideMark/>
-                </w:tcPr>
-                <w:p>
-                  <w:pPr>
-                    <w:spacing w:line="360" w:lineRule="auto"/>
-                    <w:rPr>
-                      <w:rFonts w:ascii="Arial" w:hAnsi="Arial" w:cs="Arial"/>
-                    </w:rPr>
-                  </w:pPr>
-                  <w:r>
-                    <w:rPr>
-                      <w:rFonts w:ascii="Arial" w:hAnsi="Arial" w:cs="Arial"/>
-                      <w:b/>
-                      <w:sz w:val="22"/>
-                    </w:rPr>
-                    <w:t>Occupazione</w:t>
-                  </w:r>
-                  <w:r>
-                    <w:rPr>
-                      <w:rFonts w:ascii="Arial" w:hAnsi="Arial" w:cs="Arial"/>
-                      <w:b/>
-                      <w:sz w:val="22"/>
-                    </w:rPr>
-                    <w:t>:</w:t>
-                  </w:r>
-                  <w:r>
-                    <w:rPr>
-                      <w:rFonts w:ascii="Arial" w:hAnsi="Arial" w:cs="Arial"/>
-                      <w:sz w:val="22"/>
-                    </w:rPr>
-                    <w:t xml:space="preserve"> </w:t>
-                  </w:r>
-                  <w:r>
-                    <w:rPr>
-                      <w:rFonts w:ascii="Arial" w:hAnsi="Arial" w:cs="Arial"/>
-                      <w:sz w:val="22"/>
-                    </w:rPr>
-                    <w:t>Professoressa</w:t>
-                  </w:r>
-                  <w:r>
-                    <w:rPr>
-                      <w:rFonts w:ascii="Arial" w:hAnsi="Arial" w:cs="Arial"/>
-                      <w:sz w:val="22"/>
-                    </w:rPr>
-                    <w:t xml:space="preserve"> </w:t>
-                  </w:r>
-                </w:p>
-              </w:tc>
-            </w:tr>
-            <w:tr>
-              <w:trPr>
-                <w:trHeight w:val="70"/>
-              </w:trPr>
-              <w:tc>
-                <w:tcPr>
-                  <w:tcW w:w="4184" w:type="dxa"/>
-                  <w:vAlign w:val="center"/>
-                  <w:hideMark/>
-                </w:tcPr>
-                <w:p>
-                  <w:pPr>
-                    <w:spacing w:line="276" w:lineRule="auto"/>
-                    <w:rPr>
-                      <w:rFonts w:ascii="Arial" w:hAnsi="Arial" w:cs="Arial"/>
-                    </w:rPr>
-                  </w:pPr>
-                  <w:r>
-                    <w:rPr>
-                      <w:rFonts w:ascii="Arial" w:hAnsi="Arial" w:cs="Arial"/>
-                      <w:b/>
-                      <w:sz w:val="22"/>
-                    </w:rPr>
-                    <w:t xml:space="preserve"> Famiglia</w:t>
-                  </w:r>
-                  <w:r>
-                    <w:rPr>
-                      <w:rFonts w:ascii="Arial" w:hAnsi="Arial" w:cs="Arial"/>
-                      <w:b/>
-                      <w:sz w:val="22"/>
-                    </w:rPr>
-                    <w:t>:</w:t>
-                  </w:r>
-                  <w:r>
-                    <w:rPr>
-                      <w:rFonts w:ascii="Arial" w:hAnsi="Arial" w:cs="Arial"/>
-                      <w:sz w:val="22"/>
-                    </w:rPr>
-                    <w:t xml:space="preserve"> </w:t>
-                  </w:r>
-                  <w:r>
-                    <w:rPr>
-                      <w:rFonts w:ascii="Arial" w:hAnsi="Arial" w:cs="Arial"/>
-                      <w:sz w:val="22"/>
-                    </w:rPr>
-                    <w:t>Sposata, 1 Figlio</w:t>
-                  </w:r>
-                </w:p>
-              </w:tc>
-              <w:tc>
-                <w:tcPr>
-                  <w:tcW w:w="3716" w:type="dxa"/>
-                  <w:hideMark/>
-                </w:tcPr>
-                <w:p>
-                  <w:pPr>
-                    <w:spacing w:line="256" w:lineRule="auto"/>
-                    <w:rPr>
-                      <w:rFonts w:ascii="Arial" w:hAnsi="Arial" w:cs="Arial"/>
-                    </w:rPr>
-                  </w:pPr>
-                  <w:r>
-                    <w:rPr>
-                      <w:rFonts w:ascii="Arial" w:hAnsi="Arial" w:cs="Arial"/>
-                      <w:b/>
-                      <w:sz w:val="22"/>
-                    </w:rPr>
-                    <w:t>Utilizzo di Internet:</w:t>
-                  </w:r>
-                  <w:r>
-                    <w:rPr>
-                      <w:rFonts w:ascii="Arial" w:hAnsi="Arial" w:cs="Arial"/>
-                      <w:sz w:val="22"/>
-                    </w:rPr>
-                    <w:t xml:space="preserve"> Facebook, Instagram,</w:t>
-                  </w:r>
-                  <w:r>
-                    <w:rPr>
-                      <w:rFonts w:ascii="Arial" w:hAnsi="Arial" w:cs="Arial"/>
-                      <w:sz w:val="22"/>
-                    </w:rPr>
-                    <w:t xml:space="preserve"> sito della scuola dove insegna.</w:t>
-                  </w:r>
-                </w:p>
-              </w:tc>
-            </w:tr>
-            <w:tr>
-              <w:trPr>
-                <w:trHeight w:val="70"/>
-              </w:trPr>
-              <w:tc>
-                <w:tcPr>
-                  <w:tcW w:w="4184" w:type="dxa"/>
-                  <w:shd w:val="clear" w:color="auto" w:fill="F2F2F2"/>
-                  <w:hideMark/>
-                </w:tcPr>
-                <w:p>
-                  <w:pPr>
-                    <w:spacing w:line="256" w:lineRule="auto"/>
-                    <w:ind w:left="108"/>
-                    <w:rPr>
-                      <w:rFonts w:ascii="Arial" w:hAnsi="Arial" w:cs="Arial"/>
-                    </w:rPr>
-                  </w:pPr>
-                  <w:r>
-                    <w:rPr>
-                      <w:rFonts w:ascii="Arial" w:hAnsi="Arial" w:cs="Arial"/>
-                      <w:b/>
-                      <w:sz w:val="22"/>
-                    </w:rPr>
-                    <w:t xml:space="preserve">Profilo Tecnico: </w:t>
-                  </w:r>
-                  <w:r>
-                    <w:rPr>
-                      <w:rFonts w:ascii="Arial" w:hAnsi="Arial" w:cs="Arial"/>
-                      <w:sz w:val="22"/>
-                    </w:rPr>
-                    <w:t>Non ha m</w:t>
-                  </w:r>
-                  <w:r>
-                    <w:rPr>
-                      <w:rFonts w:ascii="Arial" w:hAnsi="Arial" w:cs="Arial"/>
-                      <w:sz w:val="22"/>
-                    </w:rPr>
-                    <w:t>olta confidenza con la tecnologia, possiede un Iphone 5</w:t>
-                  </w:r>
-                </w:p>
-              </w:tc>
-              <w:tc>
-                <w:tcPr>
-                  <w:tcW w:w="3716" w:type="dxa"/>
-                  <w:shd w:val="clear" w:color="auto" w:fill="F2F2F2"/>
-                  <w:vAlign w:val="center"/>
-                  <w:hideMark/>
-                </w:tcPr>
-                <w:p>
-                  <w:pPr>
-                    <w:spacing w:line="256" w:lineRule="auto"/>
-                    <w:rPr>
-                      <w:rFonts w:ascii="Arial" w:hAnsi="Arial" w:cs="Arial"/>
-                    </w:rPr>
-                  </w:pPr>
-                  <w:r>
-                    <w:rPr>
-                      <w:rFonts w:ascii="Arial" w:hAnsi="Arial" w:cs="Arial"/>
-                      <w:sz w:val="22"/>
-                    </w:rPr>
-                    <w:t xml:space="preserve"> </w:t>
-                  </w:r>
-                </w:p>
-              </w:tc>
-            </w:tr>
-          </w:tbl>
           <w:p>
             <w:pPr>
               <w:spacing w:line="256" w:lineRule="auto"/>
-              <w:ind w:left="-3076" w:right="11068"/>
               <w:rPr>
                 <w:rFonts w:ascii="Arial" w:hAnsi="Arial" w:cs="Arial"/>
               </w:rPr>
             </w:pPr>
-          </w:p>
-          <w:p>
-            <w:pPr>
-              <w:spacing w:after="160" w:line="256" w:lineRule="auto"/>
-              <w:rPr>
-                <w:rFonts w:ascii="Arial" w:eastAsia="Arial" w:hAnsi="Arial" w:cs="Arial"/>
-                <w:color w:val="000000"/>
-              </w:rPr>
-            </w:pPr>
+            <w:r>
+              <w:rPr>
+                <w:rFonts w:ascii="Arial" w:hAnsi="Arial" w:cs="Arial"/>
+                <w:sz w:val="22"/>
+              </w:rPr>
+              <w:t xml:space="preserve"> </w:t>
+            </w:r>
           </w:p>
         </w:tc>
       </w:tr>
     </w:tbl>
     <w:p>
       <w:pPr>
+        <w:pStyle w:val="Titolo1"/>
+        <w:spacing w:before="0"/>
+        <w:jc w:val="both"/>
+        <w:rPr>
+          <w:rFonts w:ascii="Arial" w:hAnsi="Arial" w:cs="Arial"/>
+        </w:rPr>
+      </w:pPr>
+      <w:r>
+        <w:rPr>
+          <w:rFonts w:ascii="Arial" w:eastAsia="Arial" w:hAnsi="Arial" w:cs="Arial"/>
+          <w:noProof/>
+          <w:color w:val="000000"/>
+        </w:rPr>
+        <w:drawing>
+          <wp:inline distT="0" distB="0" distL="0" distR="0" wp14:anchorId="2325CBCA" wp14:editId="0B7791A6">
+            <wp:extent cx="1329327" cy="1288111"/>
+            <wp:effectExtent l="0" t="0" r="4445" b="7620"/>
+            <wp:docPr id="6" name="Immagine 6"/>
+            <wp:cNvGraphicFramePr>
+              <a:graphicFrameLocks xmlns:a="http://schemas.openxmlformats.org/drawingml/2006/main" noChangeAspect="1"/>
+            </wp:cNvGraphicFramePr>
+            <a:graphic xmlns:a="http://schemas.openxmlformats.org/drawingml/2006/main">
+              <a:graphicData uri="http://schemas.openxmlformats.org/drawingml/2006/picture">
+                <pic:pic xmlns:pic="http://schemas.openxmlformats.org/drawingml/2006/picture">
+                  <pic:nvPicPr>
+                    <pic:cNvPr id="6" name="Immagine 6"/>
+                    <pic:cNvPicPr/>
+                  </pic:nvPicPr>
+                  <pic:blipFill rotWithShape="1">
+                    <a:blip r:embed="rId12"/>
+                    <a:srcRect l="9525" r="29441"/>
+                    <a:stretch/>
+                  </pic:blipFill>
+                  <pic:spPr bwMode="auto">
+                    <a:xfrm>
+                      <a:off x="0" y="0"/>
+                      <a:ext cx="1378165" cy="1335435"/>
+                    </a:xfrm>
+                    <a:prstGeom prst="rect">
+                      <a:avLst/>
+                    </a:prstGeom>
+                    <a:ln>
+                      <a:noFill/>
+                    </a:ln>
+                    <a:extLst>
+                      <a:ext uri="{53640926-AAD7-44D8-BBD7-CCE9431645EC}">
+                        <a14:shadowObscured xmlns:a14="http://schemas.microsoft.com/office/drawing/2010/main"/>
+                      </a:ext>
+                    </a:extLst>
+                  </pic:spPr>
+                </pic:pic>
+              </a:graphicData>
+            </a:graphic>
+          </wp:inline>
+        </w:drawing>
+      </w:r>
+    </w:p>
+    <w:p/>
+    <w:p>
+      <w:pPr>
         <w:ind w:right="104"/>
         <w:rPr>
           <w:rFonts w:ascii="Arial" w:hAnsi="Arial" w:cs="Arial"/>
@@ -2098,28 +1997,854 @@
           <w:rFonts w:ascii="Arial" w:hAnsi="Arial" w:cs="Arial"/>
           <w:lang w:val="it-IT"/>
         </w:rPr>
-        <w:t>i occupa della preparazione di tutti i pasti, a volte però si ritrova senza idee su cosa preparare, in queste situazioni ad avere la meglio sono spesso piatti banali che causano il malcontento in famiglia.</w:t>
-      </w:r>
-    </w:p>
-    <w:p>
-      <w:pPr>
-        <w:rPr>
-          <w:lang w:val="it-IT"/>
-        </w:rPr>
-      </w:pPr>
-    </w:p>
-    <w:p>
-      <w:pPr>
-        <w:rPr>
-          <w:lang w:val="it-IT"/>
-        </w:rPr>
-      </w:pPr>
-    </w:p>
-    <w:p>
-      <w:pPr>
+        <w:t>i occupa della preparazione di tutti i pasti</w:t>
+      </w:r>
+      <w:r>
+        <w:rPr>
+          <w:rFonts w:ascii="Arial" w:hAnsi="Arial" w:cs="Arial"/>
+          <w:lang w:val="it-IT"/>
+        </w:rPr>
+        <w:t>; a</w:t>
+      </w:r>
+      <w:r>
+        <w:rPr>
+          <w:rFonts w:ascii="Arial" w:hAnsi="Arial" w:cs="Arial"/>
+          <w:lang w:val="it-IT"/>
+        </w:rPr>
+        <w:t xml:space="preserve"> volte</w:t>
+      </w:r>
+      <w:r>
+        <w:rPr>
+          <w:rFonts w:ascii="Arial" w:hAnsi="Arial" w:cs="Arial"/>
+          <w:lang w:val="it-IT"/>
+        </w:rPr>
+        <w:t>,</w:t>
+      </w:r>
+      <w:r>
+        <w:rPr>
+          <w:rFonts w:ascii="Arial" w:hAnsi="Arial" w:cs="Arial"/>
+          <w:lang w:val="it-IT"/>
+        </w:rPr>
+        <w:t xml:space="preserve"> però</w:t>
+      </w:r>
+      <w:r>
+        <w:rPr>
+          <w:rFonts w:ascii="Arial" w:hAnsi="Arial" w:cs="Arial"/>
+          <w:lang w:val="it-IT"/>
+        </w:rPr>
+        <w:t>,</w:t>
+      </w:r>
+      <w:r>
+        <w:rPr>
+          <w:rFonts w:ascii="Arial" w:hAnsi="Arial" w:cs="Arial"/>
+          <w:lang w:val="it-IT"/>
+        </w:rPr>
+        <w:t xml:space="preserve"> si ritrova senza idee su cosa preparare</w:t>
+      </w:r>
+      <w:r>
+        <w:rPr>
+          <w:rFonts w:ascii="Arial" w:hAnsi="Arial" w:cs="Arial"/>
+          <w:lang w:val="it-IT"/>
+        </w:rPr>
+        <w:t>. I</w:t>
+      </w:r>
+      <w:r>
+        <w:rPr>
+          <w:rFonts w:ascii="Arial" w:hAnsi="Arial" w:cs="Arial"/>
+          <w:lang w:val="it-IT"/>
+        </w:rPr>
+        <w:t>n queste situazioni ad avere la meglio sono spesso piatti banali che causano il malcontento in famiglia.</w:t>
+      </w:r>
+    </w:p>
+    <w:p>
+      <w:pPr>
+        <w:rPr>
+          <w:rFonts w:ascii="Arial" w:hAnsi="Arial" w:cs="Arial"/>
+          <w:b/>
+          <w:bCs/>
+        </w:rPr>
+      </w:pPr>
+    </w:p>
+    <w:p>
+      <w:pPr>
+        <w:rPr>
+          <w:rFonts w:ascii="Arial" w:hAnsi="Arial" w:cs="Arial"/>
+          <w:b/>
+          <w:bCs/>
+        </w:rPr>
+      </w:pPr>
+    </w:p>
+    <w:p>
+      <w:pPr>
+        <w:rPr>
+          <w:rFonts w:ascii="Arial" w:hAnsi="Arial" w:cs="Arial"/>
+          <w:b/>
+          <w:bCs/>
+        </w:rPr>
+      </w:pPr>
+      <w:r>
+        <w:rPr>
+          <w:rFonts w:ascii="Arial" w:hAnsi="Arial" w:cs="Arial"/>
+          <w:b/>
+          <w:bCs/>
+        </w:rPr>
+        <w:t>Giorgio</w:t>
+      </w:r>
+    </w:p>
+    <w:p>
+      <w:pPr>
+        <w:rPr>
+          <w:rFonts w:ascii="Arial" w:hAnsi="Arial" w:cs="Arial"/>
+          <w:b/>
+          <w:bCs/>
+        </w:rPr>
+      </w:pPr>
+    </w:p>
+    <w:tbl>
+      <w:tblPr>
+        <w:tblStyle w:val="TableGrid"/>
+        <w:tblpPr w:leftFromText="141" w:rightFromText="141" w:vertAnchor="text" w:horzAnchor="page" w:tblpX="3946" w:tblpY="139"/>
+        <w:tblOverlap w:val="never"/>
+        <w:tblW w:w="7944" w:type="dxa"/>
+        <w:tblInd w:w="0" w:type="dxa"/>
+        <w:tblCellMar>
+          <w:top w:w="7" w:type="dxa"/>
+          <w:right w:w="437" w:type="dxa"/>
+        </w:tblCellMar>
+        <w:tblLook w:val="04A0" w:firstRow="1" w:lastRow="0" w:firstColumn="1" w:lastColumn="0" w:noHBand="0" w:noVBand="1"/>
+      </w:tblPr>
+      <w:tblGrid>
+        <w:gridCol w:w="4207"/>
+        <w:gridCol w:w="3737"/>
+      </w:tblGrid>
+      <w:tr>
+        <w:trPr>
+          <w:trHeight w:val="85"/>
+        </w:trPr>
+        <w:tc>
+          <w:tcPr>
+            <w:tcW w:w="4207" w:type="dxa"/>
+            <w:shd w:val="clear" w:color="auto" w:fill="F2F2F2"/>
+            <w:hideMark/>
+          </w:tcPr>
+          <w:p>
+            <w:pPr>
+              <w:spacing w:before="240"/>
+              <w:rPr>
+                <w:rFonts w:ascii="Arial" w:hAnsi="Arial" w:cs="Arial"/>
+              </w:rPr>
+            </w:pPr>
+            <w:r>
+              <w:rPr>
+                <w:rFonts w:ascii="Arial" w:hAnsi="Arial" w:cs="Arial"/>
+                <w:b/>
+                <w:sz w:val="22"/>
+              </w:rPr>
+              <w:t>Età</w:t>
+            </w:r>
+            <w:r>
+              <w:rPr>
+                <w:rFonts w:ascii="Arial" w:hAnsi="Arial" w:cs="Arial"/>
+                <w:b/>
+                <w:sz w:val="22"/>
+              </w:rPr>
+              <w:t>:</w:t>
+            </w:r>
+            <w:r>
+              <w:rPr>
+                <w:rFonts w:ascii="Arial" w:hAnsi="Arial" w:cs="Arial"/>
+                <w:sz w:val="22"/>
+              </w:rPr>
+              <w:t xml:space="preserve"> </w:t>
+            </w:r>
+            <w:r>
+              <w:rPr>
+                <w:rFonts w:ascii="Arial" w:hAnsi="Arial" w:cs="Arial"/>
+                <w:sz w:val="22"/>
+              </w:rPr>
+              <w:t>21</w:t>
+            </w:r>
+            <w:r>
+              <w:rPr>
+                <w:rFonts w:ascii="Arial" w:hAnsi="Arial" w:cs="Arial"/>
+                <w:sz w:val="22"/>
+              </w:rPr>
+              <w:t xml:space="preserve"> </w:t>
+            </w:r>
+          </w:p>
+        </w:tc>
+        <w:tc>
+          <w:tcPr>
+            <w:tcW w:w="3737" w:type="dxa"/>
+            <w:shd w:val="clear" w:color="auto" w:fill="F2F2F2"/>
+            <w:hideMark/>
+          </w:tcPr>
+          <w:p>
+            <w:pPr>
+              <w:spacing w:line="360" w:lineRule="auto"/>
+              <w:rPr>
+                <w:rFonts w:ascii="Arial" w:hAnsi="Arial" w:cs="Arial"/>
+              </w:rPr>
+            </w:pPr>
+            <w:r>
+              <w:rPr>
+                <w:rFonts w:ascii="Arial" w:hAnsi="Arial" w:cs="Arial"/>
+                <w:b/>
+                <w:sz w:val="22"/>
+              </w:rPr>
+              <w:t>Occupazione</w:t>
+            </w:r>
+            <w:r>
+              <w:rPr>
+                <w:rFonts w:ascii="Arial" w:hAnsi="Arial" w:cs="Arial"/>
+                <w:b/>
+                <w:sz w:val="22"/>
+              </w:rPr>
+              <w:t>:</w:t>
+            </w:r>
+            <w:r>
+              <w:rPr>
+                <w:rFonts w:ascii="Arial" w:hAnsi="Arial" w:cs="Arial"/>
+                <w:sz w:val="22"/>
+              </w:rPr>
+              <w:t xml:space="preserve"> </w:t>
+            </w:r>
+            <w:r>
+              <w:rPr>
+                <w:rFonts w:ascii="Arial" w:hAnsi="Arial" w:cs="Arial"/>
+                <w:sz w:val="22"/>
+              </w:rPr>
+              <w:t>Studente</w:t>
+            </w:r>
+            <w:r>
+              <w:rPr>
+                <w:rFonts w:ascii="Arial" w:hAnsi="Arial" w:cs="Arial"/>
+                <w:sz w:val="22"/>
+              </w:rPr>
+              <w:t xml:space="preserve"> </w:t>
+            </w:r>
+            <w:r>
+              <w:rPr>
+                <w:rFonts w:ascii="Arial" w:hAnsi="Arial" w:cs="Arial"/>
+                <w:sz w:val="22"/>
+              </w:rPr>
+              <w:t>universitario</w:t>
+            </w:r>
+          </w:p>
+        </w:tc>
+      </w:tr>
+      <w:tr>
+        <w:trPr>
+          <w:trHeight w:val="85"/>
+        </w:trPr>
+        <w:tc>
+          <w:tcPr>
+            <w:tcW w:w="4207" w:type="dxa"/>
+            <w:vAlign w:val="center"/>
+            <w:hideMark/>
+          </w:tcPr>
+          <w:p>
+            <w:pPr>
+              <w:spacing w:line="276" w:lineRule="auto"/>
+              <w:rPr>
+                <w:rFonts w:ascii="Arial" w:hAnsi="Arial" w:cs="Arial"/>
+              </w:rPr>
+            </w:pPr>
+            <w:r>
+              <w:rPr>
+                <w:rFonts w:ascii="Arial" w:hAnsi="Arial" w:cs="Arial"/>
+                <w:b/>
+                <w:sz w:val="22"/>
+              </w:rPr>
+              <w:t xml:space="preserve"> Famiglia</w:t>
+            </w:r>
+            <w:r>
+              <w:rPr>
+                <w:rFonts w:ascii="Arial" w:hAnsi="Arial" w:cs="Arial"/>
+                <w:b/>
+                <w:sz w:val="22"/>
+              </w:rPr>
+              <w:t>:</w:t>
+            </w:r>
+            <w:r>
+              <w:rPr>
+                <w:rFonts w:ascii="Arial" w:hAnsi="Arial" w:cs="Arial"/>
+                <w:sz w:val="22"/>
+              </w:rPr>
+              <w:t xml:space="preserve"> </w:t>
+            </w:r>
+            <w:r>
+              <w:rPr>
+                <w:rFonts w:ascii="Arial" w:hAnsi="Arial" w:cs="Arial"/>
+                <w:sz w:val="22"/>
+              </w:rPr>
+              <w:t>Single</w:t>
+            </w:r>
+          </w:p>
+        </w:tc>
+        <w:tc>
+          <w:tcPr>
+            <w:tcW w:w="3737" w:type="dxa"/>
+            <w:hideMark/>
+          </w:tcPr>
+          <w:p>
+            <w:pPr>
+              <w:spacing w:line="256" w:lineRule="auto"/>
+              <w:rPr>
+                <w:rFonts w:ascii="Arial" w:hAnsi="Arial" w:cs="Arial"/>
+              </w:rPr>
+            </w:pPr>
+            <w:r>
+              <w:rPr>
+                <w:rFonts w:ascii="Arial" w:hAnsi="Arial" w:cs="Arial"/>
+                <w:b/>
+                <w:sz w:val="22"/>
+              </w:rPr>
+              <w:t>Utilizzo di Internet:</w:t>
+            </w:r>
+            <w:r>
+              <w:rPr>
+                <w:rFonts w:ascii="Arial" w:hAnsi="Arial" w:cs="Arial"/>
+                <w:sz w:val="22"/>
+              </w:rPr>
+              <w:t xml:space="preserve"> Facebook, Instagram,</w:t>
+            </w:r>
+            <w:r>
+              <w:rPr>
+                <w:rFonts w:ascii="Arial" w:hAnsi="Arial" w:cs="Arial"/>
+                <w:sz w:val="22"/>
+              </w:rPr>
+              <w:t xml:space="preserve"> WhatsApp</w:t>
+            </w:r>
+          </w:p>
+        </w:tc>
+      </w:tr>
+      <w:tr>
+        <w:trPr>
+          <w:trHeight w:val="85"/>
+        </w:trPr>
+        <w:tc>
+          <w:tcPr>
+            <w:tcW w:w="4207" w:type="dxa"/>
+            <w:shd w:val="clear" w:color="auto" w:fill="F2F2F2"/>
+            <w:hideMark/>
+          </w:tcPr>
+          <w:p>
+            <w:pPr>
+              <w:spacing w:line="256" w:lineRule="auto"/>
+              <w:ind w:left="108"/>
+              <w:rPr>
+                <w:rFonts w:ascii="Arial" w:hAnsi="Arial" w:cs="Arial"/>
+                <w:bCs/>
+              </w:rPr>
+            </w:pPr>
+            <w:r>
+              <w:rPr>
+                <w:rFonts w:ascii="Arial" w:hAnsi="Arial" w:cs="Arial"/>
+                <w:b/>
+                <w:sz w:val="22"/>
+              </w:rPr>
+              <w:t xml:space="preserve">Profilo Tecnico: </w:t>
+            </w:r>
+            <w:r>
+              <w:rPr>
+                <w:rFonts w:ascii="Arial" w:hAnsi="Arial" w:cs="Arial"/>
+                <w:bCs/>
+                <w:sz w:val="22"/>
+              </w:rPr>
+              <w:t>Ha una grande conoscenza informatica, possiede un Iphone 12 pro max</w:t>
+            </w:r>
+          </w:p>
+        </w:tc>
+        <w:tc>
+          <w:tcPr>
+            <w:tcW w:w="3737" w:type="dxa"/>
+            <w:shd w:val="clear" w:color="auto" w:fill="F2F2F2"/>
+            <w:vAlign w:val="center"/>
+            <w:hideMark/>
+          </w:tcPr>
+          <w:p>
+            <w:pPr>
+              <w:spacing w:line="256" w:lineRule="auto"/>
+              <w:rPr>
+                <w:rFonts w:ascii="Arial" w:hAnsi="Arial" w:cs="Arial"/>
+              </w:rPr>
+            </w:pPr>
+            <w:r>
+              <w:rPr>
+                <w:rFonts w:ascii="Arial" w:hAnsi="Arial" w:cs="Arial"/>
+                <w:sz w:val="22"/>
+              </w:rPr>
+              <w:t xml:space="preserve"> </w:t>
+            </w:r>
+          </w:p>
+        </w:tc>
+      </w:tr>
+    </w:tbl>
+    <w:p>
+      <w:pPr>
+        <w:pStyle w:val="Titolo1"/>
+        <w:spacing w:before="0"/>
         <w:jc w:val="both"/>
         <w:rPr>
           <w:rFonts w:ascii="Arial" w:hAnsi="Arial" w:cs="Arial"/>
+        </w:rPr>
+      </w:pPr>
+      <w:r>
+        <w:rPr>
+          <w:rFonts w:ascii="Arial" w:hAnsi="Arial" w:cs="Arial"/>
+          <w:noProof/>
+        </w:rPr>
+        <w:drawing>
+          <wp:inline distT="0" distB="0" distL="0" distR="0" wp14:anchorId="11D00BB7" wp14:editId="22CD134E">
+            <wp:extent cx="1323774" cy="1383526"/>
+            <wp:effectExtent l="0" t="0" r="0" b="7620"/>
+            <wp:docPr id="4" name="Immagine 4"/>
+            <wp:cNvGraphicFramePr>
+              <a:graphicFrameLocks xmlns:a="http://schemas.openxmlformats.org/drawingml/2006/main" noChangeAspect="1"/>
+            </wp:cNvGraphicFramePr>
+            <a:graphic xmlns:a="http://schemas.openxmlformats.org/drawingml/2006/main">
+              <a:graphicData uri="http://schemas.openxmlformats.org/drawingml/2006/picture">
+                <pic:pic xmlns:pic="http://schemas.openxmlformats.org/drawingml/2006/picture">
+                  <pic:nvPicPr>
+                    <pic:cNvPr id="4" name="Immagine 4"/>
+                    <pic:cNvPicPr/>
+                  </pic:nvPicPr>
+                  <pic:blipFill rotWithShape="1">
+                    <a:blip r:embed="rId13"/>
+                    <a:srcRect l="12786" t="3811" r="43893" b="35820"/>
+                    <a:stretch/>
+                  </pic:blipFill>
+                  <pic:spPr bwMode="auto">
+                    <a:xfrm>
+                      <a:off x="0" y="0"/>
+                      <a:ext cx="1354281" cy="1415410"/>
+                    </a:xfrm>
+                    <a:prstGeom prst="rect">
+                      <a:avLst/>
+                    </a:prstGeom>
+                    <a:ln>
+                      <a:noFill/>
+                    </a:ln>
+                    <a:extLst>
+                      <a:ext uri="{53640926-AAD7-44D8-BBD7-CCE9431645EC}">
+                        <a14:shadowObscured xmlns:a14="http://schemas.microsoft.com/office/drawing/2010/main"/>
+                      </a:ext>
+                    </a:extLst>
+                  </pic:spPr>
+                </pic:pic>
+              </a:graphicData>
+            </a:graphic>
+          </wp:inline>
+        </w:drawing>
+      </w:r>
+    </w:p>
+    <w:p/>
+    <w:p>
+      <w:pPr>
+        <w:rPr>
+          <w:rFonts w:ascii="Arial" w:hAnsi="Arial" w:cs="Arial"/>
+        </w:rPr>
+      </w:pPr>
+      <w:r>
+        <w:rPr>
+          <w:rFonts w:ascii="Arial" w:hAnsi="Arial" w:cs="Arial"/>
+        </w:rPr>
+        <w:t>Giorgio, studente universitario, vive lontano dalla propria famiglia.</w:t>
+      </w:r>
+    </w:p>
+    <w:p>
+      <w:pPr>
+        <w:rPr>
+          <w:rFonts w:ascii="Arial" w:hAnsi="Arial" w:cs="Arial"/>
+        </w:rPr>
+      </w:pPr>
+      <w:r>
+        <w:rPr>
+          <w:rFonts w:ascii="Arial" w:hAnsi="Arial" w:cs="Arial"/>
+        </w:rPr>
+        <w:t>A causa dello studio non ha molto tempo da dedicare alla cucina ma nei giorni in cui è meno impegnato si concede del tempo ai fornelli per coltivare la sua passione culinaria.</w:t>
+      </w:r>
+    </w:p>
+    <w:p>
+      <w:pPr>
+        <w:rPr>
+          <w:rFonts w:ascii="Arial" w:hAnsi="Arial" w:cs="Arial"/>
+        </w:rPr>
+      </w:pPr>
+    </w:p>
+    <w:p>
+      <w:pPr>
+        <w:rPr>
+          <w:rFonts w:ascii="Arial" w:hAnsi="Arial" w:cs="Arial"/>
+          <w:b/>
+          <w:bCs/>
+        </w:rPr>
+      </w:pPr>
+      <w:r>
+        <w:rPr>
+          <w:rFonts w:ascii="Arial" w:hAnsi="Arial" w:cs="Arial"/>
+          <w:b/>
+          <w:bCs/>
+        </w:rPr>
+        <w:t>Franco</w:t>
+      </w:r>
+    </w:p>
+    <w:p>
+      <w:pPr>
+        <w:rPr>
+          <w:rFonts w:ascii="Arial" w:hAnsi="Arial" w:cs="Arial"/>
+          <w:b/>
+          <w:bCs/>
+        </w:rPr>
+      </w:pPr>
+    </w:p>
+    <w:tbl>
+      <w:tblPr>
+        <w:tblStyle w:val="TableGrid"/>
+        <w:tblpPr w:leftFromText="141" w:rightFromText="141" w:vertAnchor="text" w:horzAnchor="page" w:tblpX="3961" w:tblpY="143"/>
+        <w:tblOverlap w:val="never"/>
+        <w:tblW w:w="7900" w:type="dxa"/>
+        <w:tblInd w:w="0" w:type="dxa"/>
+        <w:tblCellMar>
+          <w:top w:w="7" w:type="dxa"/>
+          <w:right w:w="437" w:type="dxa"/>
+        </w:tblCellMar>
+        <w:tblLook w:val="04A0" w:firstRow="1" w:lastRow="0" w:firstColumn="1" w:lastColumn="0" w:noHBand="0" w:noVBand="1"/>
+      </w:tblPr>
+      <w:tblGrid>
+        <w:gridCol w:w="4184"/>
+        <w:gridCol w:w="3716"/>
+      </w:tblGrid>
+      <w:tr>
+        <w:trPr>
+          <w:trHeight w:val="70"/>
+        </w:trPr>
+        <w:tc>
+          <w:tcPr>
+            <w:tcW w:w="4184" w:type="dxa"/>
+            <w:shd w:val="clear" w:color="auto" w:fill="F2F2F2"/>
+            <w:hideMark/>
+          </w:tcPr>
+          <w:p>
+            <w:pPr>
+              <w:rPr>
+                <w:rFonts w:ascii="Arial" w:hAnsi="Arial" w:cs="Arial"/>
+              </w:rPr>
+            </w:pPr>
+            <w:r>
+              <w:rPr>
+                <w:rFonts w:ascii="Arial" w:hAnsi="Arial" w:cs="Arial"/>
+                <w:b/>
+                <w:sz w:val="22"/>
+              </w:rPr>
+              <w:t>Età</w:t>
+            </w:r>
+            <w:r>
+              <w:rPr>
+                <w:rFonts w:ascii="Arial" w:hAnsi="Arial" w:cs="Arial"/>
+                <w:b/>
+                <w:sz w:val="22"/>
+              </w:rPr>
+              <w:t>:</w:t>
+            </w:r>
+            <w:r>
+              <w:rPr>
+                <w:rFonts w:ascii="Arial" w:hAnsi="Arial" w:cs="Arial"/>
+                <w:sz w:val="22"/>
+              </w:rPr>
+              <w:t xml:space="preserve"> </w:t>
+            </w:r>
+            <w:r>
+              <w:rPr>
+                <w:rFonts w:ascii="Arial" w:hAnsi="Arial" w:cs="Arial"/>
+                <w:sz w:val="22"/>
+              </w:rPr>
+              <w:t>27</w:t>
+            </w:r>
+            <w:r>
+              <w:rPr>
+                <w:rFonts w:ascii="Arial" w:hAnsi="Arial" w:cs="Arial"/>
+                <w:sz w:val="22"/>
+              </w:rPr>
+              <w:t xml:space="preserve"> </w:t>
+            </w:r>
+          </w:p>
+        </w:tc>
+        <w:tc>
+          <w:tcPr>
+            <w:tcW w:w="3716" w:type="dxa"/>
+            <w:shd w:val="clear" w:color="auto" w:fill="F2F2F2"/>
+            <w:hideMark/>
+          </w:tcPr>
+          <w:p>
+            <w:pPr>
+              <w:spacing w:line="360" w:lineRule="auto"/>
+              <w:rPr>
+                <w:rFonts w:ascii="Arial" w:hAnsi="Arial" w:cs="Arial"/>
+              </w:rPr>
+            </w:pPr>
+            <w:r>
+              <w:rPr>
+                <w:rFonts w:ascii="Arial" w:hAnsi="Arial" w:cs="Arial"/>
+                <w:b/>
+                <w:sz w:val="22"/>
+              </w:rPr>
+              <w:t>Occupazione</w:t>
+            </w:r>
+            <w:r>
+              <w:rPr>
+                <w:rFonts w:ascii="Arial" w:hAnsi="Arial" w:cs="Arial"/>
+                <w:b/>
+                <w:sz w:val="22"/>
+              </w:rPr>
+              <w:t>:</w:t>
+            </w:r>
+            <w:r>
+              <w:rPr>
+                <w:rFonts w:ascii="Arial" w:hAnsi="Arial" w:cs="Arial"/>
+                <w:sz w:val="22"/>
+              </w:rPr>
+              <w:t xml:space="preserve"> </w:t>
+            </w:r>
+            <w:r>
+              <w:rPr>
+                <w:rFonts w:ascii="Arial" w:hAnsi="Arial" w:cs="Arial"/>
+                <w:sz w:val="22"/>
+              </w:rPr>
+              <w:t>Modello</w:t>
+            </w:r>
+            <w:r>
+              <w:rPr>
+                <w:rFonts w:ascii="Arial" w:hAnsi="Arial" w:cs="Arial"/>
+                <w:sz w:val="22"/>
+              </w:rPr>
+              <w:t xml:space="preserve"> </w:t>
+            </w:r>
+          </w:p>
+        </w:tc>
+      </w:tr>
+      <w:tr>
+        <w:trPr>
+          <w:trHeight w:val="70"/>
+        </w:trPr>
+        <w:tc>
+          <w:tcPr>
+            <w:tcW w:w="4184" w:type="dxa"/>
+            <w:vAlign w:val="center"/>
+            <w:hideMark/>
+          </w:tcPr>
+          <w:p>
+            <w:pPr>
+              <w:spacing w:line="276" w:lineRule="auto"/>
+              <w:rPr>
+                <w:rFonts w:ascii="Arial" w:hAnsi="Arial" w:cs="Arial"/>
+              </w:rPr>
+            </w:pPr>
+            <w:r>
+              <w:rPr>
+                <w:rFonts w:ascii="Arial" w:hAnsi="Arial" w:cs="Arial"/>
+                <w:b/>
+                <w:sz w:val="22"/>
+              </w:rPr>
+              <w:t xml:space="preserve"> Famiglia</w:t>
+            </w:r>
+            <w:r>
+              <w:rPr>
+                <w:rFonts w:ascii="Arial" w:hAnsi="Arial" w:cs="Arial"/>
+                <w:b/>
+                <w:sz w:val="22"/>
+              </w:rPr>
+              <w:t>:</w:t>
+            </w:r>
+            <w:r>
+              <w:rPr>
+                <w:rFonts w:ascii="Arial" w:hAnsi="Arial" w:cs="Arial"/>
+                <w:sz w:val="22"/>
+              </w:rPr>
+              <w:t xml:space="preserve"> </w:t>
+            </w:r>
+            <w:r>
+              <w:rPr>
+                <w:rFonts w:ascii="Arial" w:hAnsi="Arial" w:cs="Arial"/>
+                <w:sz w:val="22"/>
+              </w:rPr>
+              <w:t>Fidanzato da 4 anni</w:t>
+            </w:r>
+          </w:p>
+        </w:tc>
+        <w:tc>
+          <w:tcPr>
+            <w:tcW w:w="3716" w:type="dxa"/>
+            <w:hideMark/>
+          </w:tcPr>
+          <w:p>
+            <w:pPr>
+              <w:spacing w:line="256" w:lineRule="auto"/>
+              <w:rPr>
+                <w:rFonts w:ascii="Arial" w:hAnsi="Arial" w:cs="Arial"/>
+              </w:rPr>
+            </w:pPr>
+            <w:r>
+              <w:rPr>
+                <w:rFonts w:ascii="Arial" w:hAnsi="Arial" w:cs="Arial"/>
+                <w:b/>
+                <w:sz w:val="22"/>
+              </w:rPr>
+              <w:t>Utilizzo di Internet:</w:t>
+            </w:r>
+            <w:r>
+              <w:rPr>
+                <w:rFonts w:ascii="Arial" w:hAnsi="Arial" w:cs="Arial"/>
+                <w:sz w:val="22"/>
+              </w:rPr>
+              <w:t>Instagram,</w:t>
+            </w:r>
+            <w:r>
+              <w:rPr>
+                <w:rFonts w:ascii="Arial" w:hAnsi="Arial" w:cs="Arial"/>
+                <w:sz w:val="22"/>
+              </w:rPr>
+              <w:t xml:space="preserve"> </w:t>
+            </w:r>
+            <w:r>
+              <w:rPr>
+                <w:rFonts w:ascii="Arial" w:hAnsi="Arial" w:cs="Arial"/>
+                <w:sz w:val="22"/>
+              </w:rPr>
+              <w:t>WhatsApp, TikTok</w:t>
+            </w:r>
+            <w:r>
+              <w:rPr>
+                <w:rFonts w:ascii="Arial" w:hAnsi="Arial" w:cs="Arial"/>
+                <w:sz w:val="22"/>
+              </w:rPr>
+              <w:t>.</w:t>
+            </w:r>
+          </w:p>
+        </w:tc>
+      </w:tr>
+      <w:tr>
+        <w:trPr>
+          <w:trHeight w:val="70"/>
+        </w:trPr>
+        <w:tc>
+          <w:tcPr>
+            <w:tcW w:w="4184" w:type="dxa"/>
+            <w:shd w:val="clear" w:color="auto" w:fill="F2F2F2"/>
+            <w:hideMark/>
+          </w:tcPr>
+          <w:p>
+            <w:pPr>
+              <w:spacing w:line="256" w:lineRule="auto"/>
+              <w:ind w:left="108"/>
+              <w:rPr>
+                <w:rFonts w:ascii="Arial" w:hAnsi="Arial" w:cs="Arial"/>
+                <w:bCs/>
+              </w:rPr>
+            </w:pPr>
+            <w:r>
+              <w:rPr>
+                <w:rFonts w:ascii="Arial" w:hAnsi="Arial" w:cs="Arial"/>
+                <w:b/>
+                <w:sz w:val="22"/>
+              </w:rPr>
+              <w:t xml:space="preserve">Profilo Tecnico: </w:t>
+            </w:r>
+            <w:r>
+              <w:rPr>
+                <w:rFonts w:ascii="Arial" w:hAnsi="Arial" w:cs="Arial"/>
+                <w:bCs/>
+                <w:sz w:val="22"/>
+              </w:rPr>
+              <w:t>Molto pratico con la tecnologia, ha un Samsung Galaxy S21 Ultra</w:t>
+            </w:r>
+          </w:p>
+        </w:tc>
+        <w:tc>
+          <w:tcPr>
+            <w:tcW w:w="3716" w:type="dxa"/>
+            <w:shd w:val="clear" w:color="auto" w:fill="F2F2F2"/>
+            <w:vAlign w:val="center"/>
+            <w:hideMark/>
+          </w:tcPr>
+          <w:p>
+            <w:pPr>
+              <w:spacing w:line="256" w:lineRule="auto"/>
+              <w:rPr>
+                <w:rFonts w:ascii="Arial" w:hAnsi="Arial" w:cs="Arial"/>
+              </w:rPr>
+            </w:pPr>
+            <w:r>
+              <w:rPr>
+                <w:rFonts w:ascii="Arial" w:hAnsi="Arial" w:cs="Arial"/>
+                <w:sz w:val="22"/>
+              </w:rPr>
+              <w:t xml:space="preserve"> </w:t>
+            </w:r>
+          </w:p>
+        </w:tc>
+      </w:tr>
+    </w:tbl>
+    <w:p>
+      <w:pPr>
+        <w:rPr>
+          <w:lang w:val="it-IT"/>
+        </w:rPr>
+      </w:pPr>
+      <w:r>
+        <w:rPr>
+          <w:rFonts w:ascii="Arial" w:hAnsi="Arial" w:cs="Arial"/>
+          <w:noProof/>
+          <w:lang w:val="it-IT"/>
+        </w:rPr>
+        <w:drawing>
+          <wp:inline distT="0" distB="0" distL="0" distR="0" wp14:anchorId="27B500AE" wp14:editId="14FA81AF">
+            <wp:extent cx="1298278" cy="1319916"/>
+            <wp:effectExtent l="0" t="0" r="0" b="0"/>
+            <wp:docPr id="11" name="Immagine 11" descr="Immagine che contiene persona&#10;&#10;Descrizione generata automaticamente"/>
+            <wp:cNvGraphicFramePr>
+              <a:graphicFrameLocks xmlns:a="http://schemas.openxmlformats.org/drawingml/2006/main" noChangeAspect="1"/>
+            </wp:cNvGraphicFramePr>
+            <a:graphic xmlns:a="http://schemas.openxmlformats.org/drawingml/2006/main">
+              <a:graphicData uri="http://schemas.openxmlformats.org/drawingml/2006/picture">
+                <pic:pic xmlns:pic="http://schemas.openxmlformats.org/drawingml/2006/picture">
+                  <pic:nvPicPr>
+                    <pic:cNvPr id="11" name="Immagine 11" descr="Immagine che contiene persona&#10;&#10;Descrizione generata automaticamente"/>
+                    <pic:cNvPicPr/>
+                  </pic:nvPicPr>
+                  <pic:blipFill rotWithShape="1">
+                    <a:blip r:embed="rId14"/>
+                    <a:srcRect l="21031" r="4742" b="24846"/>
+                    <a:stretch/>
+                  </pic:blipFill>
+                  <pic:spPr bwMode="auto">
+                    <a:xfrm>
+                      <a:off x="0" y="0"/>
+                      <a:ext cx="1315666" cy="1337594"/>
+                    </a:xfrm>
+                    <a:prstGeom prst="rect">
+                      <a:avLst/>
+                    </a:prstGeom>
+                    <a:ln>
+                      <a:noFill/>
+                    </a:ln>
+                    <a:extLst>
+                      <a:ext uri="{53640926-AAD7-44D8-BBD7-CCE9431645EC}">
+                        <a14:shadowObscured xmlns:a14="http://schemas.microsoft.com/office/drawing/2010/main"/>
+                      </a:ext>
+                    </a:extLst>
+                  </pic:spPr>
+                </pic:pic>
+              </a:graphicData>
+            </a:graphic>
+          </wp:inline>
+        </w:drawing>
+      </w:r>
+    </w:p>
+    <w:p>
+      <w:pPr>
+        <w:rPr>
           <w:lang w:val="it-IT"/>
         </w:rPr>
       </w:pPr>
@@ -2132,41 +2857,75 @@
           <w:lang w:val="it-IT"/>
         </w:rPr>
       </w:pPr>
-    </w:p>
-    <w:p>
-      <w:pPr>
-        <w:spacing w:after="200" w:line="276" w:lineRule="auto"/>
+      <w:r>
+        <w:rPr>
+          <w:rFonts w:ascii="Arial" w:hAnsi="Arial" w:cs="Arial"/>
+          <w:lang w:val="it-IT"/>
+        </w:rPr>
+        <w:t>Franco,</w:t>
+      </w:r>
+      <w:r>
+        <w:rPr>
+          <w:rFonts w:ascii="Arial" w:hAnsi="Arial" w:cs="Arial"/>
+          <w:lang w:val="it-IT"/>
+        </w:rPr>
+        <w:t xml:space="preserve"> vuole rendere special</w:t>
+      </w:r>
+      <w:r>
+        <w:rPr>
+          <w:rFonts w:ascii="Arial" w:hAnsi="Arial" w:cs="Arial"/>
+          <w:lang w:val="it-IT"/>
+        </w:rPr>
+        <w:t>i</w:t>
+      </w:r>
+      <w:r>
+        <w:rPr>
+          <w:rFonts w:ascii="Arial" w:hAnsi="Arial" w:cs="Arial"/>
+          <w:lang w:val="it-IT"/>
+        </w:rPr>
+        <w:t xml:space="preserve"> </w:t>
+      </w:r>
+      <w:r>
+        <w:rPr>
+          <w:rFonts w:ascii="Arial" w:hAnsi="Arial" w:cs="Arial"/>
+          <w:lang w:val="it-IT"/>
+        </w:rPr>
+        <w:t>le</w:t>
+      </w:r>
+      <w:r>
+        <w:rPr>
+          <w:rFonts w:ascii="Arial" w:hAnsi="Arial" w:cs="Arial"/>
+          <w:lang w:val="it-IT"/>
+        </w:rPr>
+        <w:t xml:space="preserve"> serat</w:t>
+      </w:r>
+      <w:r>
+        <w:rPr>
+          <w:rFonts w:ascii="Arial" w:hAnsi="Arial" w:cs="Arial"/>
+          <w:lang w:val="it-IT"/>
+        </w:rPr>
+        <w:t xml:space="preserve">e </w:t>
+      </w:r>
+      <w:r>
+        <w:rPr>
+          <w:rFonts w:ascii="Arial" w:hAnsi="Arial" w:cs="Arial"/>
+          <w:lang w:val="it-IT"/>
+        </w:rPr>
+        <w:t>con la sua fidanzata preparandole una buona cena.</w:t>
+      </w:r>
+      <w:r>
+        <w:rPr>
+          <w:rFonts w:ascii="Arial" w:hAnsi="Arial" w:cs="Arial"/>
+          <w:lang w:val="it-IT"/>
+        </w:rPr>
+        <w:t xml:space="preserve"> Non essendo un grande esperto in cucina, ha bisogno di ricette che gli spieghino tutti i passaggi passo passo.</w:t>
+      </w:r>
+      <w:r>
         <w:rPr>
           <w:rFonts w:ascii="Arial" w:hAnsi="Arial" w:cs="Arial"/>
           <w:noProof/>
           <w:lang w:val="it-IT"/>
         </w:rPr>
-      </w:pPr>
-      <w:r>
-        <w:rPr>
-          <w:rFonts w:ascii="Arial" w:hAnsi="Arial" w:cs="Arial"/>
-          <w:noProof/>
-          <w:lang w:val="it-IT"/>
-        </w:rPr>
-        <w:br w:type="page"/>
-      </w:r>
-    </w:p>
-    <w:p>
-      <w:pPr>
-        <w:spacing w:after="200" w:line="276" w:lineRule="auto"/>
-        <w:rPr>
-          <w:rFonts w:ascii="Arial" w:hAnsi="Arial" w:cs="Arial"/>
-          <w:noProof/>
-          <w:lang w:val="it-IT"/>
-        </w:rPr>
-      </w:pPr>
-      <w:r>
-        <w:rPr>
-          <w:rFonts w:ascii="Arial" w:hAnsi="Arial" w:cs="Arial"/>
-          <w:noProof/>
-          <w:lang w:val="it-IT"/>
-        </w:rPr>
-        <w:lastRenderedPageBreak/>
         <w:br w:type="page"/>
       </w:r>
     </w:p>
@@ -2225,7 +2984,7 @@
                     </pic:cNvPicPr>
                   </pic:nvPicPr>
                   <pic:blipFill>
-                    <a:blip r:embed="rId13" cstate="print"/>
+                    <a:blip r:embed="rId15" cstate="print"/>
                     <a:srcRect/>
                     <a:stretch>
                       <a:fillRect/>
@@ -2587,7 +3346,7 @@
                     </pic:cNvPicPr>
                   </pic:nvPicPr>
                   <pic:blipFill>
-                    <a:blip r:embed="rId14" cstate="print"/>
+                    <a:blip r:embed="rId16" cstate="print"/>
                     <a:srcRect/>
                     <a:stretch>
                       <a:fillRect/>
@@ -2827,7 +3586,7 @@
                     </pic:cNvPicPr>
                   </pic:nvPicPr>
                   <pic:blipFill>
-                    <a:blip r:embed="rId15" cstate="print"/>
+                    <a:blip r:embed="rId17" cstate="print"/>
                     <a:srcRect/>
                     <a:stretch>
                       <a:fillRect/>
@@ -2913,21 +3672,7 @@
         <w:rPr>
           <w:rFonts w:ascii="Arial" w:hAnsi="Arial" w:cs="Arial"/>
         </w:rPr>
-        <w:t xml:space="preserve">. In this phase you </w:t>
-      </w:r>
-      <w:proofErr w:type="gramStart"/>
-      <w:r>
-        <w:rPr>
-          <w:rFonts w:ascii="Arial" w:hAnsi="Arial" w:cs="Arial"/>
-        </w:rPr>
-        <w:t>have to</w:t>
-      </w:r>
-      <w:proofErr w:type="gramEnd"/>
-      <w:r>
-        <w:rPr>
-          <w:rFonts w:ascii="Arial" w:hAnsi="Arial" w:cs="Arial"/>
-        </w:rPr>
-        <w:t xml:space="preserve"> </w:t>
+        <w:t xml:space="preserve">. In this phase you have to </w:t>
       </w:r>
       <w:r>
         <w:rPr>
@@ -3060,7 +3805,7 @@
                     </pic:cNvPicPr>
                   </pic:nvPicPr>
                   <pic:blipFill>
-                    <a:blip r:embed="rId16" cstate="print"/>
+                    <a:blip r:embed="rId18" cstate="print"/>
                     <a:srcRect/>
                     <a:stretch>
                       <a:fillRect/>
@@ -3388,12 +4133,7 @@
       </w:pPr>
     </w:p>
     <w:sectPr>
-      <w:headerReference w:type="even" r:id="rId17"/>
-      <w:headerReference w:type="default" r:id="rId18"/>
-      <w:footerReference w:type="even" r:id="rId19"/>
-      <w:footerReference w:type="default" r:id="rId20"/>
-      <w:headerReference w:type="first" r:id="rId21"/>
-      <w:footerReference w:type="first" r:id="rId22"/>
+      <w:headerReference w:type="default" r:id="rId19"/>
       <w:pgSz w:w="12240" w:h="15840"/>
       <w:pgMar w:top="1417" w:right="1134" w:bottom="1134" w:left="1134" w:header="708" w:footer="708" w:gutter="0"/>
       <w:cols w:space="708"/>
@@ -3423,36 +4163,6 @@
 </w:endnotes>
 </file>
 
-<file path=word/footer1.xml><?xml version="1.0" encoding="utf-8"?>
-<w:ftr xmlns:wpc="http://schemas.microsoft.com/office/word/2010/wordprocessingCanvas" xmlns:cx="http://schemas.microsoft.com/office/drawing/2014/chartex" xmlns:cx1="http://schemas.microsoft.com/office/drawing/2015/9/8/chartex" xmlns:cx2="http://schemas.microsoft.com/office/drawing/2015/10/21/chartex" xmlns:cx3="http://schemas.microsoft.com/office/drawing/2016/5/9/chartex" xmlns:cx4="http://schemas.microsoft.com/office/drawing/2016/5/10/chartex" xmlns:cx5="http://schemas.microsoft.com/office/drawing/2016/5/11/chartex" xmlns:cx6="http://schemas.microsoft.com/office/drawing/2016/5/12/chartex" xmlns:cx7="http://schemas.microsoft.com/office/drawing/2016/5/13/chartex" xmlns:cx8="http://schemas.microsoft.com/office/drawing/2016/5/14/chartex" xmlns:mc="http://schemas.openxmlformats.org/markup-compatibility/2006" xmlns:aink="http://schemas.microsoft.com/office/drawing/2016/ink" xmlns:am3d="http://schemas.microsoft.com/office/drawing/2017/model3d" xmlns:o="urn:schemas-microsoft-com:office:office" xmlns:r="http://schemas.openxmlformats.org/officeDocument/2006/relationships" xmlns:m="http://schemas.openxmlformats.org/officeDocument/2006/math" xmlns:v="urn:schemas-microsoft-com:vml" xmlns:wp14="http://schemas.microsoft.com/office/word/2010/wordprocessingDrawing" xmlns:wp="http://schemas.openxmlformats.org/drawingml/2006/wordprocessingDrawing" xmlns:w10="urn:schemas-microsoft-com:office:word" xmlns:w="http://schemas.openxmlformats.org/wordprocessingml/2006/main" xmlns:w14="http://schemas.microsoft.com/office/word/2010/wordml" xmlns:w15="http://schemas.microsoft.com/office/word/2012/wordml" xmlns:w16cex="http://schemas.microsoft.com/office/word/2018/wordml/cex" xmlns:w16cid="http://schemas.microsoft.com/office/word/2016/wordml/cid" xmlns:w16="http://schemas.microsoft.com/office/word/2018/wordml" xmlns:w16se="http://schemas.microsoft.com/office/word/2015/wordml/symex" xmlns:wpg="http://schemas.microsoft.com/office/word/2010/wordprocessingGroup" xmlns:wpi="http://schemas.microsoft.com/office/word/2010/wordprocessingInk" xmlns:wne="http://schemas.microsoft.com/office/word/2006/wordml" xmlns:wps="http://schemas.microsoft.com/office/word/2010/wordprocessingShape" mc:Ignorable="w14 w15 w16se w16cid w16 w16cex wp14">
-  <w:p>
-    <w:pPr>
-      <w:pStyle w:val="Pidipagina"/>
-    </w:pPr>
-  </w:p>
-</w:ftr>
-</file>
-
-<file path=word/footer2.xml><?xml version="1.0" encoding="utf-8"?>
-<w:ftr xmlns:wpc="http://schemas.microsoft.com/office/word/2010/wordprocessingCanvas" xmlns:cx="http://schemas.microsoft.com/office/drawing/2014/chartex" xmlns:cx1="http://schemas.microsoft.com/office/drawing/2015/9/8/chartex" xmlns:cx2="http://schemas.microsoft.com/office/drawing/2015/10/21/chartex" xmlns:cx3="http://schemas.microsoft.com/office/drawing/2016/5/9/chartex" xmlns:cx4="http://schemas.microsoft.com/office/drawing/2016/5/10/chartex" xmlns:cx5="http://schemas.microsoft.com/office/drawing/2016/5/11/chartex" xmlns:cx6="http://schemas.microsoft.com/office/drawing/2016/5/12/chartex" xmlns:cx7="http://schemas.microsoft.com/office/drawing/2016/5/13/chartex" xmlns:cx8="http://schemas.microsoft.com/office/drawing/2016/5/14/chartex" xmlns:mc="http://schemas.openxmlformats.org/markup-compatibility/2006" xmlns:aink="http://schemas.microsoft.com/office/drawing/2016/ink" xmlns:am3d="http://schemas.microsoft.com/office/drawing/2017/model3d" xmlns:o="urn:schemas-microsoft-com:office:office" xmlns:r="http://schemas.openxmlformats.org/officeDocument/2006/relationships" xmlns:m="http://schemas.openxmlformats.org/officeDocument/2006/math" xmlns:v="urn:schemas-microsoft-com:vml" xmlns:wp14="http://schemas.microsoft.com/office/word/2010/wordprocessingDrawing" xmlns:wp="http://schemas.openxmlformats.org/drawingml/2006/wordprocessingDrawing" xmlns:w10="urn:schemas-microsoft-com:office:word" xmlns:w="http://schemas.openxmlformats.org/wordprocessingml/2006/main" xmlns:w14="http://schemas.microsoft.com/office/word/2010/wordml" xmlns:w15="http://schemas.microsoft.com/office/word/2012/wordml" xmlns:w16cex="http://schemas.microsoft.com/office/word/2018/wordml/cex" xmlns:w16cid="http://schemas.microsoft.com/office/word/2016/wordml/cid" xmlns:w16="http://schemas.microsoft.com/office/word/2018/wordml" xmlns:w16se="http://schemas.microsoft.com/office/word/2015/wordml/symex" xmlns:wpg="http://schemas.microsoft.com/office/word/2010/wordprocessingGroup" xmlns:wpi="http://schemas.microsoft.com/office/word/2010/wordprocessingInk" xmlns:wne="http://schemas.microsoft.com/office/word/2006/wordml" xmlns:wps="http://schemas.microsoft.com/office/word/2010/wordprocessingShape" mc:Ignorable="w14 w15 w16se w16cid w16 w16cex wp14">
-  <w:p>
-    <w:pPr>
-      <w:pStyle w:val="Pidipagina"/>
-    </w:pPr>
-  </w:p>
-</w:ftr>
-</file>
-
-<file path=word/footer3.xml><?xml version="1.0" encoding="utf-8"?>
-<w:ftr xmlns:wpc="http://schemas.microsoft.com/office/word/2010/wordprocessingCanvas" xmlns:cx="http://schemas.microsoft.com/office/drawing/2014/chartex" xmlns:cx1="http://schemas.microsoft.com/office/drawing/2015/9/8/chartex" xmlns:cx2="http://schemas.microsoft.com/office/drawing/2015/10/21/chartex" xmlns:cx3="http://schemas.microsoft.com/office/drawing/2016/5/9/chartex" xmlns:cx4="http://schemas.microsoft.com/office/drawing/2016/5/10/chartex" xmlns:cx5="http://schemas.microsoft.com/office/drawing/2016/5/11/chartex" xmlns:cx6="http://schemas.microsoft.com/office/drawing/2016/5/12/chartex" xmlns:cx7="http://schemas.microsoft.com/office/drawing/2016/5/13/chartex" xmlns:cx8="http://schemas.microsoft.com/office/drawing/2016/5/14/chartex" xmlns:mc="http://schemas.openxmlformats.org/markup-compatibility/2006" xmlns:aink="http://schemas.microsoft.com/office/drawing/2016/ink" xmlns:am3d="http://schemas.microsoft.com/office/drawing/2017/model3d" xmlns:o="urn:schemas-microsoft-com:office:office" xmlns:r="http://schemas.openxmlformats.org/officeDocument/2006/relationships" xmlns:m="http://schemas.openxmlformats.org/officeDocument/2006/math" xmlns:v="urn:schemas-microsoft-com:vml" xmlns:wp14="http://schemas.microsoft.com/office/word/2010/wordprocessingDrawing" xmlns:wp="http://schemas.openxmlformats.org/drawingml/2006/wordprocessingDrawing" xmlns:w10="urn:schemas-microsoft-com:office:word" xmlns:w="http://schemas.openxmlformats.org/wordprocessingml/2006/main" xmlns:w14="http://schemas.microsoft.com/office/word/2010/wordml" xmlns:w15="http://schemas.microsoft.com/office/word/2012/wordml" xmlns:w16cex="http://schemas.microsoft.com/office/word/2018/wordml/cex" xmlns:w16cid="http://schemas.microsoft.com/office/word/2016/wordml/cid" xmlns:w16="http://schemas.microsoft.com/office/word/2018/wordml" xmlns:w16se="http://schemas.microsoft.com/office/word/2015/wordml/symex" xmlns:wpg="http://schemas.microsoft.com/office/word/2010/wordprocessingGroup" xmlns:wpi="http://schemas.microsoft.com/office/word/2010/wordprocessingInk" xmlns:wne="http://schemas.microsoft.com/office/word/2006/wordml" xmlns:wps="http://schemas.microsoft.com/office/word/2010/wordprocessingShape" mc:Ignorable="w14 w15 w16se w16cid w16 w16cex wp14">
-  <w:p>
-    <w:pPr>
-      <w:pStyle w:val="Pidipagina"/>
-    </w:pPr>
-  </w:p>
-</w:ftr>
-</file>
-
 <file path=word/footnotes.xml><?xml version="1.0" encoding="utf-8"?>
 <w:footnotes xmlns:wpc="http://schemas.microsoft.com/office/word/2010/wordprocessingCanvas" xmlns:cx="http://schemas.microsoft.com/office/drawing/2014/chartex" xmlns:cx1="http://schemas.microsoft.com/office/drawing/2015/9/8/chartex" xmlns:cx2="http://schemas.microsoft.com/office/drawing/2015/10/21/chartex" xmlns:cx3="http://schemas.microsoft.com/office/drawing/2016/5/9/chartex" xmlns:cx4="http://schemas.microsoft.com/office/drawing/2016/5/10/chartex" xmlns:cx5="http://schemas.microsoft.com/office/drawing/2016/5/11/chartex" xmlns:cx6="http://schemas.microsoft.com/office/drawing/2016/5/12/chartex" xmlns:cx7="http://schemas.microsoft.com/office/drawing/2016/5/13/chartex" xmlns:cx8="http://schemas.microsoft.com/office/drawing/2016/5/14/chartex" xmlns:mc="http://schemas.openxmlformats.org/markup-compatibility/2006" xmlns:aink="http://schemas.microsoft.com/office/drawing/2016/ink" xmlns:am3d="http://schemas.microsoft.com/office/drawing/2017/model3d" xmlns:o="urn:schemas-microsoft-com:office:office" xmlns:r="http://schemas.openxmlformats.org/officeDocument/2006/relationships" xmlns:m="http://schemas.openxmlformats.org/officeDocument/2006/math" xmlns:v="urn:schemas-microsoft-com:vml" xmlns:wp14="http://schemas.microsoft.com/office/word/2010/wordprocessingDrawing" xmlns:wp="http://schemas.openxmlformats.org/drawingml/2006/wordprocessingDrawing" xmlns:w10="urn:schemas-microsoft-com:office:word" xmlns:w="http://schemas.openxmlformats.org/wordprocessingml/2006/main" xmlns:w14="http://schemas.microsoft.com/office/word/2010/wordml" xmlns:w15="http://schemas.microsoft.com/office/word/2012/wordml" xmlns:w16cex="http://schemas.microsoft.com/office/word/2018/wordml/cex" xmlns:w16cid="http://schemas.microsoft.com/office/word/2016/wordml/cid" xmlns:w16="http://schemas.microsoft.com/office/word/2018/wordml" xmlns:w16se="http://schemas.microsoft.com/office/word/2015/wordml/symex" xmlns:wpg="http://schemas.microsoft.com/office/word/2010/wordprocessingGroup" xmlns:wpi="http://schemas.microsoft.com/office/word/2010/wordprocessingInk" xmlns:wne="http://schemas.microsoft.com/office/word/2006/wordml" xmlns:wps="http://schemas.microsoft.com/office/word/2010/wordprocessingShape" mc:Ignorable="w14 w15 w16se w16cid w16 w16cex wp14">
   <w:footnote w:type="separator" w:id="-1">
@@ -3488,16 +4198,8 @@
         <w:rPr>
           <w:rFonts w:asciiTheme="minorHAnsi" w:hAnsiTheme="minorHAnsi" w:cstheme="minorHAnsi"/>
         </w:rPr>
-        <w:t xml:space="preserve"> REMOVE THE FOOTNOTE: The max length of this document is 20 </w:t>
-      </w:r>
-      <w:proofErr w:type="gramStart"/>
-      <w:r>
-        <w:rPr>
-          <w:rFonts w:asciiTheme="minorHAnsi" w:hAnsiTheme="minorHAnsi" w:cstheme="minorHAnsi"/>
-        </w:rPr>
-        <w:t>pages</w:t>
-      </w:r>
-      <w:proofErr w:type="gramEnd"/>
+        <w:t xml:space="preserve"> REMOVE THE FOOTNOTE: The max length of this document is 20 pages</w:t>
+      </w:r>
     </w:p>
   </w:footnote>
   <w:footnote w:id="2">
@@ -3519,21 +4221,7 @@
         <w:rPr>
           <w:rFonts w:asciiTheme="minorHAnsi" w:hAnsiTheme="minorHAnsi" w:cstheme="minorHAnsi"/>
         </w:rPr>
-        <w:t xml:space="preserve"> REMOVE THE FOOTNOTE: The structure of this document is </w:t>
-      </w:r>
-      <w:proofErr w:type="gramStart"/>
-      <w:r>
-        <w:rPr>
-          <w:rFonts w:asciiTheme="minorHAnsi" w:hAnsiTheme="minorHAnsi" w:cstheme="minorHAnsi"/>
-        </w:rPr>
-        <w:t>fixed,</w:t>
-      </w:r>
-      <w:proofErr w:type="gramEnd"/>
-      <w:r>
-        <w:rPr>
-          <w:rFonts w:asciiTheme="minorHAnsi" w:hAnsiTheme="minorHAnsi" w:cstheme="minorHAnsi"/>
-        </w:rPr>
-        <w:t xml:space="preserve"> it cannot be changed in any way</w:t>
+        <w:t xml:space="preserve"> REMOVE THE FOOTNOTE: The structure of this document is fixed, it cannot be changed in any way</w:t>
       </w:r>
     </w:p>
   </w:footnote>
@@ -3556,32 +4244,14 @@
         <w:rPr>
           <w:rFonts w:asciiTheme="minorHAnsi" w:hAnsiTheme="minorHAnsi" w:cstheme="minorHAnsi"/>
         </w:rPr>
-        <w:t xml:space="preserve"> REMOVE THE FOOTNOTE: The team leader is listed as first member in this </w:t>
-      </w:r>
-      <w:proofErr w:type="gramStart"/>
-      <w:r>
-        <w:rPr>
-          <w:rFonts w:asciiTheme="minorHAnsi" w:hAnsiTheme="minorHAnsi" w:cstheme="minorHAnsi"/>
-        </w:rPr>
-        <w:t>table</w:t>
-      </w:r>
-      <w:proofErr w:type="gramEnd"/>
+        <w:t xml:space="preserve"> REMOVE THE FOOTNOTE: The team leader is listed as first member in this table</w:t>
+      </w:r>
     </w:p>
   </w:footnote>
 </w:footnotes>
 </file>
 
 <file path=word/header1.xml><?xml version="1.0" encoding="utf-8"?>
-<w:hdr xmlns:wpc="http://schemas.microsoft.com/office/word/2010/wordprocessingCanvas" xmlns:cx="http://schemas.microsoft.com/office/drawing/2014/chartex" xmlns:cx1="http://schemas.microsoft.com/office/drawing/2015/9/8/chartex" xmlns:cx2="http://schemas.microsoft.com/office/drawing/2015/10/21/chartex" xmlns:cx3="http://schemas.microsoft.com/office/drawing/2016/5/9/chartex" xmlns:cx4="http://schemas.microsoft.com/office/drawing/2016/5/10/chartex" xmlns:cx5="http://schemas.microsoft.com/office/drawing/2016/5/11/chartex" xmlns:cx6="http://schemas.microsoft.com/office/drawing/2016/5/12/chartex" xmlns:cx7="http://schemas.microsoft.com/office/drawing/2016/5/13/chartex" xmlns:cx8="http://schemas.microsoft.com/office/drawing/2016/5/14/chartex" xmlns:mc="http://schemas.openxmlformats.org/markup-compatibility/2006" xmlns:aink="http://schemas.microsoft.com/office/drawing/2016/ink" xmlns:am3d="http://schemas.microsoft.com/office/drawing/2017/model3d" xmlns:o="urn:schemas-microsoft-com:office:office" xmlns:r="http://schemas.openxmlformats.org/officeDocument/2006/relationships" xmlns:m="http://schemas.openxmlformats.org/officeDocument/2006/math" xmlns:v="urn:schemas-microsoft-com:vml" xmlns:wp14="http://schemas.microsoft.com/office/word/2010/wordprocessingDrawing" xmlns:wp="http://schemas.openxmlformats.org/drawingml/2006/wordprocessingDrawing" xmlns:w10="urn:schemas-microsoft-com:office:word" xmlns:w="http://schemas.openxmlformats.org/wordprocessingml/2006/main" xmlns:w14="http://schemas.microsoft.com/office/word/2010/wordml" xmlns:w15="http://schemas.microsoft.com/office/word/2012/wordml" xmlns:w16cex="http://schemas.microsoft.com/office/word/2018/wordml/cex" xmlns:w16cid="http://schemas.microsoft.com/office/word/2016/wordml/cid" xmlns:w16="http://schemas.microsoft.com/office/word/2018/wordml" xmlns:w16se="http://schemas.microsoft.com/office/word/2015/wordml/symex" xmlns:wpg="http://schemas.microsoft.com/office/word/2010/wordprocessingGroup" xmlns:wpi="http://schemas.microsoft.com/office/word/2010/wordprocessingInk" xmlns:wne="http://schemas.microsoft.com/office/word/2006/wordml" xmlns:wps="http://schemas.microsoft.com/office/word/2010/wordprocessingShape" mc:Ignorable="w14 w15 w16se w16cid w16 w16cex wp14">
-  <w:p>
-    <w:pPr>
-      <w:pStyle w:val="Intestazione"/>
-    </w:pPr>
-  </w:p>
-</w:hdr>
-</file>
-
-<file path=word/header2.xml><?xml version="1.0" encoding="utf-8"?>
 <w:hdr xmlns:wpc="http://schemas.microsoft.com/office/word/2010/wordprocessingCanvas" xmlns:cx="http://schemas.microsoft.com/office/drawing/2014/chartex" xmlns:cx1="http://schemas.microsoft.com/office/drawing/2015/9/8/chartex" xmlns:cx2="http://schemas.microsoft.com/office/drawing/2015/10/21/chartex" xmlns:cx3="http://schemas.microsoft.com/office/drawing/2016/5/9/chartex" xmlns:cx4="http://schemas.microsoft.com/office/drawing/2016/5/10/chartex" xmlns:cx5="http://schemas.microsoft.com/office/drawing/2016/5/11/chartex" xmlns:cx6="http://schemas.microsoft.com/office/drawing/2016/5/12/chartex" xmlns:cx7="http://schemas.microsoft.com/office/drawing/2016/5/13/chartex" xmlns:cx8="http://schemas.microsoft.com/office/drawing/2016/5/14/chartex" xmlns:mc="http://schemas.openxmlformats.org/markup-compatibility/2006" xmlns:aink="http://schemas.microsoft.com/office/drawing/2016/ink" xmlns:am3d="http://schemas.microsoft.com/office/drawing/2017/model3d" xmlns:o="urn:schemas-microsoft-com:office:office" xmlns:r="http://schemas.openxmlformats.org/officeDocument/2006/relationships" xmlns:m="http://schemas.openxmlformats.org/officeDocument/2006/math" xmlns:v="urn:schemas-microsoft-com:vml" xmlns:wp14="http://schemas.microsoft.com/office/word/2010/wordprocessingDrawing" xmlns:wp="http://schemas.openxmlformats.org/drawingml/2006/wordprocessingDrawing" xmlns:w10="urn:schemas-microsoft-com:office:word" xmlns:w="http://schemas.openxmlformats.org/wordprocessingml/2006/main" xmlns:w14="http://schemas.microsoft.com/office/word/2010/wordml" xmlns:w15="http://schemas.microsoft.com/office/word/2012/wordml" xmlns:w16cex="http://schemas.microsoft.com/office/word/2018/wordml/cex" xmlns:w16cid="http://schemas.microsoft.com/office/word/2016/wordml/cid" xmlns:w16="http://schemas.microsoft.com/office/word/2018/wordml" xmlns:w16se="http://schemas.microsoft.com/office/word/2015/wordml/symex" xmlns:wpg="http://schemas.microsoft.com/office/word/2010/wordprocessingGroup" xmlns:wpi="http://schemas.microsoft.com/office/word/2010/wordprocessingInk" xmlns:wne="http://schemas.microsoft.com/office/word/2006/wordml" xmlns:wps="http://schemas.microsoft.com/office/word/2010/wordprocessingShape" mc:Ignorable="w14 w15 w16se w16cid w16 w16cex wp14">
   <w:p>
     <w:pPr>
@@ -3738,16 +4408,6 @@
     </w:r>
   </w:p>
   <w:p/>
-  <w:p>
-    <w:pPr>
-      <w:pStyle w:val="Intestazione"/>
-    </w:pPr>
-  </w:p>
-</w:hdr>
-</file>
-
-<file path=word/header3.xml><?xml version="1.0" encoding="utf-8"?>
-<w:hdr xmlns:wpc="http://schemas.microsoft.com/office/word/2010/wordprocessingCanvas" xmlns:cx="http://schemas.microsoft.com/office/drawing/2014/chartex" xmlns:cx1="http://schemas.microsoft.com/office/drawing/2015/9/8/chartex" xmlns:cx2="http://schemas.microsoft.com/office/drawing/2015/10/21/chartex" xmlns:cx3="http://schemas.microsoft.com/office/drawing/2016/5/9/chartex" xmlns:cx4="http://schemas.microsoft.com/office/drawing/2016/5/10/chartex" xmlns:cx5="http://schemas.microsoft.com/office/drawing/2016/5/11/chartex" xmlns:cx6="http://schemas.microsoft.com/office/drawing/2016/5/12/chartex" xmlns:cx7="http://schemas.microsoft.com/office/drawing/2016/5/13/chartex" xmlns:cx8="http://schemas.microsoft.com/office/drawing/2016/5/14/chartex" xmlns:mc="http://schemas.openxmlformats.org/markup-compatibility/2006" xmlns:aink="http://schemas.microsoft.com/office/drawing/2016/ink" xmlns:am3d="http://schemas.microsoft.com/office/drawing/2017/model3d" xmlns:o="urn:schemas-microsoft-com:office:office" xmlns:r="http://schemas.openxmlformats.org/officeDocument/2006/relationships" xmlns:m="http://schemas.openxmlformats.org/officeDocument/2006/math" xmlns:v="urn:schemas-microsoft-com:vml" xmlns:wp14="http://schemas.microsoft.com/office/word/2010/wordprocessingDrawing" xmlns:wp="http://schemas.openxmlformats.org/drawingml/2006/wordprocessingDrawing" xmlns:w10="urn:schemas-microsoft-com:office:word" xmlns:w="http://schemas.openxmlformats.org/wordprocessingml/2006/main" xmlns:w14="http://schemas.microsoft.com/office/word/2010/wordml" xmlns:w15="http://schemas.microsoft.com/office/word/2012/wordml" xmlns:w16cex="http://schemas.microsoft.com/office/word/2018/wordml/cex" xmlns:w16cid="http://schemas.microsoft.com/office/word/2016/wordml/cid" xmlns:w16="http://schemas.microsoft.com/office/word/2018/wordml" xmlns:w16se="http://schemas.microsoft.com/office/word/2015/wordml/symex" xmlns:wpg="http://schemas.microsoft.com/office/word/2010/wordprocessingGroup" xmlns:wpi="http://schemas.microsoft.com/office/word/2010/wordprocessingInk" xmlns:wne="http://schemas.microsoft.com/office/word/2006/wordml" xmlns:wps="http://schemas.microsoft.com/office/word/2010/wordprocessingShape" mc:Ignorable="w14 w15 w16se w16cid w16 w16cex wp14">
   <w:p>
     <w:pPr>
       <w:pStyle w:val="Intestazione"/>
@@ -4445,6 +5105,7 @@
   <w:style w:type="character" w:default="1" w:styleId="Carpredefinitoparagrafo">
     <w:name w:val="Default Paragraph Font"/>
     <w:uiPriority w:val="1"/>
+    <w:semiHidden/>
     <w:unhideWhenUsed/>
   </w:style>
   <w:style w:type="table" w:default="1" w:styleId="Tabellanormale">
@@ -4997,6 +5658,16 @@
 </file>
 
 <file path=customXml/item1.xml><?xml version="1.0" encoding="utf-8"?>
+<b:Sources xmlns:b="http://schemas.openxmlformats.org/officeDocument/2006/bibliography" xmlns="http://schemas.openxmlformats.org/officeDocument/2006/bibliography" SelectedStyle="\APA.XSL" StyleName="APA Fifth Edition"/>
+</file>
+
+<file path=customXml/item2.xml><?xml version="1.0" encoding="utf-8"?>
+<p:properties xmlns:p="http://schemas.microsoft.com/office/2006/metadata/properties" xmlns:xsi="http://www.w3.org/2001/XMLSchema-instance" xmlns:pc="http://schemas.microsoft.com/office/infopath/2007/PartnerControls">
+  <documentManagement/>
+</p:properties>
+</file>
+
+<file path=customXml/item3.xml><?xml version="1.0" encoding="utf-8"?>
 <ct:contentTypeSchema xmlns:ct="http://schemas.microsoft.com/office/2006/metadata/contentType" xmlns:ma="http://schemas.microsoft.com/office/2006/metadata/properties/metaAttributes" ct:_="" ma:_="" ma:contentTypeName="Documento" ma:contentTypeID="0x0101003D0BB0782AF65046B7B1984889F3B1A0" ma:contentTypeVersion="2" ma:contentTypeDescription="Creare un nuovo documento." ma:contentTypeScope="" ma:versionID="1f85ce3091e0196d4616f5dfcb6b8f58">
   <xsd:schema xmlns:xsd="http://www.w3.org/2001/XMLSchema" xmlns:xs="http://www.w3.org/2001/XMLSchema" xmlns:p="http://schemas.microsoft.com/office/2006/metadata/properties" xmlns:ns2="8d4d4d22-b8d0-44ae-a316-d613c258217d" targetNamespace="http://schemas.microsoft.com/office/2006/metadata/properties" ma:root="true" ma:fieldsID="0c5ecca41c03b81a3575302dc6683f14" ns2:_="">
     <xsd:import namespace="8d4d4d22-b8d0-44ae-a316-d613c258217d"/>
@@ -5128,7 +5799,7 @@
 </ct:contentTypeSchema>
 </file>
 
-<file path=customXml/item2.xml><?xml version="1.0" encoding="utf-8"?>
+<file path=customXml/item4.xml><?xml version="1.0" encoding="utf-8"?>
 <?mso-contentType ?>
 <FormTemplates xmlns="http://schemas.microsoft.com/sharepoint/v3/contenttype/forms">
   <Display>DocumentLibraryForm</Display>
@@ -5137,17 +5808,24 @@
 </FormTemplates>
 </file>
 
-<file path=customXml/item3.xml><?xml version="1.0" encoding="utf-8"?>
-<b:Sources xmlns:b="http://schemas.openxmlformats.org/officeDocument/2006/bibliography" xmlns="http://schemas.openxmlformats.org/officeDocument/2006/bibliography" SelectedStyle="\APA.XSL" StyleName="APA Fifth Edition"/>
+<file path=customXml/itemProps1.xml><?xml version="1.0" encoding="utf-8"?>
+<ds:datastoreItem xmlns:ds="http://schemas.openxmlformats.org/officeDocument/2006/customXml" ds:itemID="{740A36B7-C3D9-D649-B902-D13BBF2AEBA5}">
+  <ds:schemaRefs>
+    <ds:schemaRef ds:uri="http://schemas.openxmlformats.org/officeDocument/2006/bibliography"/>
+  </ds:schemaRefs>
+</ds:datastoreItem>
 </file>
 
-<file path=customXml/item4.xml><?xml version="1.0" encoding="utf-8"?>
-<p:properties xmlns:p="http://schemas.microsoft.com/office/2006/metadata/properties" xmlns:xsi="http://www.w3.org/2001/XMLSchema-instance" xmlns:pc="http://schemas.microsoft.com/office/infopath/2007/PartnerControls">
-  <documentManagement/>
-</p:properties>
+<file path=customXml/itemProps2.xml><?xml version="1.0" encoding="utf-8"?>
+<ds:datastoreItem xmlns:ds="http://schemas.openxmlformats.org/officeDocument/2006/customXml" ds:itemID="{1B41807A-6D12-492A-85F1-08C1BA5DFA6E}">
+  <ds:schemaRefs>
+    <ds:schemaRef ds:uri="http://schemas.microsoft.com/office/2006/metadata/properties"/>
+    <ds:schemaRef ds:uri="http://schemas.microsoft.com/office/infopath/2007/PartnerControls"/>
+  </ds:schemaRefs>
+</ds:datastoreItem>
 </file>
 
-<file path=customXml/itemProps1.xml><?xml version="1.0" encoding="utf-8"?>
+<file path=customXml/itemProps3.xml><?xml version="1.0" encoding="utf-8"?>
 <ds:datastoreItem xmlns:ds="http://schemas.openxmlformats.org/officeDocument/2006/customXml" ds:itemID="{BC788FEE-5537-4076-8374-674B39DC33DD}">
   <ds:schemaRefs>
     <ds:schemaRef ds:uri="http://schemas.microsoft.com/office/2006/metadata/contentType"/>
@@ -5165,27 +5843,10 @@
 </ds:datastoreItem>
 </file>
 
-<file path=customXml/itemProps2.xml><?xml version="1.0" encoding="utf-8"?>
+<file path=customXml/itemProps4.xml><?xml version="1.0" encoding="utf-8"?>
 <ds:datastoreItem xmlns:ds="http://schemas.openxmlformats.org/officeDocument/2006/customXml" ds:itemID="{1E4FD3A5-4288-47AF-839F-29489344E5B9}">
   <ds:schemaRefs>
     <ds:schemaRef ds:uri="http://schemas.microsoft.com/sharepoint/v3/contenttype/forms"/>
   </ds:schemaRefs>
 </ds:datastoreItem>
-</file>
-
-<file path=customXml/itemProps3.xml><?xml version="1.0" encoding="utf-8"?>
-<ds:datastoreItem xmlns:ds="http://schemas.openxmlformats.org/officeDocument/2006/customXml" ds:itemID="{740A36B7-C3D9-D649-B902-D13BBF2AEBA5}">
-  <ds:schemaRefs>
-    <ds:schemaRef ds:uri="http://schemas.openxmlformats.org/officeDocument/2006/bibliography"/>
-  </ds:schemaRefs>
-</ds:datastoreItem>
-</file>
-
-<file path=customXml/itemProps4.xml><?xml version="1.0" encoding="utf-8"?>
-<ds:datastoreItem xmlns:ds="http://schemas.openxmlformats.org/officeDocument/2006/customXml" ds:itemID="{1B41807A-6D12-492A-85F1-08C1BA5DFA6E}">
-  <ds:schemaRefs>
-    <ds:schemaRef ds:uri="http://schemas.microsoft.com/office/2006/metadata/properties"/>
-    <ds:schemaRef ds:uri="http://schemas.microsoft.com/office/infopath/2007/PartnerControls"/>
-  </ds:schemaRefs>
-</ds:datastoreItem>
 </file>
</xml_diff>

<commit_message>
goal, need e user research
</commit_message>
<xml_diff>
--- a/Documentazione.docx
+++ b/Documentazione.docx
@@ -14,22 +14,75 @@
           <w:color w:val="333399"/>
           <w:sz w:val="56"/>
           <w:szCs w:val="56"/>
-        </w:rPr>
-      </w:pPr>
-    </w:p>
-    <w:p>
-      <w:pPr>
-        <w:autoSpaceDE w:val="0"/>
-        <w:autoSpaceDN w:val="0"/>
-        <w:adjustRightInd w:val="0"/>
+          <w:lang w:val="it-IT"/>
+        </w:rPr>
+      </w:pPr>
+      <w:r>
         <w:rPr>
           <w:rFonts w:ascii="Arial" w:hAnsi="Arial" w:cs="Arial"/>
           <w:b/>
           <w:color w:val="333399"/>
           <w:sz w:val="56"/>
           <w:szCs w:val="56"/>
-        </w:rPr>
-      </w:pPr>
+          <w:lang w:val="it-IT"/>
+        </w:rPr>
+        <w:t xml:space="preserve">Applicazioni per </w:t>
+      </w:r>
+      <w:r>
+        <w:rPr>
+          <w:rFonts w:ascii="Arial" w:hAnsi="Arial" w:cs="Arial"/>
+          <w:b/>
+          <w:color w:val="333399"/>
+          <w:sz w:val="56"/>
+          <w:szCs w:val="56"/>
+          <w:lang w:val="it-IT"/>
+        </w:rPr>
+        <w:t>D</w:t>
+      </w:r>
+      <w:r>
+        <w:rPr>
+          <w:rFonts w:ascii="Arial" w:hAnsi="Arial" w:cs="Arial"/>
+          <w:b/>
+          <w:color w:val="333399"/>
+          <w:sz w:val="56"/>
+          <w:szCs w:val="56"/>
+          <w:lang w:val="it-IT"/>
+        </w:rPr>
+        <w:t>ispositivi</w:t>
+      </w:r>
+      <w:r>
+        <w:rPr>
+          <w:rFonts w:ascii="Arial" w:hAnsi="Arial" w:cs="Arial"/>
+          <w:b/>
+          <w:color w:val="333399"/>
+          <w:sz w:val="56"/>
+          <w:szCs w:val="56"/>
+          <w:lang w:val="it-IT"/>
+        </w:rPr>
+        <w:t xml:space="preserve"> </w:t>
+      </w:r>
+      <w:r>
+        <w:rPr>
+          <w:rFonts w:ascii="Arial" w:hAnsi="Arial" w:cs="Arial"/>
+          <w:b/>
+          <w:color w:val="333399"/>
+          <w:sz w:val="56"/>
+          <w:szCs w:val="56"/>
+          <w:lang w:val="it-IT"/>
+        </w:rPr>
+        <w:t>M</w:t>
+      </w:r>
+      <w:r>
+        <w:rPr>
+          <w:rFonts w:ascii="Arial" w:hAnsi="Arial" w:cs="Arial"/>
+          <w:b/>
+          <w:color w:val="333399"/>
+          <w:sz w:val="56"/>
+          <w:szCs w:val="56"/>
+          <w:lang w:val="it-IT"/>
+        </w:rPr>
+        <w:t>obili</w:t>
+      </w:r>
     </w:p>
     <w:p>
       <w:pPr>
@@ -55,7 +108,7 @@
           <w:szCs w:val="56"/>
           <w:lang w:val="it-IT"/>
         </w:rPr>
-        <w:t xml:space="preserve">Applicazioni per </w:t>
+        <w:t>A</w:t>
       </w:r>
       <w:r>
         <w:rPr>
@@ -66,7 +119,7 @@
           <w:szCs w:val="56"/>
           <w:lang w:val="it-IT"/>
         </w:rPr>
-        <w:t>D</w:t>
+        <w:t>.</w:t>
       </w:r>
       <w:r>
         <w:rPr>
@@ -77,7 +130,7 @@
           <w:szCs w:val="56"/>
           <w:lang w:val="it-IT"/>
         </w:rPr>
-        <w:t>ispositivi</w:t>
+        <w:t>A.</w:t>
       </w:r>
       <w:r>
         <w:rPr>
@@ -88,7 +141,7 @@
           <w:szCs w:val="56"/>
           <w:lang w:val="it-IT"/>
         </w:rPr>
-        <w:t xml:space="preserve"> </w:t>
+        <w:t xml:space="preserve"> 20</w:t>
       </w:r>
       <w:r>
         <w:rPr>
@@ -99,7 +152,7 @@
           <w:szCs w:val="56"/>
           <w:lang w:val="it-IT"/>
         </w:rPr>
-        <w:t>M</w:t>
+        <w:t>20</w:t>
       </w:r>
       <w:r>
         <w:rPr>
@@ -110,7 +163,40 @@
           <w:szCs w:val="56"/>
           <w:lang w:val="it-IT"/>
         </w:rPr>
-        <w:t>obili</w:t>
+        <w:t>/</w:t>
+      </w:r>
+      <w:r>
+        <w:rPr>
+          <w:rFonts w:ascii="Arial" w:hAnsi="Arial" w:cs="Arial"/>
+          <w:b/>
+          <w:color w:val="333399"/>
+          <w:sz w:val="56"/>
+          <w:szCs w:val="56"/>
+          <w:lang w:val="it-IT"/>
+        </w:rPr>
+        <w:t>20</w:t>
+      </w:r>
+      <w:r>
+        <w:rPr>
+          <w:rFonts w:ascii="Arial" w:hAnsi="Arial" w:cs="Arial"/>
+          <w:b/>
+          <w:color w:val="333399"/>
+          <w:sz w:val="56"/>
+          <w:szCs w:val="56"/>
+          <w:lang w:val="it-IT"/>
+        </w:rPr>
+        <w:t>2</w:t>
+      </w:r>
+      <w:r>
+        <w:rPr>
+          <w:rFonts w:ascii="Arial" w:hAnsi="Arial" w:cs="Arial"/>
+          <w:b/>
+          <w:color w:val="333399"/>
+          <w:sz w:val="56"/>
+          <w:szCs w:val="56"/>
+          <w:lang w:val="it-IT"/>
+        </w:rPr>
+        <w:t>1</w:t>
       </w:r>
     </w:p>
     <w:p>
@@ -128,7 +214,13 @@
           <w:lang w:val="it-IT"/>
         </w:rPr>
       </w:pPr>
-      <w:r>
+    </w:p>
+    <w:p>
+      <w:pPr>
+        <w:autoSpaceDE w:val="0"/>
+        <w:autoSpaceDN w:val="0"/>
+        <w:adjustRightInd w:val="0"/>
+        <w:jc w:val="center"/>
         <w:rPr>
           <w:rFonts w:ascii="Arial" w:hAnsi="Arial" w:cs="Arial"/>
           <w:b/>
@@ -137,19 +229,47 @@
           <w:szCs w:val="56"/>
           <w:lang w:val="it-IT"/>
         </w:rPr>
-        <w:t>A</w:t>
-      </w:r>
-      <w:r>
+      </w:pPr>
+    </w:p>
+    <w:p>
+      <w:pPr>
+        <w:autoSpaceDE w:val="0"/>
+        <w:autoSpaceDN w:val="0"/>
+        <w:adjustRightInd w:val="0"/>
+        <w:jc w:val="center"/>
+        <w:rPr>
+          <w:rFonts w:ascii="Arial" w:hAnsi="Arial" w:cs="Arial"/>
+          <w:b/>
+          <w:color w:val="333399"/>
+          <w:sz w:val="96"/>
+          <w:szCs w:val="96"/>
+        </w:rPr>
+      </w:pPr>
+      <w:r>
+        <w:rPr>
+          <w:rFonts w:ascii="Arial" w:hAnsi="Arial" w:cs="Arial"/>
+          <w:b/>
+          <w:color w:val="333399"/>
+          <w:sz w:val="96"/>
+          <w:szCs w:val="96"/>
+        </w:rPr>
+        <w:t>TFPF Recipes</w:t>
+      </w:r>
+    </w:p>
+    <w:p>
+      <w:pPr>
+        <w:autoSpaceDE w:val="0"/>
+        <w:autoSpaceDN w:val="0"/>
+        <w:adjustRightInd w:val="0"/>
+        <w:jc w:val="center"/>
         <w:rPr>
           <w:rFonts w:ascii="Arial" w:hAnsi="Arial" w:cs="Arial"/>
           <w:b/>
           <w:color w:val="333399"/>
           <w:sz w:val="56"/>
           <w:szCs w:val="56"/>
-          <w:lang w:val="it-IT"/>
-        </w:rPr>
-        <w:t>.</w:t>
-      </w:r>
+        </w:rPr>
+      </w:pPr>
       <w:r>
         <w:rPr>
           <w:rFonts w:ascii="Arial" w:hAnsi="Arial" w:cs="Arial"/>
@@ -157,9 +277,8 @@
           <w:color w:val="333399"/>
           <w:sz w:val="56"/>
           <w:szCs w:val="56"/>
-          <w:lang w:val="it-IT"/>
-        </w:rPr>
-        <w:t>A.</w:t>
+        </w:rPr>
+        <w:t xml:space="preserve">Design </w:t>
       </w:r>
       <w:r>
         <w:rPr>
@@ -168,205 +287,9 @@
           <w:color w:val="333399"/>
           <w:sz w:val="56"/>
           <w:szCs w:val="56"/>
-          <w:lang w:val="it-IT"/>
-        </w:rPr>
-        <w:t xml:space="preserve"> 20</w:t>
-      </w:r>
-      <w:r>
-        <w:rPr>
-          <w:rFonts w:ascii="Arial" w:hAnsi="Arial" w:cs="Arial"/>
-          <w:b/>
-          <w:color w:val="333399"/>
-          <w:sz w:val="56"/>
-          <w:szCs w:val="56"/>
-          <w:lang w:val="it-IT"/>
-        </w:rPr>
-        <w:t>20</w:t>
-      </w:r>
-      <w:r>
-        <w:rPr>
-          <w:rFonts w:ascii="Arial" w:hAnsi="Arial" w:cs="Arial"/>
-          <w:b/>
-          <w:color w:val="333399"/>
-          <w:sz w:val="56"/>
-          <w:szCs w:val="56"/>
-          <w:lang w:val="it-IT"/>
-        </w:rPr>
-        <w:t>/</w:t>
-      </w:r>
-      <w:r>
-        <w:rPr>
-          <w:rFonts w:ascii="Arial" w:hAnsi="Arial" w:cs="Arial"/>
-          <w:b/>
-          <w:color w:val="333399"/>
-          <w:sz w:val="56"/>
-          <w:szCs w:val="56"/>
-          <w:lang w:val="it-IT"/>
-        </w:rPr>
-        <w:t>20</w:t>
-      </w:r>
-      <w:r>
-        <w:rPr>
-          <w:rFonts w:ascii="Arial" w:hAnsi="Arial" w:cs="Arial"/>
-          <w:b/>
-          <w:color w:val="333399"/>
-          <w:sz w:val="56"/>
-          <w:szCs w:val="56"/>
-          <w:lang w:val="it-IT"/>
-        </w:rPr>
-        <w:t>2</w:t>
-      </w:r>
-      <w:r>
-        <w:rPr>
-          <w:rFonts w:ascii="Arial" w:hAnsi="Arial" w:cs="Arial"/>
-          <w:b/>
-          <w:color w:val="333399"/>
-          <w:sz w:val="56"/>
-          <w:szCs w:val="56"/>
-          <w:lang w:val="it-IT"/>
-        </w:rPr>
-        <w:t>1</w:t>
-      </w:r>
-    </w:p>
-    <w:p>
-      <w:pPr>
-        <w:autoSpaceDE w:val="0"/>
-        <w:autoSpaceDN w:val="0"/>
-        <w:adjustRightInd w:val="0"/>
-        <w:jc w:val="center"/>
-        <w:rPr>
-          <w:rFonts w:ascii="Arial" w:hAnsi="Arial" w:cs="Arial"/>
-          <w:b/>
-          <w:color w:val="333399"/>
-          <w:sz w:val="56"/>
-          <w:szCs w:val="56"/>
-          <w:lang w:val="it-IT"/>
-        </w:rPr>
-      </w:pPr>
-    </w:p>
-    <w:p>
-      <w:pPr>
-        <w:autoSpaceDE w:val="0"/>
-        <w:autoSpaceDN w:val="0"/>
-        <w:adjustRightInd w:val="0"/>
-        <w:jc w:val="center"/>
-        <w:rPr>
-          <w:rFonts w:ascii="Arial" w:hAnsi="Arial" w:cs="Arial"/>
-          <w:b/>
-          <w:color w:val="333399"/>
-          <w:sz w:val="56"/>
-          <w:szCs w:val="56"/>
-          <w:lang w:val="it-IT"/>
-        </w:rPr>
-      </w:pPr>
-    </w:p>
-    <w:p>
-      <w:pPr>
-        <w:autoSpaceDE w:val="0"/>
-        <w:autoSpaceDN w:val="0"/>
-        <w:adjustRightInd w:val="0"/>
-        <w:jc w:val="center"/>
-        <w:rPr>
-          <w:rFonts w:ascii="Arial" w:hAnsi="Arial" w:cs="Arial"/>
-          <w:b/>
-          <w:color w:val="333399"/>
-          <w:sz w:val="96"/>
-          <w:szCs w:val="96"/>
-        </w:rPr>
-      </w:pPr>
-      <w:r>
-        <w:rPr>
-          <w:rFonts w:ascii="Arial" w:hAnsi="Arial" w:cs="Arial"/>
-          <w:b/>
-          <w:color w:val="333399"/>
-          <w:sz w:val="96"/>
-          <w:szCs w:val="96"/>
-        </w:rPr>
-        <w:t>TFPF Recipes</w:t>
-      </w:r>
-    </w:p>
-    <w:p>
-      <w:pPr>
-        <w:autoSpaceDE w:val="0"/>
-        <w:autoSpaceDN w:val="0"/>
-        <w:adjustRightInd w:val="0"/>
-        <w:jc w:val="center"/>
-        <w:rPr>
-          <w:rFonts w:ascii="Arial" w:hAnsi="Arial" w:cs="Arial"/>
-          <w:b/>
-          <w:color w:val="333399"/>
-          <w:sz w:val="56"/>
-          <w:szCs w:val="56"/>
-        </w:rPr>
-      </w:pPr>
-      <w:r>
-        <w:rPr>
-          <w:rFonts w:ascii="Arial" w:hAnsi="Arial" w:cs="Arial"/>
-          <w:b/>
-          <w:color w:val="333399"/>
-          <w:sz w:val="56"/>
-          <w:szCs w:val="56"/>
-        </w:rPr>
-        <w:t xml:space="preserve">Design </w:t>
-      </w:r>
-      <w:r>
-        <w:rPr>
-          <w:rFonts w:ascii="Arial" w:hAnsi="Arial" w:cs="Arial"/>
-          <w:b/>
-          <w:color w:val="333399"/>
-          <w:sz w:val="56"/>
-          <w:szCs w:val="56"/>
         </w:rPr>
         <w:t>documentation</w:t>
       </w:r>
-      <w:r>
-        <w:rPr>
-          <w:rStyle w:val="Rimandonotaapidipagina"/>
-          <w:rFonts w:ascii="Arial" w:hAnsi="Arial" w:cs="Arial"/>
-          <w:b/>
-          <w:color w:val="333399"/>
-          <w:sz w:val="56"/>
-          <w:szCs w:val="56"/>
-        </w:rPr>
-        <w:footnoteReference w:id="1"/>
-      </w:r>
-      <w:r>
-        <w:rPr>
-          <w:rFonts w:ascii="Arial" w:hAnsi="Arial" w:cs="Arial"/>
-          <w:b/>
-          <w:color w:val="333399"/>
-          <w:sz w:val="56"/>
-          <w:szCs w:val="56"/>
-          <w:vertAlign w:val="superscript"/>
-        </w:rPr>
-        <w:t>,</w:t>
-      </w:r>
-      <w:r>
-        <w:rPr>
-          <w:rStyle w:val="Rimandonotaapidipagina"/>
-          <w:rFonts w:ascii="Arial" w:hAnsi="Arial" w:cs="Arial"/>
-          <w:b/>
-          <w:color w:val="333399"/>
-          <w:sz w:val="56"/>
-          <w:szCs w:val="56"/>
-        </w:rPr>
-        <w:footnoteReference w:id="2"/>
-      </w:r>
-    </w:p>
-    <w:p>
-      <w:pPr>
-        <w:autoSpaceDE w:val="0"/>
-        <w:autoSpaceDN w:val="0"/>
-        <w:adjustRightInd w:val="0"/>
-        <w:jc w:val="center"/>
-        <w:rPr>
-          <w:rFonts w:ascii="Arial" w:hAnsi="Arial" w:cs="Arial"/>
-          <w:b/>
-          <w:color w:val="333399"/>
-          <w:sz w:val="56"/>
-          <w:szCs w:val="56"/>
-        </w:rPr>
-      </w:pPr>
     </w:p>
     <w:p>
       <w:pPr>
@@ -462,17 +385,6 @@
               </w:rPr>
               <w:t>Team Members</w:t>
             </w:r>
-            <w:r>
-              <w:rPr>
-                <w:rStyle w:val="Rimandonotaapidipagina"/>
-                <w:rFonts w:ascii="Arial" w:hAnsi="Arial" w:cs="Arial"/>
-                <w:b/>
-                <w:color w:val="333399"/>
-                <w:sz w:val="20"/>
-                <w:szCs w:val="20"/>
-              </w:rPr>
-              <w:footnoteReference w:id="3"/>
-            </w:r>
           </w:p>
         </w:tc>
       </w:tr>
@@ -694,8 +606,19 @@
                 <w:sz w:val="20"/>
                 <w:szCs w:val="20"/>
               </w:rPr>
-              <w:t>Gianluca Di Marzio</w:t>
-            </w:r>
+              <w:t xml:space="preserve">Gianluca Di </w:t>
+            </w:r>
+            <w:proofErr w:type="spellStart"/>
+            <w:r>
+              <w:rPr>
+                <w:rFonts w:ascii="Arial" w:hAnsi="Arial" w:cs="Arial"/>
+                <w:color w:val="000000" w:themeColor="text1"/>
+                <w:sz w:val="20"/>
+                <w:szCs w:val="20"/>
+              </w:rPr>
+              <w:t>Marzio</w:t>
+            </w:r>
+            <w:proofErr w:type="spellEnd"/>
           </w:p>
         </w:tc>
         <w:tc>
@@ -969,7 +892,6 @@
           <w:noProof/>
           <w:lang w:val="it-IT" w:eastAsia="it-IT"/>
         </w:rPr>
-        <w:lastRenderedPageBreak/>
         <w:drawing>
           <wp:anchor distT="0" distB="0" distL="114300" distR="114300" simplePos="0" relativeHeight="251658240" behindDoc="0" locked="0" layoutInCell="1" allowOverlap="1" wp14:anchorId="0389D573" wp14:editId="59CE5EA3">
             <wp:simplePos x="0" y="0"/>
@@ -1056,8 +978,19 @@
           <w:u w:val="single"/>
           <w:lang w:val="it-IT"/>
         </w:rPr>
-        <w:t>Product Objectives</w:t>
-      </w:r>
+        <w:t xml:space="preserve">Product </w:t>
+      </w:r>
+      <w:proofErr w:type="spellStart"/>
+      <w:r>
+        <w:rPr>
+          <w:rFonts w:ascii="Arial" w:hAnsi="Arial" w:cs="Arial"/>
+          <w:sz w:val="32"/>
+          <w:u w:val="single"/>
+          <w:lang w:val="it-IT"/>
+        </w:rPr>
+        <w:t>Objectives</w:t>
+      </w:r>
+      <w:proofErr w:type="spellEnd"/>
     </w:p>
     <w:p>
       <w:pPr>
@@ -1088,7 +1021,23 @@
           <w:rFonts w:ascii="Arial" w:hAnsi="Arial" w:cs="Arial"/>
           <w:lang w:val="it-IT"/>
         </w:rPr>
-        <w:t>TFPF Recipes è</w:t>
+        <w:t xml:space="preserve">TFPF </w:t>
+      </w:r>
+      <w:proofErr w:type="spellStart"/>
+      <w:r>
+        <w:rPr>
+          <w:rFonts w:ascii="Arial" w:hAnsi="Arial" w:cs="Arial"/>
+          <w:lang w:val="it-IT"/>
+        </w:rPr>
+        <w:t>Recipes</w:t>
+      </w:r>
+      <w:proofErr w:type="spellEnd"/>
+      <w:r>
+        <w:rPr>
+          <w:rFonts w:ascii="Arial" w:hAnsi="Arial" w:cs="Arial"/>
+          <w:lang w:val="it-IT"/>
+        </w:rPr>
+        <w:t xml:space="preserve"> è</w:t>
       </w:r>
       <w:r>
         <w:rPr>
@@ -1142,14 +1091,9 @@
       <w:r>
         <w:rPr>
           <w:rFonts w:ascii="Arial" w:hAnsi="Arial" w:cs="Arial"/>
-        </w:rPr>
-        <w:t>il punto di riferimento per chi vuole imparare a cucinare, per chi ama portare in tavola i piatti della tradizione o vuole stupire con idee sempre nuove</w:t>
-      </w:r>
-      <w:r>
-        <w:rPr>
-          <w:rFonts w:ascii="Arial" w:hAnsi="Arial" w:cs="Arial"/>
-        </w:rPr>
-        <w:t>.</w:t>
+          <w:lang w:val="it-IT"/>
+        </w:rPr>
+        <w:t>il punto di riferimento per chi vuole imparare a cucinare, per chi ama portare in tavola i piatti della tradizione o vuole stupire con idee sempre nuove.</w:t>
       </w:r>
     </w:p>
     <w:p>
@@ -1166,8 +1110,18 @@
           <w:rFonts w:ascii="Arial" w:hAnsi="Arial" w:cs="Arial"/>
           <w:lang w:val="it-IT"/>
         </w:rPr>
-        <w:t>Product Overview</w:t>
-      </w:r>
+        <w:lastRenderedPageBreak/>
+        <w:t xml:space="preserve">Product </w:t>
+      </w:r>
+      <w:proofErr w:type="spellStart"/>
+      <w:r>
+        <w:rPr>
+          <w:rFonts w:ascii="Arial" w:hAnsi="Arial" w:cs="Arial"/>
+          <w:lang w:val="it-IT"/>
+        </w:rPr>
+        <w:t>Overview</w:t>
+      </w:r>
+      <w:proofErr w:type="spellEnd"/>
     </w:p>
     <w:p>
       <w:pPr>
@@ -1182,7 +1136,23 @@
           <w:rFonts w:ascii="Arial" w:hAnsi="Arial" w:cs="Arial"/>
           <w:lang w:val="it-IT"/>
         </w:rPr>
-        <w:t xml:space="preserve">TFPF recipes </w:t>
+        <w:t xml:space="preserve">TFPF </w:t>
+      </w:r>
+      <w:proofErr w:type="spellStart"/>
+      <w:r>
+        <w:rPr>
+          <w:rFonts w:ascii="Arial" w:hAnsi="Arial" w:cs="Arial"/>
+          <w:lang w:val="it-IT"/>
+        </w:rPr>
+        <w:t>recipes</w:t>
+      </w:r>
+      <w:proofErr w:type="spellEnd"/>
+      <w:r>
+        <w:rPr>
+          <w:rFonts w:ascii="Arial" w:hAnsi="Arial" w:cs="Arial"/>
+          <w:lang w:val="it-IT"/>
+        </w:rPr>
+        <w:t xml:space="preserve"> </w:t>
       </w:r>
       <w:r>
         <w:rPr>
@@ -1331,33 +1301,22 @@
         <w:jc w:val="both"/>
         <w:rPr>
           <w:rFonts w:ascii="Arial" w:hAnsi="Arial" w:cs="Arial"/>
-          <w:lang w:val="it-IT"/>
-        </w:rPr>
-      </w:pPr>
-      <w:r>
-        <w:rPr>
-          <w:rFonts w:ascii="Arial" w:hAnsi="Arial" w:cs="Arial"/>
-          <w:lang w:val="it-IT"/>
-        </w:rPr>
-        <w:t>A</w:t>
-      </w:r>
-      <w:r>
-        <w:rPr>
-          <w:rFonts w:ascii="Arial" w:hAnsi="Arial" w:cs="Arial"/>
-          <w:lang w:val="it-IT"/>
-        </w:rPr>
-        <w:t>ll’interno di una lista</w:t>
-      </w:r>
-      <w:r>
-        <w:rPr>
-          <w:rFonts w:ascii="Arial" w:hAnsi="Arial" w:cs="Arial"/>
-          <w:lang w:val="it-IT"/>
-        </w:rPr>
-        <w:t xml:space="preserve"> della spesa, è</w:t>
-      </w:r>
-      <w:r>
-        <w:rPr>
-          <w:rFonts w:ascii="Arial" w:hAnsi="Arial" w:cs="Arial"/>
+          <w:color w:val="4F81BD" w:themeColor="accent1"/>
+          <w:lang w:val="it-IT"/>
+        </w:rPr>
+      </w:pPr>
+      <w:r>
+        <w:rPr>
+          <w:rFonts w:ascii="Arial" w:hAnsi="Arial" w:cs="Arial"/>
+          <w:color w:val="4F81BD" w:themeColor="accent1"/>
+          <w:lang w:val="it-IT"/>
+        </w:rPr>
+        <w:t>All’interno di una lista della spesa, è</w:t>
+      </w:r>
+      <w:r>
+        <w:rPr>
+          <w:rFonts w:ascii="Arial" w:hAnsi="Arial" w:cs="Arial"/>
+          <w:color w:val="4F81BD" w:themeColor="accent1"/>
           <w:lang w:val="it-IT"/>
         </w:rPr>
         <w:t xml:space="preserve"> </w:t>
@@ -1365,13 +1324,31 @@
       <w:r>
         <w:rPr>
           <w:rFonts w:ascii="Arial" w:hAnsi="Arial" w:cs="Arial"/>
-          <w:lang w:val="it-IT"/>
-        </w:rPr>
-        <w:t>possbile</w:t>
-      </w:r>
-      <w:r>
-        <w:rPr>
-          <w:rFonts w:ascii="Arial" w:hAnsi="Arial" w:cs="Arial"/>
+          <w:color w:val="4F81BD" w:themeColor="accent1"/>
+          <w:lang w:val="it-IT"/>
+        </w:rPr>
+        <w:t>poss</w:t>
+      </w:r>
+      <w:r>
+        <w:rPr>
+          <w:rFonts w:ascii="Arial" w:hAnsi="Arial" w:cs="Arial"/>
+          <w:color w:val="4F81BD" w:themeColor="accent1"/>
+          <w:lang w:val="it-IT"/>
+        </w:rPr>
+        <w:t>i</w:t>
+      </w:r>
+      <w:r>
+        <w:rPr>
+          <w:rFonts w:ascii="Arial" w:hAnsi="Arial" w:cs="Arial"/>
+          <w:color w:val="4F81BD" w:themeColor="accent1"/>
+          <w:lang w:val="it-IT"/>
+        </w:rPr>
+        <w:t>bile</w:t>
+      </w:r>
+      <w:r>
+        <w:rPr>
+          <w:rFonts w:ascii="Arial" w:hAnsi="Arial" w:cs="Arial"/>
+          <w:color w:val="4F81BD" w:themeColor="accent1"/>
           <w:lang w:val="it-IT"/>
         </w:rPr>
         <w:t xml:space="preserve"> </w:t>
@@ -1379,6 +1356,7 @@
       <w:r>
         <w:rPr>
           <w:rFonts w:ascii="Arial" w:hAnsi="Arial" w:cs="Arial"/>
+          <w:color w:val="4F81BD" w:themeColor="accent1"/>
           <w:lang w:val="it-IT"/>
         </w:rPr>
         <w:t>aggiungere</w:t>
@@ -1386,6 +1364,7 @@
       <w:r>
         <w:rPr>
           <w:rFonts w:ascii="Arial" w:hAnsi="Arial" w:cs="Arial"/>
+          <w:color w:val="4F81BD" w:themeColor="accent1"/>
           <w:lang w:val="it-IT"/>
         </w:rPr>
         <w:t xml:space="preserve"> </w:t>
@@ -1393,6 +1372,7 @@
       <w:r>
         <w:rPr>
           <w:rFonts w:ascii="Arial" w:hAnsi="Arial" w:cs="Arial"/>
+          <w:color w:val="4F81BD" w:themeColor="accent1"/>
           <w:lang w:val="it-IT"/>
         </w:rPr>
         <w:t xml:space="preserve">gli ingredienti da acquistare </w:t>
@@ -1400,6 +1380,7 @@
       <w:r>
         <w:rPr>
           <w:rFonts w:ascii="Arial" w:hAnsi="Arial" w:cs="Arial"/>
+          <w:color w:val="4F81BD" w:themeColor="accent1"/>
           <w:lang w:val="it-IT"/>
         </w:rPr>
         <w:t>per la realizzazione delle ricette desiderate</w:t>
@@ -1407,6 +1388,7 @@
       <w:r>
         <w:rPr>
           <w:rFonts w:ascii="Arial" w:hAnsi="Arial" w:cs="Arial"/>
+          <w:color w:val="4F81BD" w:themeColor="accent1"/>
           <w:lang w:val="it-IT"/>
         </w:rPr>
         <w:t>.</w:t>
@@ -1414,9 +1396,34 @@
       <w:r>
         <w:rPr>
           <w:rFonts w:ascii="Arial" w:hAnsi="Arial" w:cs="Arial"/>
-          <w:lang w:val="it-IT"/>
-        </w:rPr>
-        <w:t>In questa maniera si potranno gestire meglio i preparativi e si risparmierà tempo nella compera dei prodotti mancanti.</w:t>
+          <w:color w:val="4F81BD" w:themeColor="accent1"/>
+          <w:lang w:val="it-IT"/>
+        </w:rPr>
+        <w:t xml:space="preserve"> </w:t>
+      </w:r>
+      <w:r>
+        <w:rPr>
+          <w:rFonts w:ascii="Arial" w:hAnsi="Arial" w:cs="Arial"/>
+          <w:color w:val="4F81BD" w:themeColor="accent1"/>
+          <w:lang w:val="it-IT"/>
+        </w:rPr>
+        <w:t>In questa maniera si potranno gestire meglio i preparativi e si risparmierà tempo nell</w:t>
+      </w:r>
+      <w:r>
+        <w:rPr>
+          <w:rFonts w:ascii="Arial" w:hAnsi="Arial" w:cs="Arial"/>
+          <w:color w:val="4F81BD" w:themeColor="accent1"/>
+          <w:lang w:val="it-IT"/>
+        </w:rPr>
+        <w:t xml:space="preserve">’acquisto </w:t>
+      </w:r>
+      <w:r>
+        <w:rPr>
+          <w:rFonts w:ascii="Arial" w:hAnsi="Arial" w:cs="Arial"/>
+          <w:color w:val="4F81BD" w:themeColor="accent1"/>
+          <w:lang w:val="it-IT"/>
+        </w:rPr>
+        <w:t>dei prodotti mancanti.</w:t>
       </w:r>
     </w:p>
     <w:p>
@@ -1425,12 +1432,14 @@
         <w:jc w:val="both"/>
         <w:rPr>
           <w:rFonts w:ascii="Arial" w:hAnsi="Arial" w:cs="Arial"/>
-          <w:lang w:val="it-IT"/>
-        </w:rPr>
-      </w:pPr>
-      <w:r>
-        <w:rPr>
-          <w:rFonts w:ascii="Arial" w:hAnsi="Arial" w:cs="Arial"/>
+          <w:color w:val="4F81BD" w:themeColor="accent1"/>
+          <w:lang w:val="it-IT"/>
+        </w:rPr>
+      </w:pPr>
+      <w:r>
+        <w:rPr>
+          <w:rFonts w:ascii="Arial" w:hAnsi="Arial" w:cs="Arial"/>
+          <w:color w:val="4F81BD" w:themeColor="accent1"/>
           <w:lang w:val="it-IT"/>
         </w:rPr>
         <w:t>In</w:t>
@@ -1438,6 +1447,7 @@
       <w:r>
         <w:rPr>
           <w:rFonts w:ascii="Arial" w:hAnsi="Arial" w:cs="Arial"/>
+          <w:color w:val="4F81BD" w:themeColor="accent1"/>
           <w:lang w:val="it-IT"/>
         </w:rPr>
         <w:t xml:space="preserve"> un’area personale sono presenti tutte le </w:t>
@@ -1445,6 +1455,7 @@
       <w:r>
         <w:rPr>
           <w:rFonts w:ascii="Arial" w:hAnsi="Arial" w:cs="Arial"/>
+          <w:color w:val="4F81BD" w:themeColor="accent1"/>
           <w:lang w:val="it-IT"/>
         </w:rPr>
         <w:t>pietanze</w:t>
@@ -1452,6 +1463,7 @@
       <w:r>
         <w:rPr>
           <w:rFonts w:ascii="Arial" w:hAnsi="Arial" w:cs="Arial"/>
+          <w:color w:val="4F81BD" w:themeColor="accent1"/>
           <w:lang w:val="it-IT"/>
         </w:rPr>
         <w:t xml:space="preserve"> inserit</w:t>
@@ -1459,6 +1471,7 @@
       <w:r>
         <w:rPr>
           <w:rFonts w:ascii="Arial" w:hAnsi="Arial" w:cs="Arial"/>
+          <w:color w:val="4F81BD" w:themeColor="accent1"/>
           <w:lang w:val="it-IT"/>
         </w:rPr>
         <w:t xml:space="preserve">e, la cronologia di quelle visualizzate e quelle di cui  abbiamo </w:t>
@@ -1466,6 +1479,7 @@
       <w:r>
         <w:rPr>
           <w:rFonts w:ascii="Arial" w:hAnsi="Arial" w:cs="Arial"/>
+          <w:color w:val="4F81BD" w:themeColor="accent1"/>
           <w:lang w:val="it-IT"/>
         </w:rPr>
         <w:t>rilasciato un commento o una recensione</w:t>
@@ -1473,6 +1487,7 @@
       <w:r>
         <w:rPr>
           <w:rFonts w:ascii="Arial" w:hAnsi="Arial" w:cs="Arial"/>
+          <w:color w:val="4F81BD" w:themeColor="accent1"/>
           <w:lang w:val="it-IT"/>
         </w:rPr>
         <w:t>.</w:t>
@@ -1491,21 +1506,58 @@
           <w:rFonts w:ascii="Arial" w:hAnsi="Arial" w:cs="Arial"/>
           <w:lang w:val="it-IT"/>
         </w:rPr>
-        <w:t>I piatti di più interesse possono essere inseriti all’interno di ricettari personalizzati, presenti nella sezione “I miei ricettari”</w:t>
-      </w:r>
-      <w:r>
-        <w:rPr>
-          <w:rFonts w:ascii="Arial" w:hAnsi="Arial" w:cs="Arial"/>
-          <w:lang w:val="it-IT"/>
-        </w:rPr>
-        <w:t>, organizzandoli come meglio si vuole</w:t>
-      </w:r>
-      <w:r>
-        <w:rPr>
-          <w:rFonts w:ascii="Arial" w:hAnsi="Arial" w:cs="Arial"/>
-          <w:lang w:val="it-IT"/>
-        </w:rPr>
-        <w:t xml:space="preserve"> creando il menu perfetto per ogni occasione.</w:t>
+        <w:t>Inoltre ogni utente avrà la possibilità di creare un proprio ricettario all’interno della quale potrà inserire le ricette di maggiore interesse.</w:t>
+      </w:r>
+    </w:p>
+    <w:p>
+      <w:pPr>
+        <w:jc w:val="both"/>
+        <w:rPr>
+          <w:rFonts w:ascii="Arial" w:hAnsi="Arial" w:cs="Arial"/>
+          <w:lang w:val="it-IT"/>
+        </w:rPr>
+      </w:pPr>
+      <w:r>
+        <w:rPr>
+          <w:rFonts w:ascii="Arial" w:hAnsi="Arial" w:cs="Arial"/>
+          <w:lang w:val="it-IT"/>
+        </w:rPr>
+        <w:t>L'app mira ad essere utilizzabile da un vasto pubblic</w:t>
+      </w:r>
+      <w:r>
+        <w:rPr>
+          <w:rFonts w:ascii="Arial" w:hAnsi="Arial" w:cs="Arial"/>
+          <w:lang w:val="it-IT"/>
+        </w:rPr>
+        <w:t>o</w:t>
+      </w:r>
+      <w:r>
+        <w:rPr>
+          <w:rFonts w:ascii="Arial" w:hAnsi="Arial" w:cs="Arial"/>
+          <w:lang w:val="it-IT"/>
+        </w:rPr>
+        <w:t>,</w:t>
+      </w:r>
+      <w:r>
+        <w:rPr>
+          <w:rFonts w:ascii="Arial" w:hAnsi="Arial" w:cs="Arial"/>
+          <w:lang w:val="it-IT"/>
+        </w:rPr>
+        <w:t xml:space="preserve"> che va</w:t>
+      </w:r>
+      <w:r>
+        <w:rPr>
+          <w:rFonts w:ascii="Arial" w:hAnsi="Arial" w:cs="Arial"/>
+          <w:lang w:val="it-IT"/>
+        </w:rPr>
+        <w:t xml:space="preserve"> dalle "mamme di mezza età" agli studenti fuori sede</w:t>
+      </w:r>
+      <w:r>
+        <w:rPr>
+          <w:rFonts w:ascii="Arial" w:hAnsi="Arial" w:cs="Arial"/>
+          <w:lang w:val="it-IT"/>
+        </w:rPr>
+        <w:t>.</w:t>
       </w:r>
     </w:p>
     <w:p>
@@ -1514,11 +1566,13 @@
         <w:jc w:val="both"/>
         <w:rPr>
           <w:rFonts w:ascii="Arial" w:hAnsi="Arial" w:cs="Arial"/>
-        </w:rPr>
-      </w:pPr>
-      <w:r>
-        <w:rPr>
-          <w:rFonts w:ascii="Arial" w:hAnsi="Arial" w:cs="Arial"/>
+          <w:lang w:val="it-IT"/>
+        </w:rPr>
+      </w:pPr>
+      <w:r>
+        <w:rPr>
+          <w:rFonts w:ascii="Arial" w:hAnsi="Arial" w:cs="Arial"/>
+          <w:lang w:val="it-IT"/>
         </w:rPr>
         <w:t>Competitors</w:t>
       </w:r>
@@ -1530,29 +1584,97 @@
           <w:rFonts w:ascii="Arial" w:hAnsi="Arial" w:cs="Arial"/>
           <w:b/>
           <w:bCs/>
-        </w:rPr>
-      </w:pPr>
+          <w:lang w:val="it-IT"/>
+        </w:rPr>
+      </w:pPr>
+      <w:proofErr w:type="spellStart"/>
       <w:r>
         <w:rPr>
           <w:rFonts w:ascii="Arial" w:hAnsi="Arial" w:cs="Arial"/>
           <w:b/>
           <w:bCs/>
+          <w:lang w:val="it-IT"/>
         </w:rPr>
         <w:t>GialloZafferano</w:t>
       </w:r>
+      <w:proofErr w:type="spellEnd"/>
     </w:p>
     <w:p>
       <w:pPr>
         <w:spacing w:before="240" w:after="240"/>
         <w:rPr>
           <w:rFonts w:ascii="Arial" w:hAnsi="Arial" w:cs="Arial"/>
-        </w:rPr>
-      </w:pPr>
-      <w:r>
-        <w:rPr>
-          <w:rFonts w:ascii="Arial" w:hAnsi="Arial" w:cs="Arial"/>
-        </w:rPr>
-        <w:t>Il primo sito italiano di cucina, con oltre 5000 ricette, videoricette e audioricette dal successo garantito. Ogni giorno la redazione di GialloZafferano seleziona e organizza le miglieri ricette per aiutare a scoprire, in qualsiasi momento della giornata, nuove idee per pranzi e cene. In più, è possibile ricevere la migliore ricetta del giorno.</w:t>
+          <w:lang w:val="it-IT"/>
+        </w:rPr>
+      </w:pPr>
+      <w:r>
+        <w:rPr>
+          <w:rFonts w:ascii="Arial" w:hAnsi="Arial" w:cs="Arial"/>
+          <w:lang w:val="it-IT"/>
+        </w:rPr>
+        <w:t xml:space="preserve">Il primo sito italiano di cucina, con oltre 5000 ricette, </w:t>
+      </w:r>
+      <w:proofErr w:type="spellStart"/>
+      <w:r>
+        <w:rPr>
+          <w:rFonts w:ascii="Arial" w:hAnsi="Arial" w:cs="Arial"/>
+          <w:lang w:val="it-IT"/>
+        </w:rPr>
+        <w:t>videoricette</w:t>
+      </w:r>
+      <w:proofErr w:type="spellEnd"/>
+      <w:r>
+        <w:rPr>
+          <w:rFonts w:ascii="Arial" w:hAnsi="Arial" w:cs="Arial"/>
+          <w:lang w:val="it-IT"/>
+        </w:rPr>
+        <w:t xml:space="preserve"> e </w:t>
+      </w:r>
+      <w:proofErr w:type="spellStart"/>
+      <w:r>
+        <w:rPr>
+          <w:rFonts w:ascii="Arial" w:hAnsi="Arial" w:cs="Arial"/>
+          <w:lang w:val="it-IT"/>
+        </w:rPr>
+        <w:t>audioricette</w:t>
+      </w:r>
+      <w:proofErr w:type="spellEnd"/>
+      <w:r>
+        <w:rPr>
+          <w:rFonts w:ascii="Arial" w:hAnsi="Arial" w:cs="Arial"/>
+          <w:lang w:val="it-IT"/>
+        </w:rPr>
+        <w:t xml:space="preserve"> dal successo garantito. Ogni giorno la redazione di </w:t>
+      </w:r>
+      <w:proofErr w:type="spellStart"/>
+      <w:r>
+        <w:rPr>
+          <w:rFonts w:ascii="Arial" w:hAnsi="Arial" w:cs="Arial"/>
+          <w:lang w:val="it-IT"/>
+        </w:rPr>
+        <w:t>GialloZafferano</w:t>
+      </w:r>
+      <w:proofErr w:type="spellEnd"/>
+      <w:r>
+        <w:rPr>
+          <w:rFonts w:ascii="Arial" w:hAnsi="Arial" w:cs="Arial"/>
+          <w:lang w:val="it-IT"/>
+        </w:rPr>
+        <w:t xml:space="preserve"> seleziona e organizza le migli</w:t>
+      </w:r>
+      <w:r>
+        <w:rPr>
+          <w:rFonts w:ascii="Arial" w:hAnsi="Arial" w:cs="Arial"/>
+          <w:lang w:val="it-IT"/>
+        </w:rPr>
+        <w:t>o</w:t>
+      </w:r>
+      <w:r>
+        <w:rPr>
+          <w:rFonts w:ascii="Arial" w:hAnsi="Arial" w:cs="Arial"/>
+          <w:lang w:val="it-IT"/>
+        </w:rPr>
+        <w:t>ri ricette per aiutare a scoprire, in qualsiasi momento della giornata, nuove idee per pranzi e cene. In più, è possibile ricevere la migliore ricetta del giorno.</w:t>
       </w:r>
     </w:p>
     <w:p>
@@ -1560,13 +1682,45 @@
         <w:spacing w:before="240" w:after="240"/>
         <w:rPr>
           <w:rFonts w:ascii="Arial" w:hAnsi="Arial" w:cs="Arial"/>
-        </w:rPr>
-      </w:pPr>
-      <w:r>
-        <w:rPr>
-          <w:rFonts w:ascii="Arial" w:hAnsi="Arial" w:cs="Arial"/>
-        </w:rPr>
-        <w:t>GialloZafferano inoltre offre tante informazioni nutrizionali complete e la possibilità di filtrare le ricette anche in base ad intolleranze, cercando ricette senza glutine, senza lattosio o a basso nichel.</w:t>
+          <w:lang w:val="it-IT"/>
+        </w:rPr>
+      </w:pPr>
+      <w:proofErr w:type="spellStart"/>
+      <w:r>
+        <w:rPr>
+          <w:rFonts w:ascii="Arial" w:hAnsi="Arial" w:cs="Arial"/>
+          <w:lang w:val="it-IT"/>
+        </w:rPr>
+        <w:t>GialloZafferano</w:t>
+      </w:r>
+      <w:proofErr w:type="spellEnd"/>
+      <w:r>
+        <w:rPr>
+          <w:rFonts w:ascii="Arial" w:hAnsi="Arial" w:cs="Arial"/>
+          <w:lang w:val="it-IT"/>
+        </w:rPr>
+        <w:t xml:space="preserve"> inoltre offre tante informazioni nutrizionali complete e la possibilità di filtrare le ricette anche in base ad intolleranze, cercando ricette senza glutine</w:t>
+      </w:r>
+      <w:r>
+        <w:rPr>
+          <w:rFonts w:ascii="Arial" w:hAnsi="Arial" w:cs="Arial"/>
+          <w:lang w:val="it-IT"/>
+        </w:rPr>
+        <w:t xml:space="preserve"> o</w:t>
+      </w:r>
+      <w:r>
+        <w:rPr>
+          <w:rFonts w:ascii="Arial" w:hAnsi="Arial" w:cs="Arial"/>
+          <w:lang w:val="it-IT"/>
+        </w:rPr>
+        <w:t xml:space="preserve"> senza lattosio</w:t>
+      </w:r>
+      <w:r>
+        <w:rPr>
+          <w:rFonts w:ascii="Arial" w:hAnsi="Arial" w:cs="Arial"/>
+          <w:lang w:val="it-IT"/>
+        </w:rPr>
+        <w:t>.</w:t>
       </w:r>
     </w:p>
     <w:p>
@@ -1574,17 +1728,20 @@
         <w:spacing w:before="240" w:after="240"/>
         <w:rPr>
           <w:rFonts w:ascii="Arial" w:hAnsi="Arial" w:cs="Arial"/>
-        </w:rPr>
-      </w:pPr>
-      <w:r>
-        <w:rPr>
-          <w:rFonts w:ascii="Arial" w:hAnsi="Arial" w:cs="Arial"/>
+          <w:lang w:val="it-IT"/>
+        </w:rPr>
+      </w:pPr>
+      <w:r>
+        <w:rPr>
+          <w:rFonts w:ascii="Arial" w:hAnsi="Arial" w:cs="Arial"/>
+          <w:lang w:val="it-IT"/>
         </w:rPr>
         <w:t>È possibile creare dei ricettari per creare il menu adatto ad una occasione</w:t>
       </w:r>
       <w:r>
         <w:rPr>
           <w:rFonts w:ascii="Arial" w:hAnsi="Arial" w:cs="Arial"/>
+          <w:lang w:val="it-IT"/>
         </w:rPr>
         <w:t>. Tutti gli ingredienti contenuti in un ricettario potranno essere inseriti nella lista della spesa per fornire un aiuto ricordando cosa c’è da comprare e a quale ricetta si riferiscono.</w:t>
       </w:r>
@@ -1596,33 +1753,55 @@
           <w:rFonts w:ascii="Arial" w:hAnsi="Arial" w:cs="Arial"/>
           <w:b/>
           <w:bCs/>
-        </w:rPr>
-      </w:pPr>
+          <w:lang w:val="it-IT"/>
+        </w:rPr>
+      </w:pPr>
+      <w:proofErr w:type="spellStart"/>
       <w:r>
         <w:rPr>
           <w:rFonts w:ascii="Arial" w:hAnsi="Arial" w:cs="Arial"/>
           <w:b/>
           <w:bCs/>
-        </w:rPr>
-        <w:lastRenderedPageBreak/>
+          <w:lang w:val="it-IT"/>
+        </w:rPr>
         <w:t>Cucinosano</w:t>
       </w:r>
-    </w:p>
-    <w:p>
-      <w:pPr>
-        <w:rPr>
-          <w:rFonts w:ascii="Arial" w:hAnsi="Arial" w:cs="Arial"/>
-        </w:rPr>
-      </w:pPr>
-      <w:r>
-        <w:rPr>
-          <w:rFonts w:ascii="Arial" w:hAnsi="Arial" w:cs="Arial"/>
-        </w:rPr>
-        <w:t xml:space="preserve">Applicazione che fornisce centinaia di ricette facili, ideate e spiegate passo passo dalla food influencer Rossana Dian. Al suo interno si potranno ricercare piatti per categorie, ingredienti e tempo di preparazione. </w:t>
-      </w:r>
-      <w:r>
-        <w:rPr>
-          <w:rFonts w:ascii="Arial" w:hAnsi="Arial" w:cs="Arial"/>
+      <w:proofErr w:type="spellEnd"/>
+    </w:p>
+    <w:p>
+      <w:pPr>
+        <w:rPr>
+          <w:rFonts w:ascii="Arial" w:hAnsi="Arial" w:cs="Arial"/>
+          <w:lang w:val="it-IT"/>
+        </w:rPr>
+      </w:pPr>
+      <w:r>
+        <w:rPr>
+          <w:rFonts w:ascii="Arial" w:hAnsi="Arial" w:cs="Arial"/>
+          <w:lang w:val="it-IT"/>
+        </w:rPr>
+        <w:t xml:space="preserve">Applicazione che fornisce centinaia di ricette facili, ideate e spiegate passo </w:t>
+      </w:r>
+      <w:proofErr w:type="spellStart"/>
+      <w:r>
+        <w:rPr>
+          <w:rFonts w:ascii="Arial" w:hAnsi="Arial" w:cs="Arial"/>
+          <w:lang w:val="it-IT"/>
+        </w:rPr>
+        <w:t>passo</w:t>
+      </w:r>
+      <w:proofErr w:type="spellEnd"/>
+      <w:r>
+        <w:rPr>
+          <w:rFonts w:ascii="Arial" w:hAnsi="Arial" w:cs="Arial"/>
+          <w:lang w:val="it-IT"/>
+        </w:rPr>
+        <w:t xml:space="preserve"> dalla food influencer Rossana Dian. Al suo interno si potranno ricercare piatti per categorie, ingredienti e tempo di preparazione. </w:t>
+      </w:r>
+      <w:r>
+        <w:rPr>
+          <w:rFonts w:ascii="Arial" w:hAnsi="Arial" w:cs="Arial"/>
+          <w:lang w:val="it-IT"/>
         </w:rPr>
         <w:t>Per ognuno di essi saranno presenti dei video tutorial per la loro preparazione. Si potranno salvare tutte le pietanze preferite all’interno di ricettari.</w:t>
       </w:r>
@@ -1634,6 +1813,7 @@
           <w:rFonts w:ascii="Arial" w:hAnsi="Arial" w:cs="Arial"/>
           <w:b/>
           <w:bCs/>
+          <w:lang w:val="it-IT"/>
         </w:rPr>
       </w:pPr>
       <w:r>
@@ -1641,6 +1821,7 @@
           <w:rFonts w:ascii="Arial" w:hAnsi="Arial" w:cs="Arial"/>
           <w:b/>
           <w:bCs/>
+          <w:lang w:val="it-IT"/>
         </w:rPr>
         <w:t>Piccole Ricette</w:t>
       </w:r>
@@ -1650,47 +1831,63 @@
         <w:spacing w:before="240" w:after="240"/>
         <w:rPr>
           <w:rFonts w:ascii="Arial" w:hAnsi="Arial" w:cs="Arial"/>
-        </w:rPr>
-      </w:pPr>
-      <w:r>
-        <w:rPr>
-          <w:rFonts w:ascii="Arial" w:hAnsi="Arial" w:cs="Arial"/>
-        </w:rPr>
-        <w:t>Applicaz</w:t>
-      </w:r>
-      <w:r>
-        <w:rPr>
-          <w:rFonts w:ascii="Arial" w:hAnsi="Arial" w:cs="Arial"/>
-        </w:rPr>
-        <w:t>ione di cucina creata da Valentina al cui interno sono presenti oltre 3000 ricette per tutti i gusti, tutte corredate di foto e descrizione del procedimento, tempi di preparazione, numero di portate, calorie indicative e molto altro ancora.</w:t>
-      </w:r>
-      <w:r>
-        <w:rPr>
-          <w:rFonts w:ascii="Arial" w:hAnsi="Arial" w:cs="Arial"/>
+          <w:lang w:val="it-IT"/>
+        </w:rPr>
+      </w:pPr>
+      <w:r>
+        <w:rPr>
+          <w:rFonts w:ascii="Arial" w:hAnsi="Arial" w:cs="Arial"/>
+          <w:lang w:val="it-IT"/>
+        </w:rPr>
+        <w:t xml:space="preserve">Applicazione di cucina </w:t>
+      </w:r>
+      <w:r>
+        <w:rPr>
+          <w:rFonts w:ascii="Arial" w:hAnsi="Arial" w:cs="Arial"/>
+          <w:color w:val="4F81BD" w:themeColor="accent1"/>
+          <w:lang w:val="it-IT"/>
+        </w:rPr>
+        <w:t xml:space="preserve">creata da Valentina </w:t>
+      </w:r>
+      <w:r>
+        <w:rPr>
+          <w:rFonts w:ascii="Arial" w:hAnsi="Arial" w:cs="Arial"/>
+          <w:lang w:val="it-IT"/>
+        </w:rPr>
+        <w:t>al cui interno sono presenti oltre 3000 ricette per tutti i gusti, tutte corredate di foto e descrizione del procedimento, tempi di preparazione, numero di portate, calorie indicative e molto altro ancora.</w:t>
+      </w:r>
+      <w:r>
+        <w:rPr>
+          <w:rFonts w:ascii="Arial" w:hAnsi="Arial" w:cs="Arial"/>
+          <w:lang w:val="it-IT"/>
         </w:rPr>
         <w:t xml:space="preserve"> Per facilitare la realizzazione è disponibile il “convertitore di teglie”</w:t>
       </w:r>
       <w:r>
         <w:rPr>
           <w:rFonts w:ascii="Arial" w:hAnsi="Arial" w:cs="Arial"/>
+          <w:lang w:val="it-IT"/>
         </w:rPr>
         <w:t xml:space="preserve"> </w:t>
       </w:r>
       <w:r>
         <w:rPr>
           <w:rFonts w:ascii="Arial" w:hAnsi="Arial" w:cs="Arial"/>
+          <w:lang w:val="it-IT"/>
         </w:rPr>
         <w:t xml:space="preserve">per ricalcolare le dosi di una ricetta. Inoltre, si potrà partecipare al concorso “la foto del mese” pubblicando le foto delle proprie </w:t>
       </w:r>
       <w:r>
         <w:rPr>
           <w:rFonts w:ascii="Arial" w:hAnsi="Arial" w:cs="Arial"/>
+          <w:lang w:val="it-IT"/>
         </w:rPr>
         <w:t>riproduzioni dei piatti</w:t>
       </w:r>
       <w:r>
         <w:rPr>
           <w:rFonts w:ascii="Arial" w:hAnsi="Arial" w:cs="Arial"/>
+          <w:lang w:val="it-IT"/>
         </w:rPr>
         <w:t>.</w:t>
       </w:r>
@@ -1702,6 +1899,7 @@
           <w:rFonts w:ascii="Arial" w:hAnsi="Arial" w:cs="Arial"/>
           <w:b/>
           <w:bCs/>
+          <w:lang w:val="it-IT"/>
         </w:rPr>
       </w:pPr>
       <w:r>
@@ -1709,7 +1907,9 @@
           <w:rFonts w:ascii="Arial" w:hAnsi="Arial" w:cs="Arial"/>
           <w:b/>
           <w:bCs/>
-        </w:rPr>
+          <w:lang w:val="it-IT"/>
+        </w:rPr>
+        <w:lastRenderedPageBreak/>
         <w:t>Ricettario PANEANGELI</w:t>
       </w:r>
     </w:p>
@@ -1717,49 +1917,43 @@
       <w:pPr>
         <w:rPr>
           <w:rFonts w:ascii="Arial" w:hAnsi="Arial" w:cs="Arial"/>
-        </w:rPr>
-      </w:pPr>
-      <w:r>
-        <w:rPr>
-          <w:rFonts w:ascii="Arial" w:hAnsi="Arial" w:cs="Arial"/>
-        </w:rPr>
-        <w:t xml:space="preserve">Il magico alleato per chi ama </w:t>
-      </w:r>
-      <w:r>
-        <w:rPr>
-          <w:rFonts w:ascii="Arial" w:hAnsi="Arial" w:cs="Arial"/>
-        </w:rPr>
-        <w:t>cucinare</w:t>
-      </w:r>
-      <w:r>
-        <w:rPr>
-          <w:rFonts w:ascii="Arial" w:hAnsi="Arial" w:cs="Arial"/>
-        </w:rPr>
-        <w:t xml:space="preserve"> e decorare dolci</w:t>
-      </w:r>
-      <w:r>
-        <w:rPr>
-          <w:rFonts w:ascii="Arial" w:hAnsi="Arial" w:cs="Arial"/>
-        </w:rPr>
-        <w:t>, presenta una applicazione fornita di ottime ricette dolci e salate. Con la ricerca interna si può scegliere il piatto in base alla tipologia desiderata, alle occasioni o in base ai tempi di preparazione.</w:t>
-      </w:r>
-    </w:p>
-    <w:p>
-      <w:pPr>
-        <w:rPr>
-          <w:rFonts w:ascii="Arial" w:hAnsi="Arial" w:cs="Arial"/>
-        </w:rPr>
-      </w:pPr>
-    </w:p>
-    <w:p>
-      <w:pPr>
-        <w:rPr>
-          <w:rFonts w:ascii="Arial" w:hAnsi="Arial" w:cs="Arial"/>
-        </w:rPr>
-      </w:pPr>
-      <w:r>
-        <w:rPr>
-          <w:rFonts w:ascii="Arial" w:hAnsi="Arial" w:cs="Arial"/>
+          <w:lang w:val="it-IT"/>
+        </w:rPr>
+      </w:pPr>
+      <w:r>
+        <w:rPr>
+          <w:rFonts w:ascii="Arial" w:hAnsi="Arial" w:cs="Arial"/>
+          <w:lang w:val="it-IT"/>
+        </w:rPr>
+        <w:t>Applicazione</w:t>
+      </w:r>
+      <w:r>
+        <w:rPr>
+          <w:rFonts w:ascii="Arial" w:hAnsi="Arial" w:cs="Arial"/>
+          <w:lang w:val="it-IT"/>
+        </w:rPr>
+        <w:t xml:space="preserve"> fornita di ottime ricette dolci e salate. Con la ricerca interna si può scegliere il piatto in base alla tipologia desiderata, alle occasioni o in base ai tempi di preparazione.</w:t>
+      </w:r>
+    </w:p>
+    <w:p>
+      <w:pPr>
+        <w:rPr>
+          <w:rFonts w:ascii="Arial" w:hAnsi="Arial" w:cs="Arial"/>
+          <w:lang w:val="it-IT"/>
+        </w:rPr>
+      </w:pPr>
+    </w:p>
+    <w:p>
+      <w:pPr>
+        <w:rPr>
+          <w:rFonts w:ascii="Arial" w:hAnsi="Arial" w:cs="Arial"/>
+          <w:lang w:val="it-IT"/>
+        </w:rPr>
+      </w:pPr>
+      <w:r>
+        <w:rPr>
+          <w:rFonts w:ascii="Arial" w:hAnsi="Arial" w:cs="Arial"/>
+          <w:lang w:val="it-IT"/>
         </w:rPr>
         <w:t>È possibile inserire delle ricette tra le preferite per poterle ritrovare velocemente in qualsiasi momento.</w:t>
       </w:r>
@@ -1768,11 +1962,13 @@
       <w:pPr>
         <w:rPr>
           <w:rFonts w:ascii="Arial" w:hAnsi="Arial" w:cs="Arial"/>
-        </w:rPr>
-      </w:pPr>
-      <w:r>
-        <w:rPr>
-          <w:rFonts w:ascii="Arial" w:hAnsi="Arial" w:cs="Arial"/>
+          <w:lang w:val="it-IT"/>
+        </w:rPr>
+      </w:pPr>
+      <w:r>
+        <w:rPr>
+          <w:rFonts w:ascii="Arial" w:hAnsi="Arial" w:cs="Arial"/>
+          <w:lang w:val="it-IT"/>
         </w:rPr>
         <w:t>Tutti gli ingredienti che servono per la preparazione di una pietanza possono essere messi in una lista della spesa tramite un solo gesto.</w:t>
       </w:r>
@@ -1781,47 +1977,48 @@
       <w:pPr>
         <w:rPr>
           <w:rFonts w:ascii="Arial" w:hAnsi="Arial" w:cs="Arial"/>
-        </w:rPr>
-      </w:pPr>
-      <w:r>
-        <w:rPr>
-          <w:rFonts w:ascii="Arial" w:hAnsi="Arial" w:cs="Arial"/>
-        </w:rPr>
-        <w:t>I</w:t>
-      </w:r>
-      <w:r>
-        <w:rPr>
-          <w:rFonts w:ascii="Arial" w:hAnsi="Arial" w:cs="Arial"/>
-        </w:rPr>
-        <w:t>mpostando un timer</w:t>
-      </w:r>
-      <w:r>
-        <w:rPr>
-          <w:rFonts w:ascii="Arial" w:hAnsi="Arial" w:cs="Arial"/>
+          <w:lang w:val="it-IT"/>
+        </w:rPr>
+      </w:pPr>
+      <w:r>
+        <w:rPr>
+          <w:rFonts w:ascii="Arial" w:hAnsi="Arial" w:cs="Arial"/>
+          <w:lang w:val="it-IT"/>
+        </w:rPr>
+        <w:t>Impostando un timer</w:t>
+      </w:r>
+      <w:r>
+        <w:rPr>
+          <w:rFonts w:ascii="Arial" w:hAnsi="Arial" w:cs="Arial"/>
+          <w:lang w:val="it-IT"/>
         </w:rPr>
         <w:t>,</w:t>
       </w:r>
       <w:r>
         <w:rPr>
           <w:rFonts w:ascii="Arial" w:hAnsi="Arial" w:cs="Arial"/>
+          <w:lang w:val="it-IT"/>
         </w:rPr>
         <w:t xml:space="preserve"> </w:t>
       </w:r>
       <w:r>
         <w:rPr>
           <w:rFonts w:ascii="Arial" w:hAnsi="Arial" w:cs="Arial"/>
+          <w:lang w:val="it-IT"/>
         </w:rPr>
         <w:t>s</w:t>
       </w:r>
       <w:r>
         <w:rPr>
           <w:rFonts w:ascii="Arial" w:hAnsi="Arial" w:cs="Arial"/>
+          <w:lang w:val="it-IT"/>
         </w:rPr>
         <w:t>i può gestire anche ciò che si vuole cucinare nell’arco della giornata p</w:t>
       </w:r>
       <w:r>
         <w:rPr>
           <w:rFonts w:ascii="Arial" w:hAnsi="Arial" w:cs="Arial"/>
+          <w:lang w:val="it-IT"/>
         </w:rPr>
         <w:t>er organizzarsi nel migliore dei modi.</w:t>
       </w:r>
@@ -1830,6 +2027,7 @@
       <w:pPr>
         <w:rPr>
           <w:rFonts w:ascii="Arial" w:hAnsi="Arial" w:cs="Arial"/>
+          <w:lang w:val="it-IT"/>
         </w:rPr>
       </w:pPr>
     </w:p>
@@ -1880,66 +2078,322 @@
         <w:jc w:val="both"/>
         <w:rPr>
           <w:rFonts w:ascii="Arial" w:hAnsi="Arial" w:cs="Arial"/>
-        </w:rPr>
-      </w:pPr>
-      <w:r>
-        <w:rPr>
-          <w:rFonts w:ascii="Arial" w:hAnsi="Arial" w:cs="Arial"/>
+          <w:color w:val="4F81BD" w:themeColor="accent1"/>
+        </w:rPr>
+      </w:pPr>
+      <w:r>
+        <w:rPr>
+          <w:rFonts w:ascii="Arial" w:hAnsi="Arial" w:cs="Arial"/>
+          <w:color w:val="4F81BD" w:themeColor="accent1"/>
         </w:rPr>
         <w:t xml:space="preserve">Describe the NEEDS that you want to fill with your app </w:t>
       </w:r>
     </w:p>
     <w:p>
       <w:pPr>
+        <w:pStyle w:val="Paragrafoelenco"/>
+        <w:numPr>
+          <w:ilvl w:val="0"/>
+          <w:numId w:val="3"/>
+        </w:numPr>
         <w:jc w:val="both"/>
         <w:rPr>
           <w:rFonts w:ascii="Arial" w:hAnsi="Arial" w:cs="Arial"/>
-        </w:rPr>
-      </w:pPr>
-      <w:r>
-        <w:rPr>
-          <w:rFonts w:ascii="Arial" w:hAnsi="Arial" w:cs="Arial"/>
+          <w:lang w:val="it-IT"/>
+        </w:rPr>
+      </w:pPr>
+      <w:r>
+        <w:rPr>
+          <w:rFonts w:ascii="Arial" w:hAnsi="Arial" w:cs="Arial"/>
+          <w:lang w:val="it-IT"/>
+        </w:rPr>
+        <w:t>Cercare una ricetta</w:t>
+      </w:r>
+      <w:r>
+        <w:rPr>
+          <w:rFonts w:ascii="Arial" w:hAnsi="Arial" w:cs="Arial"/>
+          <w:lang w:val="it-IT"/>
+        </w:rPr>
+        <w:t xml:space="preserve"> culinaria</w:t>
+      </w:r>
+      <w:r>
+        <w:rPr>
+          <w:rFonts w:ascii="Arial" w:hAnsi="Arial" w:cs="Arial"/>
+          <w:lang w:val="it-IT"/>
+        </w:rPr>
+        <w:t xml:space="preserve"> da r</w:t>
+      </w:r>
+      <w:r>
+        <w:rPr>
+          <w:rFonts w:ascii="Arial" w:hAnsi="Arial" w:cs="Arial"/>
+          <w:lang w:val="it-IT"/>
+        </w:rPr>
+        <w:t>ealizzare</w:t>
+      </w:r>
+    </w:p>
+    <w:p>
+      <w:pPr>
+        <w:pStyle w:val="Paragrafoelenco"/>
+        <w:numPr>
+          <w:ilvl w:val="0"/>
+          <w:numId w:val="3"/>
+        </w:numPr>
+        <w:jc w:val="both"/>
+        <w:rPr>
+          <w:rFonts w:ascii="Arial" w:hAnsi="Arial" w:cs="Arial"/>
+          <w:lang w:val="it-IT"/>
+        </w:rPr>
+      </w:pPr>
+      <w:r>
+        <w:rPr>
+          <w:rFonts w:ascii="Arial" w:hAnsi="Arial" w:cs="Arial"/>
+          <w:lang w:val="it-IT"/>
+        </w:rPr>
+        <w:t>Condivider</w:t>
+      </w:r>
+      <w:r>
+        <w:rPr>
+          <w:rFonts w:ascii="Arial" w:hAnsi="Arial" w:cs="Arial"/>
+          <w:lang w:val="it-IT"/>
+        </w:rPr>
+        <w:t>e</w:t>
+      </w:r>
+      <w:r>
+        <w:rPr>
+          <w:rFonts w:ascii="Arial" w:hAnsi="Arial" w:cs="Arial"/>
+          <w:lang w:val="it-IT"/>
+        </w:rPr>
+        <w:t xml:space="preserve"> la propria passione </w:t>
+      </w:r>
+      <w:r>
+        <w:rPr>
+          <w:rFonts w:ascii="Arial" w:hAnsi="Arial" w:cs="Arial"/>
+          <w:lang w:val="it-IT"/>
+        </w:rPr>
+        <w:t xml:space="preserve">per la cucina </w:t>
+      </w:r>
+      <w:r>
+        <w:rPr>
+          <w:rFonts w:ascii="Arial" w:hAnsi="Arial" w:cs="Arial"/>
+          <w:lang w:val="it-IT"/>
+        </w:rPr>
+        <w:t>aggiungendo</w:t>
+      </w:r>
+      <w:r>
+        <w:rPr>
+          <w:rFonts w:ascii="Arial" w:hAnsi="Arial" w:cs="Arial"/>
+          <w:lang w:val="it-IT"/>
+        </w:rPr>
+        <w:t xml:space="preserve"> le proprie</w:t>
+      </w:r>
+      <w:r>
+        <w:rPr>
+          <w:rFonts w:ascii="Arial" w:hAnsi="Arial" w:cs="Arial"/>
+          <w:lang w:val="it-IT"/>
+        </w:rPr>
+        <w:t xml:space="preserve"> ricette</w:t>
+      </w:r>
+    </w:p>
+    <w:p>
+      <w:pPr>
+        <w:jc w:val="both"/>
+        <w:rPr>
+          <w:rFonts w:ascii="Arial" w:hAnsi="Arial" w:cs="Arial"/>
+          <w:color w:val="4F81BD" w:themeColor="accent1"/>
+        </w:rPr>
+      </w:pPr>
+      <w:r>
+        <w:rPr>
+          <w:rFonts w:ascii="Arial" w:hAnsi="Arial" w:cs="Arial"/>
+          <w:color w:val="4F81BD" w:themeColor="accent1"/>
         </w:rPr>
         <w:t>Describe the main GOALS your app allows users to achieve</w:t>
       </w:r>
     </w:p>
     <w:p>
       <w:pPr>
+        <w:pStyle w:val="Paragrafoelenco"/>
+        <w:numPr>
+          <w:ilvl w:val="0"/>
+          <w:numId w:val="4"/>
+        </w:numPr>
         <w:jc w:val="both"/>
         <w:rPr>
           <w:rFonts w:ascii="Arial" w:hAnsi="Arial" w:cs="Arial"/>
-        </w:rPr>
-      </w:pPr>
-      <w:r>
-        <w:rPr>
-          <w:rFonts w:ascii="Arial" w:hAnsi="Arial" w:cs="Arial"/>
-        </w:rPr>
-        <w:t>(</w:t>
-      </w:r>
-      <w:r>
-        <w:rPr>
-          <w:rFonts w:ascii="Arial" w:hAnsi="Arial" w:cs="Arial"/>
-        </w:rPr>
-        <w:t>I</w:t>
-      </w:r>
-      <w:r>
-        <w:rPr>
-          <w:rFonts w:ascii="Arial" w:hAnsi="Arial" w:cs="Arial"/>
-        </w:rPr>
-        <w:t xml:space="preserve">f relevant) </w:t>
-      </w:r>
-      <w:r>
-        <w:rPr>
-          <w:rFonts w:ascii="Arial" w:hAnsi="Arial" w:cs="Arial"/>
-        </w:rPr>
-        <w:t>D</w:t>
-      </w:r>
-      <w:r>
-        <w:rPr>
-          <w:rFonts w:ascii="Arial" w:hAnsi="Arial" w:cs="Arial"/>
-        </w:rPr>
-        <w:t>ivide user needs through USER SEGMENTATION</w:t>
-      </w:r>
+          <w:lang w:val="it-IT"/>
+        </w:rPr>
+      </w:pPr>
+      <w:r>
+        <w:rPr>
+          <w:rFonts w:ascii="Arial" w:hAnsi="Arial" w:cs="Arial"/>
+          <w:lang w:val="it-IT"/>
+        </w:rPr>
+        <w:t>Ricerca</w:t>
+      </w:r>
+      <w:r>
+        <w:rPr>
+          <w:rFonts w:ascii="Arial" w:hAnsi="Arial" w:cs="Arial"/>
+          <w:lang w:val="it-IT"/>
+        </w:rPr>
+        <w:t>re</w:t>
+      </w:r>
+      <w:r>
+        <w:rPr>
+          <w:rFonts w:ascii="Arial" w:hAnsi="Arial" w:cs="Arial"/>
+          <w:lang w:val="it-IT"/>
+        </w:rPr>
+        <w:t xml:space="preserve"> </w:t>
+      </w:r>
+      <w:r>
+        <w:rPr>
+          <w:rFonts w:ascii="Arial" w:hAnsi="Arial" w:cs="Arial"/>
+          <w:lang w:val="it-IT"/>
+        </w:rPr>
+        <w:t xml:space="preserve">una ricetta </w:t>
+      </w:r>
+      <w:r>
+        <w:rPr>
+          <w:rFonts w:ascii="Arial" w:hAnsi="Arial" w:cs="Arial"/>
+          <w:lang w:val="it-IT"/>
+        </w:rPr>
+        <w:t>culinaria che si vuole realizzare</w:t>
+      </w:r>
+    </w:p>
+    <w:p>
+      <w:pPr>
+        <w:pStyle w:val="Paragrafoelenco"/>
+        <w:numPr>
+          <w:ilvl w:val="0"/>
+          <w:numId w:val="4"/>
+        </w:numPr>
+        <w:jc w:val="both"/>
+        <w:rPr>
+          <w:rFonts w:ascii="Arial" w:hAnsi="Arial" w:cs="Arial"/>
+          <w:lang w:val="it-IT"/>
+        </w:rPr>
+      </w:pPr>
+      <w:r>
+        <w:rPr>
+          <w:rFonts w:ascii="Arial" w:hAnsi="Arial" w:cs="Arial"/>
+          <w:lang w:val="it-IT"/>
+        </w:rPr>
+        <w:t>F</w:t>
+      </w:r>
+      <w:r>
+        <w:rPr>
+          <w:rFonts w:ascii="Arial" w:hAnsi="Arial" w:cs="Arial"/>
+          <w:lang w:val="it-IT"/>
+        </w:rPr>
+        <w:t>ornire tutte le informazioni utili allo svolgimento di una ricetta</w:t>
+      </w:r>
+    </w:p>
+    <w:p>
+      <w:pPr>
+        <w:pStyle w:val="Paragrafoelenco"/>
+        <w:jc w:val="both"/>
+        <w:rPr>
+          <w:rFonts w:ascii="Arial" w:hAnsi="Arial" w:cs="Arial"/>
+          <w:lang w:val="it-IT"/>
+        </w:rPr>
+      </w:pPr>
+    </w:p>
+    <w:p>
+      <w:pPr>
+        <w:jc w:val="both"/>
+        <w:rPr>
+          <w:rFonts w:ascii="Arial" w:hAnsi="Arial" w:cs="Arial"/>
+          <w:lang w:val="it-IT"/>
+        </w:rPr>
+      </w:pPr>
+      <w:r>
+        <w:rPr>
+          <w:rFonts w:ascii="Arial" w:hAnsi="Arial" w:cs="Arial"/>
+          <w:lang w:val="it-IT"/>
+        </w:rPr>
+        <w:t xml:space="preserve">Il principale obiettivo che TFPF </w:t>
+      </w:r>
+      <w:proofErr w:type="spellStart"/>
+      <w:r>
+        <w:rPr>
+          <w:rFonts w:ascii="Arial" w:hAnsi="Arial" w:cs="Arial"/>
+          <w:lang w:val="it-IT"/>
+        </w:rPr>
+        <w:t>recipes</w:t>
+      </w:r>
+      <w:proofErr w:type="spellEnd"/>
+      <w:r>
+        <w:rPr>
+          <w:rFonts w:ascii="Arial" w:hAnsi="Arial" w:cs="Arial"/>
+          <w:lang w:val="it-IT"/>
+        </w:rPr>
+        <w:t xml:space="preserve"> si pone è quello di andare in contro a tutte quelle persone, sia che non abbiano molta dimestichezza con la cucina sia che la abbiano, fornendo loro tutte le informazioni per la buona riuscita di una pietanza, inoltre un altro obiettivo è quello di permettere a chiunque di condividere la propria passione per la cucina aggiungendo le proprie ricette al nostro ricettario e facendo </w:t>
+      </w:r>
+      <w:proofErr w:type="spellStart"/>
+      <w:r>
+        <w:rPr>
+          <w:rFonts w:ascii="Arial" w:hAnsi="Arial" w:cs="Arial"/>
+          <w:lang w:val="it-IT"/>
+        </w:rPr>
+        <w:t>cosi</w:t>
+      </w:r>
+      <w:proofErr w:type="spellEnd"/>
+      <w:r>
+        <w:rPr>
+          <w:rFonts w:ascii="Arial" w:hAnsi="Arial" w:cs="Arial"/>
+          <w:lang w:val="it-IT"/>
+        </w:rPr>
+        <w:t xml:space="preserve"> aumentare ancora di più il numero di pietanze realizzabili tramite TFPF </w:t>
+      </w:r>
+      <w:proofErr w:type="spellStart"/>
+      <w:r>
+        <w:rPr>
+          <w:rFonts w:ascii="Arial" w:hAnsi="Arial" w:cs="Arial"/>
+          <w:lang w:val="it-IT"/>
+        </w:rPr>
+        <w:t>recipes</w:t>
+      </w:r>
+      <w:proofErr w:type="spellEnd"/>
+      <w:r>
+        <w:rPr>
+          <w:rFonts w:ascii="Arial" w:hAnsi="Arial" w:cs="Arial"/>
+          <w:lang w:val="it-IT"/>
+        </w:rPr>
+        <w:t>.</w:t>
+      </w:r>
+    </w:p>
+    <w:p>
+      <w:pPr>
+        <w:jc w:val="both"/>
+        <w:rPr>
+          <w:rFonts w:ascii="Arial" w:hAnsi="Arial" w:cs="Arial"/>
+          <w:lang w:val="it-IT"/>
+        </w:rPr>
+      </w:pPr>
+    </w:p>
+    <w:p>
+      <w:pPr>
+        <w:jc w:val="both"/>
+        <w:rPr>
+          <w:rFonts w:ascii="Arial" w:hAnsi="Arial" w:cs="Arial"/>
+          <w:color w:val="4F81BD" w:themeColor="accent1"/>
+        </w:rPr>
+      </w:pPr>
+      <w:r>
+        <w:rPr>
+          <w:rFonts w:ascii="Arial" w:hAnsi="Arial" w:cs="Arial"/>
+          <w:color w:val="4F81BD" w:themeColor="accent1"/>
+        </w:rPr>
+        <w:t>(If relevant) Divide user needs through USER SEGMENTATION</w:t>
+      </w:r>
+    </w:p>
+    <w:p>
+      <w:pPr>
+        <w:jc w:val="both"/>
+        <w:rPr>
+          <w:rFonts w:ascii="Arial" w:hAnsi="Arial" w:cs="Arial"/>
+          <w:u w:val="single"/>
+        </w:rPr>
+      </w:pPr>
     </w:p>
     <w:p>
       <w:pPr>
@@ -1947,39 +2401,316 @@
         <w:jc w:val="both"/>
         <w:rPr>
           <w:rFonts w:ascii="Arial" w:hAnsi="Arial" w:cs="Arial"/>
-        </w:rPr>
-      </w:pPr>
-      <w:r>
-        <w:rPr>
-          <w:rFonts w:ascii="Arial" w:hAnsi="Arial" w:cs="Arial"/>
+          <w:lang w:val="it-IT"/>
+        </w:rPr>
+      </w:pPr>
+      <w:r>
+        <w:rPr>
+          <w:rFonts w:ascii="Arial" w:hAnsi="Arial" w:cs="Arial"/>
+          <w:lang w:val="it-IT"/>
         </w:rPr>
         <w:t>User</w:t>
       </w:r>
       <w:r>
         <w:rPr>
           <w:rFonts w:ascii="Arial" w:hAnsi="Arial" w:cs="Arial"/>
-        </w:rPr>
-        <w:t xml:space="preserve"> Research</w:t>
-      </w:r>
+          <w:lang w:val="it-IT"/>
+        </w:rPr>
+        <w:t xml:space="preserve"> </w:t>
+      </w:r>
+      <w:proofErr w:type="spellStart"/>
+      <w:r>
+        <w:rPr>
+          <w:rFonts w:ascii="Arial" w:hAnsi="Arial" w:cs="Arial"/>
+          <w:lang w:val="it-IT"/>
+        </w:rPr>
+        <w:t>Research</w:t>
+      </w:r>
+      <w:proofErr w:type="spellEnd"/>
     </w:p>
     <w:p>
       <w:pPr>
         <w:jc w:val="both"/>
         <w:rPr>
           <w:rFonts w:ascii="Arial" w:hAnsi="Arial" w:cs="Arial"/>
-        </w:rPr>
-      </w:pPr>
-      <w:r>
-        <w:rPr>
-          <w:rFonts w:ascii="Arial" w:hAnsi="Arial" w:cs="Arial"/>
-        </w:rPr>
-        <w:t>Describe</w:t>
-      </w:r>
-      <w:r>
-        <w:rPr>
-          <w:rFonts w:ascii="Arial" w:hAnsi="Arial" w:cs="Arial"/>
+          <w:lang w:val="it-IT"/>
+        </w:rPr>
+      </w:pPr>
+      <w:r>
+        <w:rPr>
+          <w:rFonts w:ascii="Arial" w:hAnsi="Arial" w:cs="Arial"/>
+          <w:lang w:val="it-IT"/>
+        </w:rPr>
+        <w:t xml:space="preserve">TFPF </w:t>
+      </w:r>
+      <w:proofErr w:type="spellStart"/>
+      <w:r>
+        <w:rPr>
+          <w:rFonts w:ascii="Arial" w:hAnsi="Arial" w:cs="Arial"/>
+          <w:lang w:val="it-IT"/>
+        </w:rPr>
+        <w:t>recipes</w:t>
+      </w:r>
+      <w:proofErr w:type="spellEnd"/>
+      <w:r>
+        <w:rPr>
+          <w:rFonts w:ascii="Arial" w:hAnsi="Arial" w:cs="Arial"/>
+          <w:lang w:val="it-IT"/>
+        </w:rPr>
+        <w:t xml:space="preserve"> vuole raggiungere </w:t>
+      </w:r>
+      <w:r>
+        <w:rPr>
+          <w:rFonts w:ascii="Arial" w:hAnsi="Arial" w:cs="Arial"/>
+          <w:lang w:val="it-IT"/>
+        </w:rPr>
+        <w:t xml:space="preserve">i suoi </w:t>
+      </w:r>
+      <w:r>
+        <w:rPr>
+          <w:rFonts w:ascii="Arial" w:hAnsi="Arial" w:cs="Arial"/>
+          <w:lang w:val="it-IT"/>
+        </w:rPr>
+        <w:t>obiettiv</w:t>
+      </w:r>
+      <w:r>
+        <w:rPr>
+          <w:rFonts w:ascii="Arial" w:hAnsi="Arial" w:cs="Arial"/>
+          <w:lang w:val="it-IT"/>
+        </w:rPr>
+        <w:t>i</w:t>
+      </w:r>
+      <w:r>
+        <w:rPr>
+          <w:rFonts w:ascii="Arial" w:hAnsi="Arial" w:cs="Arial"/>
+          <w:lang w:val="it-IT"/>
+        </w:rPr>
+        <w:t xml:space="preserve"> fornendo un ambiente </w:t>
+      </w:r>
+      <w:r>
+        <w:rPr>
+          <w:rFonts w:ascii="Arial" w:hAnsi="Arial" w:cs="Arial"/>
+          <w:lang w:val="it-IT"/>
+        </w:rPr>
+        <w:t>molto semplice ed intuitivo da utilizzare, vista l’</w:t>
+      </w:r>
+      <w:r>
+        <w:rPr>
+          <w:rFonts w:ascii="Arial" w:hAnsi="Arial" w:cs="Arial"/>
+          <w:lang w:val="it-IT"/>
+        </w:rPr>
+        <w:t>ampia</w:t>
+      </w:r>
+      <w:r>
+        <w:rPr>
+          <w:rFonts w:ascii="Arial" w:hAnsi="Arial" w:cs="Arial"/>
+          <w:lang w:val="it-IT"/>
+        </w:rPr>
+        <w:t xml:space="preserve"> diversità di utenti che ne faranno uso</w:t>
+      </w:r>
+      <w:r>
+        <w:rPr>
+          <w:rFonts w:ascii="Arial" w:hAnsi="Arial" w:cs="Arial"/>
+          <w:lang w:val="it-IT"/>
+        </w:rPr>
+        <w:t>.</w:t>
+      </w:r>
+      <w:r>
+        <w:rPr>
+          <w:rFonts w:ascii="Arial" w:hAnsi="Arial" w:cs="Arial"/>
+          <w:lang w:val="it-IT"/>
         </w:rPr>
         <w:t xml:space="preserve"> </w:t>
+      </w:r>
+    </w:p>
+    <w:p>
+      <w:pPr>
+        <w:jc w:val="both"/>
+        <w:rPr>
+          <w:rFonts w:ascii="Arial" w:hAnsi="Arial" w:cs="Arial"/>
+          <w:lang w:val="it-IT"/>
+        </w:rPr>
+      </w:pPr>
+      <w:r>
+        <w:rPr>
+          <w:rFonts w:ascii="Arial" w:hAnsi="Arial" w:cs="Arial"/>
+          <w:lang w:val="it-IT"/>
+        </w:rPr>
+        <w:t>L</w:t>
+      </w:r>
+      <w:r>
+        <w:rPr>
+          <w:rFonts w:ascii="Arial" w:hAnsi="Arial" w:cs="Arial"/>
+          <w:lang w:val="it-IT"/>
+        </w:rPr>
+        <w:t>a maggior parte de</w:t>
+      </w:r>
+      <w:r>
+        <w:rPr>
+          <w:rFonts w:ascii="Arial" w:hAnsi="Arial" w:cs="Arial"/>
+          <w:lang w:val="it-IT"/>
+        </w:rPr>
+        <w:t>gl</w:t>
+      </w:r>
+      <w:r>
+        <w:rPr>
+          <w:rFonts w:ascii="Arial" w:hAnsi="Arial" w:cs="Arial"/>
+          <w:lang w:val="it-IT"/>
+        </w:rPr>
+        <w:t xml:space="preserve">i </w:t>
+      </w:r>
+      <w:r>
+        <w:rPr>
+          <w:rFonts w:ascii="Arial" w:hAnsi="Arial" w:cs="Arial"/>
+          <w:lang w:val="it-IT"/>
+        </w:rPr>
+        <w:t>utenti</w:t>
+      </w:r>
+      <w:r>
+        <w:rPr>
+          <w:rFonts w:ascii="Arial" w:hAnsi="Arial" w:cs="Arial"/>
+          <w:lang w:val="it-IT"/>
+        </w:rPr>
+        <w:t xml:space="preserve"> </w:t>
+      </w:r>
+      <w:r>
+        <w:rPr>
+          <w:rFonts w:ascii="Arial" w:hAnsi="Arial" w:cs="Arial"/>
+          <w:lang w:val="it-IT"/>
+        </w:rPr>
+        <w:t xml:space="preserve">non hanno necessariamente </w:t>
+      </w:r>
+      <w:r>
+        <w:rPr>
+          <w:rFonts w:ascii="Arial" w:hAnsi="Arial" w:cs="Arial"/>
+          <w:lang w:val="it-IT"/>
+        </w:rPr>
+        <w:t xml:space="preserve">molta </w:t>
+      </w:r>
+      <w:proofErr w:type="spellStart"/>
+      <w:r>
+        <w:rPr>
+          <w:rFonts w:ascii="Arial" w:hAnsi="Arial" w:cs="Arial"/>
+          <w:lang w:val="it-IT"/>
+        </w:rPr>
+        <w:t>dimistichezza</w:t>
+      </w:r>
+      <w:proofErr w:type="spellEnd"/>
+      <w:r>
+        <w:rPr>
+          <w:rFonts w:ascii="Arial" w:hAnsi="Arial" w:cs="Arial"/>
+          <w:lang w:val="it-IT"/>
+        </w:rPr>
+        <w:t xml:space="preserve"> con la tecnologia</w:t>
+      </w:r>
+      <w:r>
+        <w:rPr>
+          <w:rFonts w:ascii="Arial" w:hAnsi="Arial" w:cs="Arial"/>
+          <w:lang w:val="it-IT"/>
+        </w:rPr>
+        <w:t>,</w:t>
+      </w:r>
+      <w:r>
+        <w:rPr>
+          <w:rFonts w:ascii="Arial" w:hAnsi="Arial" w:cs="Arial"/>
+          <w:lang w:val="it-IT"/>
+        </w:rPr>
+        <w:t xml:space="preserve"> </w:t>
+      </w:r>
+      <w:r>
+        <w:rPr>
+          <w:rFonts w:ascii="Arial" w:hAnsi="Arial" w:cs="Arial"/>
+          <w:lang w:val="it-IT"/>
+        </w:rPr>
+        <w:t xml:space="preserve">di fatti saranno molteplici le categorie a cui </w:t>
+      </w:r>
+      <w:r>
+        <w:rPr>
+          <w:rFonts w:ascii="Arial" w:hAnsi="Arial" w:cs="Arial"/>
+          <w:lang w:val="it-IT"/>
+        </w:rPr>
+        <w:t xml:space="preserve">la nostra applicazione </w:t>
+      </w:r>
+      <w:r>
+        <w:rPr>
+          <w:rFonts w:ascii="Arial" w:hAnsi="Arial" w:cs="Arial"/>
+          <w:lang w:val="it-IT"/>
+        </w:rPr>
+        <w:t>si rivolg</w:t>
+      </w:r>
+      <w:r>
+        <w:rPr>
+          <w:rFonts w:ascii="Arial" w:hAnsi="Arial" w:cs="Arial"/>
+          <w:lang w:val="it-IT"/>
+        </w:rPr>
+        <w:t>e</w:t>
+      </w:r>
+      <w:r>
+        <w:rPr>
+          <w:rFonts w:ascii="Arial" w:hAnsi="Arial" w:cs="Arial"/>
+          <w:lang w:val="it-IT"/>
+        </w:rPr>
+        <w:t>, andando per esempio dallo studente fuori sede fino ad arrivare alla madre di famiglia</w:t>
+      </w:r>
+      <w:r>
+        <w:rPr>
+          <w:rFonts w:ascii="Arial" w:hAnsi="Arial" w:cs="Arial"/>
+          <w:lang w:val="it-IT"/>
+        </w:rPr>
+        <w:t>.</w:t>
+      </w:r>
+    </w:p>
+    <w:p>
+      <w:pPr>
+        <w:jc w:val="both"/>
+        <w:rPr>
+          <w:rFonts w:ascii="Arial" w:hAnsi="Arial" w:cs="Arial"/>
+          <w:lang w:val="it-IT"/>
+        </w:rPr>
+      </w:pPr>
+      <w:r>
+        <w:rPr>
+          <w:rFonts w:ascii="Arial" w:hAnsi="Arial" w:cs="Arial"/>
+          <w:lang w:val="it-IT"/>
+        </w:rPr>
+        <w:t xml:space="preserve">La durata </w:t>
+      </w:r>
+      <w:r>
+        <w:rPr>
+          <w:rFonts w:ascii="Arial" w:hAnsi="Arial" w:cs="Arial"/>
+          <w:lang w:val="it-IT"/>
+        </w:rPr>
+        <w:t>di una</w:t>
+      </w:r>
+      <w:r>
+        <w:rPr>
+          <w:rFonts w:ascii="Arial" w:hAnsi="Arial" w:cs="Arial"/>
+          <w:lang w:val="it-IT"/>
+        </w:rPr>
+        <w:t xml:space="preserve"> tipica sessione utente </w:t>
+      </w:r>
+      <w:r>
+        <w:rPr>
+          <w:rFonts w:ascii="Arial" w:hAnsi="Arial" w:cs="Arial"/>
+          <w:lang w:val="it-IT"/>
+        </w:rPr>
+        <w:t xml:space="preserve">sarà direttamente proporzionale alla difficoltà della ricetta, questo perché l’applicazione vuole accompagnare passo </w:t>
+      </w:r>
+      <w:proofErr w:type="spellStart"/>
+      <w:r>
+        <w:rPr>
+          <w:rFonts w:ascii="Arial" w:hAnsi="Arial" w:cs="Arial"/>
+          <w:lang w:val="it-IT"/>
+        </w:rPr>
+        <w:t>passo</w:t>
+      </w:r>
+      <w:proofErr w:type="spellEnd"/>
+      <w:r>
+        <w:rPr>
+          <w:rFonts w:ascii="Arial" w:hAnsi="Arial" w:cs="Arial"/>
+          <w:lang w:val="it-IT"/>
+        </w:rPr>
+        <w:t xml:space="preserve"> l’utente verso la realizzazione del piatto scelto.</w:t>
       </w:r>
     </w:p>
     <w:p>
@@ -1988,11 +2719,24 @@
         <w:jc w:val="both"/>
         <w:rPr>
           <w:rFonts w:ascii="Arial" w:hAnsi="Arial" w:cs="Arial"/>
-        </w:rPr>
-      </w:pPr>
-    </w:p>
-    <w:p/>
-    <w:p/>
+          <w:lang w:val="it-IT"/>
+        </w:rPr>
+      </w:pPr>
+    </w:p>
+    <w:p>
+      <w:pPr>
+        <w:rPr>
+          <w:lang w:val="it-IT"/>
+        </w:rPr>
+      </w:pPr>
+    </w:p>
+    <w:p>
+      <w:pPr>
+        <w:rPr>
+          <w:lang w:val="it-IT"/>
+        </w:rPr>
+      </w:pPr>
+    </w:p>
     <w:p>
       <w:pPr>
         <w:pStyle w:val="Titolo1"/>
@@ -2005,7 +2749,6 @@
         <w:rPr>
           <w:rFonts w:ascii="Arial" w:hAnsi="Arial" w:cs="Arial"/>
         </w:rPr>
-        <w:lastRenderedPageBreak/>
         <w:t>Pe</w:t>
       </w:r>
       <w:r>
@@ -2021,6 +2764,7 @@
         <w:t>sonas</w:t>
       </w:r>
     </w:p>
+    <w:p/>
     <w:p/>
     <w:p>
       <w:pPr>
@@ -2080,6 +2824,7 @@
             <w:pPr>
               <w:rPr>
                 <w:rFonts w:ascii="Arial" w:hAnsi="Arial" w:cs="Arial"/>
+                <w:u w:val="single"/>
               </w:rPr>
             </w:pPr>
             <w:r>
@@ -2118,6 +2863,13 @@
                 <w:sz w:val="22"/>
               </w:rPr>
               <w:t xml:space="preserve"> </w:t>
+            </w:r>
+            <w:r>
+              <w:rPr>
+                <w:rFonts w:ascii="Arial" w:hAnsi="Arial" w:cs="Arial"/>
+                <w:sz w:val="22"/>
+              </w:rPr>
+              <w:t>anni</w:t>
             </w:r>
           </w:p>
         </w:tc>
@@ -2298,7 +3050,23 @@
                 <w:rFonts w:ascii="Arial" w:hAnsi="Arial" w:cs="Arial"/>
                 <w:sz w:val="22"/>
               </w:rPr>
-              <w:t>olta confidenza con la tecnologia, possiede un Iphone 5</w:t>
+              <w:t xml:space="preserve">olta confidenza con la tecnologia, possiede un </w:t>
+            </w:r>
+            <w:proofErr w:type="spellStart"/>
+            <w:r>
+              <w:rPr>
+                <w:rFonts w:ascii="Arial" w:hAnsi="Arial" w:cs="Arial"/>
+                <w:sz w:val="22"/>
+              </w:rPr>
+              <w:t>Iphone</w:t>
+            </w:r>
+            <w:proofErr w:type="spellEnd"/>
+            <w:r>
+              <w:rPr>
+                <w:rFonts w:ascii="Arial" w:hAnsi="Arial" w:cs="Arial"/>
+                <w:sz w:val="22"/>
+              </w:rPr>
+              <w:t xml:space="preserve"> 5</w:t>
             </w:r>
           </w:p>
         </w:tc>
@@ -2341,6 +3109,7 @@
           <w:rFonts w:ascii="Arial" w:eastAsia="Arial" w:hAnsi="Arial" w:cs="Arial"/>
           <w:noProof/>
           <w:color w:val="000000"/>
+          <w:lang w:val="it-IT"/>
         </w:rPr>
         <w:t xml:space="preserve"> </w:t>
       </w:r>
@@ -2403,6 +3172,15 @@
           <w:lang w:val="it-IT"/>
         </w:rPr>
       </w:pPr>
+    </w:p>
+    <w:p>
+      <w:pPr>
+        <w:ind w:right="104"/>
+        <w:rPr>
+          <w:rFonts w:ascii="Arial" w:hAnsi="Arial" w:cs="Arial"/>
+          <w:lang w:val="it-IT"/>
+        </w:rPr>
+      </w:pPr>
       <w:r>
         <w:rPr>
           <w:rFonts w:ascii="Arial" w:hAnsi="Arial" w:cs="Arial"/>
@@ -2480,6 +3258,7 @@
           <w:rFonts w:ascii="Arial" w:hAnsi="Arial" w:cs="Arial"/>
           <w:b/>
           <w:bCs/>
+          <w:lang w:val="it-IT"/>
         </w:rPr>
       </w:pPr>
     </w:p>
@@ -2489,6 +3268,17 @@
           <w:rFonts w:ascii="Arial" w:hAnsi="Arial" w:cs="Arial"/>
           <w:b/>
           <w:bCs/>
+          <w:lang w:val="it-IT"/>
+        </w:rPr>
+      </w:pPr>
+    </w:p>
+    <w:p>
+      <w:pPr>
+        <w:rPr>
+          <w:rFonts w:ascii="Arial" w:hAnsi="Arial" w:cs="Arial"/>
+          <w:b/>
+          <w:bCs/>
+          <w:lang w:val="it-IT"/>
         </w:rPr>
       </w:pPr>
     </w:p>
@@ -2589,6 +3379,13 @@
               </w:rPr>
               <w:t xml:space="preserve"> </w:t>
             </w:r>
+            <w:r>
+              <w:rPr>
+                <w:rFonts w:ascii="Arial" w:hAnsi="Arial" w:cs="Arial"/>
+                <w:sz w:val="22"/>
+              </w:rPr>
+              <w:t>anni</w:t>
+            </w:r>
           </w:p>
         </w:tc>
         <w:tc>
@@ -2770,7 +3567,25 @@
                 <w:bCs/>
                 <w:sz w:val="22"/>
               </w:rPr>
-              <w:t>Ha una grande conoscenza informatica, possiede un Iphone 12 pro max</w:t>
+              <w:t xml:space="preserve">Ha una grande conoscenza informatica, possiede un </w:t>
+            </w:r>
+            <w:proofErr w:type="spellStart"/>
+            <w:r>
+              <w:rPr>
+                <w:rFonts w:ascii="Arial" w:hAnsi="Arial" w:cs="Arial"/>
+                <w:bCs/>
+                <w:sz w:val="22"/>
+              </w:rPr>
+              <w:t>Iphone</w:t>
+            </w:r>
+            <w:proofErr w:type="spellEnd"/>
+            <w:r>
+              <w:rPr>
+                <w:rFonts w:ascii="Arial" w:hAnsi="Arial" w:cs="Arial"/>
+                <w:bCs/>
+                <w:sz w:val="22"/>
+              </w:rPr>
+              <w:t xml:space="preserve"> 12 pro max</w:t>
             </w:r>
           </w:p>
         </w:tc>
@@ -2862,11 +3677,21 @@
       <w:pPr>
         <w:rPr>
           <w:rFonts w:ascii="Arial" w:hAnsi="Arial" w:cs="Arial"/>
-        </w:rPr>
-      </w:pPr>
-      <w:r>
-        <w:rPr>
-          <w:rFonts w:ascii="Arial" w:hAnsi="Arial" w:cs="Arial"/>
+          <w:lang w:val="it-IT"/>
+        </w:rPr>
+      </w:pPr>
+    </w:p>
+    <w:p>
+      <w:pPr>
+        <w:rPr>
+          <w:rFonts w:ascii="Arial" w:hAnsi="Arial" w:cs="Arial"/>
+          <w:lang w:val="it-IT"/>
+        </w:rPr>
+      </w:pPr>
+      <w:r>
+        <w:rPr>
+          <w:rFonts w:ascii="Arial" w:hAnsi="Arial" w:cs="Arial"/>
+          <w:lang w:val="it-IT"/>
         </w:rPr>
         <w:t>Giorgio, studente universitario, vive lontano dalla propria famiglia.</w:t>
       </w:r>
@@ -2875,11 +3700,13 @@
       <w:pPr>
         <w:rPr>
           <w:rFonts w:ascii="Arial" w:hAnsi="Arial" w:cs="Arial"/>
-        </w:rPr>
-      </w:pPr>
-      <w:r>
-        <w:rPr>
-          <w:rFonts w:ascii="Arial" w:hAnsi="Arial" w:cs="Arial"/>
+          <w:lang w:val="it-IT"/>
+        </w:rPr>
+      </w:pPr>
+      <w:r>
+        <w:rPr>
+          <w:rFonts w:ascii="Arial" w:hAnsi="Arial" w:cs="Arial"/>
+          <w:lang w:val="it-IT"/>
         </w:rPr>
         <w:t>A causa dello studio non ha molto tempo da dedicare alla cucina ma nei giorni in cui è meno impegnato si concede del tempo ai fornelli per coltivare la sua passione culinaria.</w:t>
       </w:r>
@@ -2888,6 +3715,55 @@
       <w:pPr>
         <w:rPr>
           <w:rFonts w:ascii="Arial" w:hAnsi="Arial" w:cs="Arial"/>
+          <w:lang w:val="it-IT"/>
+        </w:rPr>
+      </w:pPr>
+    </w:p>
+    <w:p>
+      <w:pPr>
+        <w:rPr>
+          <w:rFonts w:ascii="Arial" w:hAnsi="Arial" w:cs="Arial"/>
+          <w:lang w:val="it-IT"/>
+        </w:rPr>
+      </w:pPr>
+    </w:p>
+    <w:p>
+      <w:pPr>
+        <w:rPr>
+          <w:rFonts w:ascii="Arial" w:hAnsi="Arial" w:cs="Arial"/>
+          <w:lang w:val="it-IT"/>
+        </w:rPr>
+      </w:pPr>
+    </w:p>
+    <w:p>
+      <w:pPr>
+        <w:rPr>
+          <w:rFonts w:ascii="Arial" w:hAnsi="Arial" w:cs="Arial"/>
+          <w:lang w:val="it-IT"/>
+        </w:rPr>
+      </w:pPr>
+    </w:p>
+    <w:p>
+      <w:pPr>
+        <w:rPr>
+          <w:rFonts w:ascii="Arial" w:hAnsi="Arial" w:cs="Arial"/>
+          <w:lang w:val="it-IT"/>
+        </w:rPr>
+      </w:pPr>
+    </w:p>
+    <w:p>
+      <w:pPr>
+        <w:rPr>
+          <w:rFonts w:ascii="Arial" w:hAnsi="Arial" w:cs="Arial"/>
+          <w:lang w:val="it-IT"/>
+        </w:rPr>
+      </w:pPr>
+    </w:p>
+    <w:p>
+      <w:pPr>
+        <w:rPr>
+          <w:rFonts w:ascii="Arial" w:hAnsi="Arial" w:cs="Arial"/>
+          <w:lang w:val="it-IT"/>
         </w:rPr>
       </w:pPr>
     </w:p>
@@ -2905,7 +3781,15 @@
           <w:b/>
           <w:bCs/>
         </w:rPr>
-        <w:t>Franco</w:t>
+        <w:t>Franc</w:t>
+      </w:r>
+      <w:r>
+        <w:rPr>
+          <w:rFonts w:ascii="Arial" w:hAnsi="Arial" w:cs="Arial"/>
+          <w:b/>
+          <w:bCs/>
+        </w:rPr>
+        <w:t>o</w:t>
       </w:r>
     </w:p>
     <w:p>
@@ -2987,6 +3871,13 @@
               </w:rPr>
               <w:t xml:space="preserve"> </w:t>
             </w:r>
+            <w:r>
+              <w:rPr>
+                <w:rFonts w:ascii="Arial" w:hAnsi="Arial" w:cs="Arial"/>
+                <w:sz w:val="22"/>
+              </w:rPr>
+              <w:t>anni</w:t>
+            </w:r>
           </w:p>
         </w:tc>
         <w:tc>
@@ -3030,7 +3921,7 @@
                 <w:rFonts w:ascii="Arial" w:hAnsi="Arial" w:cs="Arial"/>
                 <w:sz w:val="22"/>
               </w:rPr>
-              <w:t>Modello</w:t>
+              <w:t>Atleta</w:t>
             </w:r>
             <w:r>
               <w:rPr>
@@ -3114,8 +4005,16 @@
             <w:r>
               <w:rPr>
                 <w:rFonts w:ascii="Arial" w:hAnsi="Arial" w:cs="Arial"/>
+                <w:b/>
                 <w:sz w:val="22"/>
               </w:rPr>
+              <w:t xml:space="preserve"> </w:t>
+            </w:r>
+            <w:r>
+              <w:rPr>
+                <w:rFonts w:ascii="Arial" w:hAnsi="Arial" w:cs="Arial"/>
+                <w:sz w:val="22"/>
+              </w:rPr>
               <w:t>Instagram,</w:t>
             </w:r>
             <w:r>
@@ -3130,8 +4029,17 @@
                 <w:rFonts w:ascii="Arial" w:hAnsi="Arial" w:cs="Arial"/>
                 <w:sz w:val="22"/>
               </w:rPr>
-              <w:t>WhatsApp, TikTok</w:t>
-            </w:r>
+              <w:t xml:space="preserve">WhatsApp, </w:t>
+            </w:r>
+            <w:proofErr w:type="spellStart"/>
+            <w:r>
+              <w:rPr>
+                <w:rFonts w:ascii="Arial" w:hAnsi="Arial" w:cs="Arial"/>
+                <w:sz w:val="22"/>
+              </w:rPr>
+              <w:t>TikTok</w:t>
+            </w:r>
+            <w:proofErr w:type="spellEnd"/>
             <w:r>
               <w:rPr>
                 <w:rFonts w:ascii="Arial" w:hAnsi="Arial" w:cs="Arial"/>
@@ -3336,7 +4244,21 @@
           <w:rFonts w:ascii="Arial" w:hAnsi="Arial" w:cs="Arial"/>
           <w:lang w:val="it-IT"/>
         </w:rPr>
-        <w:t xml:space="preserve"> Non essendo un grande esperto in cucina, ha bisogno di ricette che gli spieghino tutti i passaggi passo passo.</w:t>
+        <w:t xml:space="preserve"> Non essendo un grande esperto in cucina, ha bisogno di ricette che gli spieghino tutti i passaggi </w:t>
+      </w:r>
+      <w:r>
+        <w:rPr>
+          <w:rFonts w:ascii="Arial" w:hAnsi="Arial" w:cs="Arial"/>
+          <w:lang w:val="it-IT"/>
+        </w:rPr>
+        <w:t>in modo facile e dettagliato</w:t>
+      </w:r>
+      <w:r>
+        <w:rPr>
+          <w:rFonts w:ascii="Arial" w:hAnsi="Arial" w:cs="Arial"/>
+          <w:lang w:val="it-IT"/>
+        </w:rPr>
+        <w:t>.</w:t>
       </w:r>
       <w:r>
         <w:rPr>
@@ -4597,75 +5519,6 @@
       </w:r>
     </w:p>
   </w:footnote>
-  <w:footnote w:id="1">
-    <w:p>
-      <w:pPr>
-        <w:pStyle w:val="Testonotaapidipagina"/>
-        <w:rPr>
-          <w:rFonts w:asciiTheme="minorHAnsi" w:hAnsiTheme="minorHAnsi" w:cstheme="minorHAnsi"/>
-        </w:rPr>
-      </w:pPr>
-      <w:r>
-        <w:rPr>
-          <w:rStyle w:val="Rimandonotaapidipagina"/>
-          <w:rFonts w:asciiTheme="minorHAnsi" w:hAnsiTheme="minorHAnsi" w:cstheme="minorHAnsi"/>
-        </w:rPr>
-        <w:footnoteRef/>
-      </w:r>
-      <w:r>
-        <w:rPr>
-          <w:rFonts w:asciiTheme="minorHAnsi" w:hAnsiTheme="minorHAnsi" w:cstheme="minorHAnsi"/>
-        </w:rPr>
-        <w:t xml:space="preserve"> REMOVE THE FOOTNOTE: The max length of this document is 20 pages</w:t>
-      </w:r>
-    </w:p>
-  </w:footnote>
-  <w:footnote w:id="2">
-    <w:p>
-      <w:pPr>
-        <w:pStyle w:val="Testonotaapidipagina"/>
-        <w:rPr>
-          <w:rFonts w:asciiTheme="minorHAnsi" w:hAnsiTheme="minorHAnsi" w:cstheme="minorHAnsi"/>
-        </w:rPr>
-      </w:pPr>
-      <w:r>
-        <w:rPr>
-          <w:rStyle w:val="Rimandonotaapidipagina"/>
-          <w:rFonts w:asciiTheme="minorHAnsi" w:hAnsiTheme="minorHAnsi" w:cstheme="minorHAnsi"/>
-        </w:rPr>
-        <w:footnoteRef/>
-      </w:r>
-      <w:r>
-        <w:rPr>
-          <w:rFonts w:asciiTheme="minorHAnsi" w:hAnsiTheme="minorHAnsi" w:cstheme="minorHAnsi"/>
-        </w:rPr>
-        <w:t xml:space="preserve"> REMOVE THE FOOTNOTE: The structure of this document is fixed, it cannot be changed in any way</w:t>
-      </w:r>
-    </w:p>
-  </w:footnote>
-  <w:footnote w:id="3">
-    <w:p>
-      <w:pPr>
-        <w:pStyle w:val="Testonotaapidipagina"/>
-        <w:rPr>
-          <w:rFonts w:ascii="Arial" w:hAnsi="Arial" w:cs="Arial"/>
-        </w:rPr>
-      </w:pPr>
-      <w:r>
-        <w:rPr>
-          <w:rStyle w:val="Rimandonotaapidipagina"/>
-          <w:rFonts w:asciiTheme="minorHAnsi" w:hAnsiTheme="minorHAnsi" w:cstheme="minorHAnsi"/>
-        </w:rPr>
-        <w:footnoteRef/>
-      </w:r>
-      <w:r>
-        <w:rPr>
-          <w:rFonts w:asciiTheme="minorHAnsi" w:hAnsiTheme="minorHAnsi" w:cstheme="minorHAnsi"/>
-        </w:rPr>
-        <w:t xml:space="preserve"> REMOVE THE FOOTNOTE: The team leader is listed as first member in this table</w:t>
-      </w:r>
-    </w:p>
-  </w:footnote>
 </w:footnotes>
 </file>
 
@@ -4685,6 +5538,7 @@
         <w:lang w:val="en-GB"/>
       </w:rPr>
     </w:pPr>
+    <w:proofErr w:type="spellStart"/>
     <w:r>
       <w:rPr>
         <w:rFonts w:asciiTheme="minorHAnsi" w:hAnsiTheme="minorHAnsi" w:cstheme="minorHAnsi"/>
@@ -4692,7 +5546,57 @@
         <w:szCs w:val="20"/>
         <w:lang w:val="en-GB"/>
       </w:rPr>
-      <w:t>Applicazioni per dispositivi mobili - 201</w:t>
+      <w:t>Applicazioni</w:t>
+    </w:r>
+    <w:proofErr w:type="spellEnd"/>
+    <w:r>
+      <w:rPr>
+        <w:rFonts w:asciiTheme="minorHAnsi" w:hAnsiTheme="minorHAnsi" w:cstheme="minorHAnsi"/>
+        <w:sz w:val="20"/>
+        <w:szCs w:val="20"/>
+        <w:lang w:val="en-GB"/>
+      </w:rPr>
+      <w:t xml:space="preserve"> per </w:t>
+    </w:r>
+    <w:proofErr w:type="spellStart"/>
+    <w:r>
+      <w:rPr>
+        <w:rFonts w:asciiTheme="minorHAnsi" w:hAnsiTheme="minorHAnsi" w:cstheme="minorHAnsi"/>
+        <w:sz w:val="20"/>
+        <w:szCs w:val="20"/>
+        <w:lang w:val="en-GB"/>
+      </w:rPr>
+      <w:t>dispositivi</w:t>
+    </w:r>
+    <w:proofErr w:type="spellEnd"/>
+    <w:r>
+      <w:rPr>
+        <w:rFonts w:asciiTheme="minorHAnsi" w:hAnsiTheme="minorHAnsi" w:cstheme="minorHAnsi"/>
+        <w:sz w:val="20"/>
+        <w:szCs w:val="20"/>
+        <w:lang w:val="en-GB"/>
+      </w:rPr>
+      <w:t xml:space="preserve"> </w:t>
+    </w:r>
+    <w:proofErr w:type="spellStart"/>
+    <w:r>
+      <w:rPr>
+        <w:rFonts w:asciiTheme="minorHAnsi" w:hAnsiTheme="minorHAnsi" w:cstheme="minorHAnsi"/>
+        <w:sz w:val="20"/>
+        <w:szCs w:val="20"/>
+        <w:lang w:val="en-GB"/>
+      </w:rPr>
+      <w:t>mobili</w:t>
+    </w:r>
+    <w:proofErr w:type="spellEnd"/>
+    <w:r>
+      <w:rPr>
+        <w:rFonts w:asciiTheme="minorHAnsi" w:hAnsiTheme="minorHAnsi" w:cstheme="minorHAnsi"/>
+        <w:sz w:val="20"/>
+        <w:szCs w:val="20"/>
+        <w:lang w:val="en-GB"/>
+      </w:rPr>
+      <w:t xml:space="preserve"> - 201</w:t>
     </w:r>
     <w:r>
       <w:rPr>
@@ -5035,11 +5939,243 @@
       </w:rPr>
     </w:lvl>
   </w:abstractNum>
+  <w:abstractNum w:abstractNumId="2" w15:restartNumberingAfterBreak="0">
+    <w:nsid w:val="358B6021"/>
+    <w:multiLevelType w:val="hybridMultilevel"/>
+    <w:tmpl w:val="382A0B06"/>
+    <w:lvl w:ilvl="0" w:tplc="04100001">
+      <w:start w:val="1"/>
+      <w:numFmt w:val="bullet"/>
+      <w:lvlText w:val=""/>
+      <w:lvlJc w:val="left"/>
+      <w:pPr>
+        <w:ind w:left="720" w:hanging="360"/>
+      </w:pPr>
+      <w:rPr>
+        <w:rFonts w:ascii="Symbol" w:hAnsi="Symbol" w:hint="default"/>
+      </w:rPr>
+    </w:lvl>
+    <w:lvl w:ilvl="1" w:tplc="04100003" w:tentative="1">
+      <w:start w:val="1"/>
+      <w:numFmt w:val="bullet"/>
+      <w:lvlText w:val="o"/>
+      <w:lvlJc w:val="left"/>
+      <w:pPr>
+        <w:ind w:left="1440" w:hanging="360"/>
+      </w:pPr>
+      <w:rPr>
+        <w:rFonts w:ascii="Courier New" w:hAnsi="Courier New" w:cs="Courier New" w:hint="default"/>
+      </w:rPr>
+    </w:lvl>
+    <w:lvl w:ilvl="2" w:tplc="04100005" w:tentative="1">
+      <w:start w:val="1"/>
+      <w:numFmt w:val="bullet"/>
+      <w:lvlText w:val=""/>
+      <w:lvlJc w:val="left"/>
+      <w:pPr>
+        <w:ind w:left="2160" w:hanging="360"/>
+      </w:pPr>
+      <w:rPr>
+        <w:rFonts w:ascii="Wingdings" w:hAnsi="Wingdings" w:hint="default"/>
+      </w:rPr>
+    </w:lvl>
+    <w:lvl w:ilvl="3" w:tplc="04100001" w:tentative="1">
+      <w:start w:val="1"/>
+      <w:numFmt w:val="bullet"/>
+      <w:lvlText w:val=""/>
+      <w:lvlJc w:val="left"/>
+      <w:pPr>
+        <w:ind w:left="2880" w:hanging="360"/>
+      </w:pPr>
+      <w:rPr>
+        <w:rFonts w:ascii="Symbol" w:hAnsi="Symbol" w:hint="default"/>
+      </w:rPr>
+    </w:lvl>
+    <w:lvl w:ilvl="4" w:tplc="04100003" w:tentative="1">
+      <w:start w:val="1"/>
+      <w:numFmt w:val="bullet"/>
+      <w:lvlText w:val="o"/>
+      <w:lvlJc w:val="left"/>
+      <w:pPr>
+        <w:ind w:left="3600" w:hanging="360"/>
+      </w:pPr>
+      <w:rPr>
+        <w:rFonts w:ascii="Courier New" w:hAnsi="Courier New" w:cs="Courier New" w:hint="default"/>
+      </w:rPr>
+    </w:lvl>
+    <w:lvl w:ilvl="5" w:tplc="04100005" w:tentative="1">
+      <w:start w:val="1"/>
+      <w:numFmt w:val="bullet"/>
+      <w:lvlText w:val=""/>
+      <w:lvlJc w:val="left"/>
+      <w:pPr>
+        <w:ind w:left="4320" w:hanging="360"/>
+      </w:pPr>
+      <w:rPr>
+        <w:rFonts w:ascii="Wingdings" w:hAnsi="Wingdings" w:hint="default"/>
+      </w:rPr>
+    </w:lvl>
+    <w:lvl w:ilvl="6" w:tplc="04100001" w:tentative="1">
+      <w:start w:val="1"/>
+      <w:numFmt w:val="bullet"/>
+      <w:lvlText w:val=""/>
+      <w:lvlJc w:val="left"/>
+      <w:pPr>
+        <w:ind w:left="5040" w:hanging="360"/>
+      </w:pPr>
+      <w:rPr>
+        <w:rFonts w:ascii="Symbol" w:hAnsi="Symbol" w:hint="default"/>
+      </w:rPr>
+    </w:lvl>
+    <w:lvl w:ilvl="7" w:tplc="04100003" w:tentative="1">
+      <w:start w:val="1"/>
+      <w:numFmt w:val="bullet"/>
+      <w:lvlText w:val="o"/>
+      <w:lvlJc w:val="left"/>
+      <w:pPr>
+        <w:ind w:left="5760" w:hanging="360"/>
+      </w:pPr>
+      <w:rPr>
+        <w:rFonts w:ascii="Courier New" w:hAnsi="Courier New" w:cs="Courier New" w:hint="default"/>
+      </w:rPr>
+    </w:lvl>
+    <w:lvl w:ilvl="8" w:tplc="04100005" w:tentative="1">
+      <w:start w:val="1"/>
+      <w:numFmt w:val="bullet"/>
+      <w:lvlText w:val=""/>
+      <w:lvlJc w:val="left"/>
+      <w:pPr>
+        <w:ind w:left="6480" w:hanging="360"/>
+      </w:pPr>
+      <w:rPr>
+        <w:rFonts w:ascii="Wingdings" w:hAnsi="Wingdings" w:hint="default"/>
+      </w:rPr>
+    </w:lvl>
+  </w:abstractNum>
+  <w:abstractNum w:abstractNumId="3" w15:restartNumberingAfterBreak="0">
+    <w:nsid w:val="6CDE52A9"/>
+    <w:multiLevelType w:val="hybridMultilevel"/>
+    <w:tmpl w:val="AA02973A"/>
+    <w:lvl w:ilvl="0" w:tplc="04100001">
+      <w:start w:val="1"/>
+      <w:numFmt w:val="bullet"/>
+      <w:lvlText w:val=""/>
+      <w:lvlJc w:val="left"/>
+      <w:pPr>
+        <w:ind w:left="720" w:hanging="360"/>
+      </w:pPr>
+      <w:rPr>
+        <w:rFonts w:ascii="Symbol" w:hAnsi="Symbol" w:hint="default"/>
+      </w:rPr>
+    </w:lvl>
+    <w:lvl w:ilvl="1" w:tplc="04100003" w:tentative="1">
+      <w:start w:val="1"/>
+      <w:numFmt w:val="bullet"/>
+      <w:lvlText w:val="o"/>
+      <w:lvlJc w:val="left"/>
+      <w:pPr>
+        <w:ind w:left="1440" w:hanging="360"/>
+      </w:pPr>
+      <w:rPr>
+        <w:rFonts w:ascii="Courier New" w:hAnsi="Courier New" w:cs="Courier New" w:hint="default"/>
+      </w:rPr>
+    </w:lvl>
+    <w:lvl w:ilvl="2" w:tplc="04100005" w:tentative="1">
+      <w:start w:val="1"/>
+      <w:numFmt w:val="bullet"/>
+      <w:lvlText w:val=""/>
+      <w:lvlJc w:val="left"/>
+      <w:pPr>
+        <w:ind w:left="2160" w:hanging="360"/>
+      </w:pPr>
+      <w:rPr>
+        <w:rFonts w:ascii="Wingdings" w:hAnsi="Wingdings" w:hint="default"/>
+      </w:rPr>
+    </w:lvl>
+    <w:lvl w:ilvl="3" w:tplc="04100001" w:tentative="1">
+      <w:start w:val="1"/>
+      <w:numFmt w:val="bullet"/>
+      <w:lvlText w:val=""/>
+      <w:lvlJc w:val="left"/>
+      <w:pPr>
+        <w:ind w:left="2880" w:hanging="360"/>
+      </w:pPr>
+      <w:rPr>
+        <w:rFonts w:ascii="Symbol" w:hAnsi="Symbol" w:hint="default"/>
+      </w:rPr>
+    </w:lvl>
+    <w:lvl w:ilvl="4" w:tplc="04100003" w:tentative="1">
+      <w:start w:val="1"/>
+      <w:numFmt w:val="bullet"/>
+      <w:lvlText w:val="o"/>
+      <w:lvlJc w:val="left"/>
+      <w:pPr>
+        <w:ind w:left="3600" w:hanging="360"/>
+      </w:pPr>
+      <w:rPr>
+        <w:rFonts w:ascii="Courier New" w:hAnsi="Courier New" w:cs="Courier New" w:hint="default"/>
+      </w:rPr>
+    </w:lvl>
+    <w:lvl w:ilvl="5" w:tplc="04100005" w:tentative="1">
+      <w:start w:val="1"/>
+      <w:numFmt w:val="bullet"/>
+      <w:lvlText w:val=""/>
+      <w:lvlJc w:val="left"/>
+      <w:pPr>
+        <w:ind w:left="4320" w:hanging="360"/>
+      </w:pPr>
+      <w:rPr>
+        <w:rFonts w:ascii="Wingdings" w:hAnsi="Wingdings" w:hint="default"/>
+      </w:rPr>
+    </w:lvl>
+    <w:lvl w:ilvl="6" w:tplc="04100001" w:tentative="1">
+      <w:start w:val="1"/>
+      <w:numFmt w:val="bullet"/>
+      <w:lvlText w:val=""/>
+      <w:lvlJc w:val="left"/>
+      <w:pPr>
+        <w:ind w:left="5040" w:hanging="360"/>
+      </w:pPr>
+      <w:rPr>
+        <w:rFonts w:ascii="Symbol" w:hAnsi="Symbol" w:hint="default"/>
+      </w:rPr>
+    </w:lvl>
+    <w:lvl w:ilvl="7" w:tplc="04100003" w:tentative="1">
+      <w:start w:val="1"/>
+      <w:numFmt w:val="bullet"/>
+      <w:lvlText w:val="o"/>
+      <w:lvlJc w:val="left"/>
+      <w:pPr>
+        <w:ind w:left="5760" w:hanging="360"/>
+      </w:pPr>
+      <w:rPr>
+        <w:rFonts w:ascii="Courier New" w:hAnsi="Courier New" w:cs="Courier New" w:hint="default"/>
+      </w:rPr>
+    </w:lvl>
+    <w:lvl w:ilvl="8" w:tplc="04100005" w:tentative="1">
+      <w:start w:val="1"/>
+      <w:numFmt w:val="bullet"/>
+      <w:lvlText w:val=""/>
+      <w:lvlJc w:val="left"/>
+      <w:pPr>
+        <w:ind w:left="6480" w:hanging="360"/>
+      </w:pPr>
+      <w:rPr>
+        <w:rFonts w:ascii="Wingdings" w:hAnsi="Wingdings" w:hint="default"/>
+      </w:rPr>
+    </w:lvl>
+  </w:abstractNum>
   <w:num w:numId="1">
     <w:abstractNumId w:val="0"/>
   </w:num>
   <w:num w:numId="2">
     <w:abstractNumId w:val="1"/>
+  </w:num>
+  <w:num w:numId="3">
+    <w:abstractNumId w:val="2"/>
+  </w:num>
+  <w:num w:numId="4">
+    <w:abstractNumId w:val="3"/>
   </w:num>
 </w:numbering>
 </file>

</xml_diff>